<commit_message>
Updated Document with Properties for Sequences
</commit_message>
<xml_diff>
--- a/Documentation/DCAF Sequencer Design Document.docx
+++ b/Documentation/DCAF Sequencer Design Document.docx
@@ -620,6 +620,799 @@
       </w:r>
     </w:p>
     <w:p>
+      <w:pPr>
+        <w:pStyle w:val="Heading2"/>
+      </w:pPr>
+      <w:r>
+        <w:t>Sequencer Config</w:t>
+      </w:r>
+    </w:p>
+    <w:p/>
+    <w:p/>
+    <w:p>
+      <w:r>
+        <w:t>Sequence Compiler</w:t>
+      </w:r>
+    </w:p>
+    <w:p>
+      <w:r>
+        <w:t xml:space="preserve">This VI Compiles the Sequence into the Standard Sequence String </w:t>
+      </w:r>
+      <w:proofErr w:type="gramStart"/>
+      <w:r>
+        <w:t>Format  that</w:t>
+      </w:r>
+      <w:proofErr w:type="gramEnd"/>
+      <w:r>
+        <w:t xml:space="preserve"> can be used to create a Sequence Object. </w:t>
+      </w:r>
+    </w:p>
+    <w:p/>
+    <w:p>
+      <w:r>
+        <w:t>Create Sequence</w:t>
+      </w:r>
+    </w:p>
+    <w:p/>
+    <w:p>
+      <w:r>
+        <w:rPr>
+          <w:noProof/>
+        </w:rPr>
+        <w:lastRenderedPageBreak/>
+        <mc:AlternateContent>
+          <mc:Choice Requires="wpc">
+            <w:drawing>
+              <wp:inline distT="0" distB="0" distL="0" distR="0" wp14:anchorId="776F2DF5" wp14:editId="2B054C5C">
+                <wp:extent cx="4961160" cy="2894010"/>
+                <wp:effectExtent l="38100" t="38100" r="11430" b="0"/>
+                <wp:docPr id="2" name="Canvas 2"/>
+                <wp:cNvGraphicFramePr>
+                  <a:graphicFrameLocks xmlns:a="http://schemas.openxmlformats.org/drawingml/2006/main" noChangeAspect="1"/>
+                </wp:cNvGraphicFramePr>
+                <a:graphic xmlns:a="http://schemas.openxmlformats.org/drawingml/2006/main">
+                  <a:graphicData uri="http://schemas.microsoft.com/office/word/2010/wordprocessingCanvas">
+                    <wpc:wpc>
+                      <wpc:bg/>
+                      <wpc:whole/>
+                      <w14:contentPart bwMode="auto" r:id="rId6">
+                        <w14:nvContentPartPr>
+                          <w14:cNvPr id="3" name="Ink 3"/>
+                          <w14:cNvContentPartPr/>
+                        </w14:nvContentPartPr>
+                        <w14:xfrm>
+                          <a:off x="7920" y="159120"/>
+                          <a:ext cx="162360" cy="161640"/>
+                        </w14:xfrm>
+                      </w14:contentPart>
+                      <w14:contentPart bwMode="auto" r:id="rId7">
+                        <w14:nvContentPartPr>
+                          <w14:cNvPr id="4" name="Ink 4"/>
+                          <w14:cNvContentPartPr/>
+                        </w14:nvContentPartPr>
+                        <w14:xfrm>
+                          <a:off x="97200" y="89640"/>
+                          <a:ext cx="206640" cy="419760"/>
+                        </w14:xfrm>
+                      </w14:contentPart>
+                      <w14:contentPart bwMode="auto" r:id="rId8">
+                        <w14:nvContentPartPr>
+                          <w14:cNvPr id="5" name="Ink 5"/>
+                          <w14:cNvContentPartPr/>
+                        </w14:nvContentPartPr>
+                        <w14:xfrm>
+                          <a:off x="248040" y="362160"/>
+                          <a:ext cx="124920" cy="177480"/>
+                        </w14:xfrm>
+                      </w14:contentPart>
+                      <w14:contentPart bwMode="auto" r:id="rId9">
+                        <w14:nvContentPartPr>
+                          <w14:cNvPr id="6" name="Ink 6"/>
+                          <w14:cNvContentPartPr/>
+                        </w14:nvContentPartPr>
+                        <w14:xfrm>
+                          <a:off x="473760" y="343440"/>
+                          <a:ext cx="177120" cy="114840"/>
+                        </w14:xfrm>
+                      </w14:contentPart>
+                      <w14:contentPart bwMode="auto" r:id="rId10">
+                        <w14:nvContentPartPr>
+                          <w14:cNvPr id="7" name="Ink 7"/>
+                          <w14:cNvContentPartPr/>
+                        </w14:nvContentPartPr>
+                        <w14:xfrm>
+                          <a:off x="733680" y="174600"/>
+                          <a:ext cx="23040" cy="318960"/>
+                        </w14:xfrm>
+                      </w14:contentPart>
+                      <w14:contentPart bwMode="auto" r:id="rId11">
+                        <w14:nvContentPartPr>
+                          <w14:cNvPr id="8" name="Ink 8"/>
+                          <w14:cNvContentPartPr/>
+                        </w14:nvContentPartPr>
+                        <w14:xfrm>
+                          <a:off x="88560" y="1262160"/>
+                          <a:ext cx="253800" cy="49680"/>
+                        </w14:xfrm>
+                      </w14:contentPart>
+                      <w14:contentPart bwMode="auto" r:id="rId12">
+                        <w14:nvContentPartPr>
+                          <w14:cNvPr id="9" name="Ink 9"/>
+                          <w14:cNvContentPartPr/>
+                        </w14:nvContentPartPr>
+                        <w14:xfrm>
+                          <a:off x="47520" y="1320840"/>
+                          <a:ext cx="209520" cy="222840"/>
+                        </w14:xfrm>
+                      </w14:contentPart>
+                      <w14:contentPart bwMode="auto" r:id="rId13">
+                        <w14:nvContentPartPr>
+                          <w14:cNvPr id="10" name="Ink 10"/>
+                          <w14:cNvContentPartPr/>
+                        </w14:nvContentPartPr>
+                        <w14:xfrm>
+                          <a:off x="288720" y="1249200"/>
+                          <a:ext cx="192960" cy="311400"/>
+                        </w14:xfrm>
+                      </w14:contentPart>
+                      <w14:contentPart bwMode="auto" r:id="rId14">
+                        <w14:nvContentPartPr>
+                          <w14:cNvPr id="11" name="Ink 11"/>
+                          <w14:cNvContentPartPr/>
+                        </w14:nvContentPartPr>
+                        <w14:xfrm>
+                          <a:off x="522000" y="1266120"/>
+                          <a:ext cx="116640" cy="265680"/>
+                        </w14:xfrm>
+                      </w14:contentPart>
+                      <w14:contentPart bwMode="auto" r:id="rId15">
+                        <w14:nvContentPartPr>
+                          <w14:cNvPr id="12" name="Ink 12"/>
+                          <w14:cNvContentPartPr/>
+                        </w14:nvContentPartPr>
+                        <w14:xfrm>
+                          <a:off x="704880" y="1232280"/>
+                          <a:ext cx="149040" cy="255600"/>
+                        </w14:xfrm>
+                      </w14:contentPart>
+                      <w14:contentPart bwMode="auto" r:id="rId16">
+                        <w14:nvContentPartPr>
+                          <w14:cNvPr id="13" name="Ink 13"/>
+                          <w14:cNvContentPartPr/>
+                        </w14:nvContentPartPr>
+                        <w14:xfrm>
+                          <a:off x="0" y="2201760"/>
+                          <a:ext cx="190800" cy="275040"/>
+                        </w14:xfrm>
+                      </w14:contentPart>
+                      <w14:contentPart bwMode="auto" r:id="rId17">
+                        <w14:nvContentPartPr>
+                          <w14:cNvPr id="14" name="Ink 14"/>
+                          <w14:cNvContentPartPr/>
+                        </w14:nvContentPartPr>
+                        <w14:xfrm>
+                          <a:off x="221040" y="2226240"/>
+                          <a:ext cx="169200" cy="229320"/>
+                        </w14:xfrm>
+                      </w14:contentPart>
+                      <w14:contentPart bwMode="auto" r:id="rId18">
+                        <w14:nvContentPartPr>
+                          <w14:cNvPr id="15" name="Ink 15"/>
+                          <w14:cNvContentPartPr/>
+                        </w14:nvContentPartPr>
+                        <w14:xfrm>
+                          <a:off x="459000" y="2137680"/>
+                          <a:ext cx="124200" cy="224280"/>
+                        </w14:xfrm>
+                      </w14:contentPart>
+                      <w14:contentPart bwMode="auto" r:id="rId19">
+                        <w14:nvContentPartPr>
+                          <w14:cNvPr id="16" name="Ink 16"/>
+                          <w14:cNvContentPartPr/>
+                        </w14:nvContentPartPr>
+                        <w14:xfrm>
+                          <a:off x="946440" y="397440"/>
+                          <a:ext cx="549720" cy="453240"/>
+                        </w14:xfrm>
+                      </w14:contentPart>
+                      <w14:contentPart bwMode="auto" r:id="rId20">
+                        <w14:nvContentPartPr>
+                          <w14:cNvPr id="17" name="Ink 17"/>
+                          <w14:cNvContentPartPr/>
+                        </w14:nvContentPartPr>
+                        <w14:xfrm>
+                          <a:off x="970200" y="1306440"/>
+                          <a:ext cx="437760" cy="56160"/>
+                        </w14:xfrm>
+                      </w14:contentPart>
+                      <w14:contentPart bwMode="auto" r:id="rId21">
+                        <w14:nvContentPartPr>
+                          <w14:cNvPr id="18" name="Ink 18"/>
+                          <w14:cNvContentPartPr/>
+                        </w14:nvContentPartPr>
+                        <w14:xfrm>
+                          <a:off x="878760" y="1895040"/>
+                          <a:ext cx="440640" cy="434880"/>
+                        </w14:xfrm>
+                      </w14:contentPart>
+                      <w14:contentPart bwMode="auto" r:id="rId22">
+                        <w14:nvContentPartPr>
+                          <w14:cNvPr id="19" name="Ink 19"/>
+                          <w14:cNvContentPartPr/>
+                        </w14:nvContentPartPr>
+                        <w14:xfrm>
+                          <a:off x="1473120" y="672840"/>
+                          <a:ext cx="72720" cy="1396800"/>
+                        </w14:xfrm>
+                      </w14:contentPart>
+                      <w14:contentPart bwMode="auto" r:id="rId23">
+                        <w14:nvContentPartPr>
+                          <w14:cNvPr id="20" name="Ink 20"/>
+                          <w14:cNvContentPartPr/>
+                        </w14:nvContentPartPr>
+                        <w14:xfrm>
+                          <a:off x="1490040" y="439920"/>
+                          <a:ext cx="949320" cy="1517400"/>
+                        </w14:xfrm>
+                      </w14:contentPart>
+                      <w14:contentPart bwMode="auto" r:id="rId24">
+                        <w14:nvContentPartPr>
+                          <w14:cNvPr id="22" name="Ink 22"/>
+                          <w14:cNvContentPartPr/>
+                        </w14:nvContentPartPr>
+                        <w14:xfrm>
+                          <a:off x="1262880" y="84240"/>
+                          <a:ext cx="231840" cy="273960"/>
+                        </w14:xfrm>
+                      </w14:contentPart>
+                      <w14:contentPart bwMode="auto" r:id="rId25">
+                        <w14:nvContentPartPr>
+                          <w14:cNvPr id="23" name="Ink 23"/>
+                          <w14:cNvContentPartPr/>
+                        </w14:nvContentPartPr>
+                        <w14:xfrm>
+                          <a:off x="1476360" y="227880"/>
+                          <a:ext cx="78840" cy="135720"/>
+                        </w14:xfrm>
+                      </w14:contentPart>
+                      <w14:contentPart bwMode="auto" r:id="rId26">
+                        <w14:nvContentPartPr>
+                          <w14:cNvPr id="24" name="Ink 24"/>
+                          <w14:cNvContentPartPr/>
+                        </w14:nvContentPartPr>
+                        <w14:xfrm>
+                          <a:off x="1596240" y="230400"/>
+                          <a:ext cx="132120" cy="104760"/>
+                        </w14:xfrm>
+                      </w14:contentPart>
+                      <w14:contentPart bwMode="auto" r:id="rId27">
+                        <w14:nvContentPartPr>
+                          <w14:cNvPr id="25" name="Ink 25"/>
+                          <w14:cNvContentPartPr/>
+                        </w14:nvContentPartPr>
+                        <w14:xfrm>
+                          <a:off x="1754640" y="208440"/>
+                          <a:ext cx="49320" cy="145080"/>
+                        </w14:xfrm>
+                      </w14:contentPart>
+                      <w14:contentPart bwMode="auto" r:id="rId28">
+                        <w14:nvContentPartPr>
+                          <w14:cNvPr id="26" name="Ink 26"/>
+                          <w14:cNvContentPartPr/>
+                        </w14:nvContentPartPr>
+                        <w14:xfrm>
+                          <a:off x="1866960" y="96480"/>
+                          <a:ext cx="24840" cy="180360"/>
+                        </w14:xfrm>
+                      </w14:contentPart>
+                      <w14:contentPart bwMode="auto" r:id="rId29">
+                        <w14:nvContentPartPr>
+                          <w14:cNvPr id="27" name="Ink 27"/>
+                          <w14:cNvContentPartPr/>
+                        </w14:nvContentPartPr>
+                        <w14:xfrm>
+                          <a:off x="1989000" y="3240"/>
+                          <a:ext cx="23040" cy="209160"/>
+                        </w14:xfrm>
+                      </w14:contentPart>
+                      <w14:contentPart bwMode="auto" r:id="rId30">
+                        <w14:nvContentPartPr>
+                          <w14:cNvPr id="28" name="Ink 28"/>
+                          <w14:cNvContentPartPr/>
+                        </w14:nvContentPartPr>
+                        <w14:xfrm>
+                          <a:off x="2046960" y="108360"/>
+                          <a:ext cx="264240" cy="133920"/>
+                        </w14:xfrm>
+                      </w14:contentPart>
+                      <w14:contentPart bwMode="auto" r:id="rId31">
+                        <w14:nvContentPartPr>
+                          <w14:cNvPr id="29" name="Ink 29"/>
+                          <w14:cNvContentPartPr/>
+                        </w14:nvContentPartPr>
+                        <w14:xfrm>
+                          <a:off x="2413080" y="1125000"/>
+                          <a:ext cx="1156320" cy="52920"/>
+                        </w14:xfrm>
+                      </w14:contentPart>
+                      <w14:contentPart bwMode="auto" r:id="rId32">
+                        <w14:nvContentPartPr>
+                          <w14:cNvPr id="30" name="Ink 30"/>
+                          <w14:cNvContentPartPr/>
+                        </w14:nvContentPartPr>
+                        <w14:xfrm>
+                          <a:off x="3355560" y="905040"/>
+                          <a:ext cx="378000" cy="510480"/>
+                        </w14:xfrm>
+                      </w14:contentPart>
+                      <w14:contentPart bwMode="auto" r:id="rId33">
+                        <w14:nvContentPartPr>
+                          <w14:cNvPr id="31" name="Ink 31"/>
+                          <w14:cNvContentPartPr/>
+                        </w14:nvContentPartPr>
+                        <w14:xfrm>
+                          <a:off x="2511720" y="385560"/>
+                          <a:ext cx="236520" cy="426960"/>
+                        </w14:xfrm>
+                      </w14:contentPart>
+                      <w14:contentPart bwMode="auto" r:id="rId34">
+                        <w14:nvContentPartPr>
+                          <w14:cNvPr id="32" name="Ink 32"/>
+                          <w14:cNvContentPartPr/>
+                        </w14:nvContentPartPr>
+                        <w14:xfrm>
+                          <a:off x="2823120" y="346320"/>
+                          <a:ext cx="20880" cy="387360"/>
+                        </w14:xfrm>
+                      </w14:contentPart>
+                      <w14:contentPart bwMode="auto" r:id="rId35">
+                        <w14:nvContentPartPr>
+                          <w14:cNvPr id="33" name="Ink 33"/>
+                          <w14:cNvContentPartPr/>
+                        </w14:nvContentPartPr>
+                        <w14:xfrm>
+                          <a:off x="2778480" y="620280"/>
+                          <a:ext cx="27720" cy="1800"/>
+                        </w14:xfrm>
+                      </w14:contentPart>
+                      <w14:contentPart bwMode="auto" r:id="rId36">
+                        <w14:nvContentPartPr>
+                          <w14:cNvPr id="34" name="Ink 34"/>
+                          <w14:cNvContentPartPr/>
+                        </w14:nvContentPartPr>
+                        <w14:xfrm>
+                          <a:off x="2880720" y="549360"/>
+                          <a:ext cx="99000" cy="161280"/>
+                        </w14:xfrm>
+                      </w14:contentPart>
+                      <w14:contentPart bwMode="auto" r:id="rId37">
+                        <w14:nvContentPartPr>
+                          <w14:cNvPr id="35" name="Ink 35"/>
+                          <w14:cNvContentPartPr/>
+                        </w14:nvContentPartPr>
+                        <w14:xfrm>
+                          <a:off x="3048480" y="613800"/>
+                          <a:ext cx="63000" cy="101520"/>
+                        </w14:xfrm>
+                      </w14:contentPart>
+                      <w14:contentPart bwMode="auto" r:id="rId38">
+                        <w14:nvContentPartPr>
+                          <w14:cNvPr id="36" name="Ink 36"/>
+                          <w14:cNvContentPartPr/>
+                        </w14:nvContentPartPr>
+                        <w14:xfrm>
+                          <a:off x="3139200" y="426240"/>
+                          <a:ext cx="88200" cy="246240"/>
+                        </w14:xfrm>
+                      </w14:contentPart>
+                      <w14:contentPart bwMode="auto" r:id="rId39">
+                        <w14:nvContentPartPr>
+                          <w14:cNvPr id="37" name="Ink 37"/>
+                          <w14:cNvContentPartPr/>
+                        </w14:nvContentPartPr>
+                        <w14:xfrm>
+                          <a:off x="3239640" y="545040"/>
+                          <a:ext cx="67680" cy="113760"/>
+                        </w14:xfrm>
+                      </w14:contentPart>
+                      <w14:contentPart bwMode="auto" r:id="rId40">
+                        <w14:nvContentPartPr>
+                          <w14:cNvPr id="38" name="Ink 38"/>
+                          <w14:cNvContentPartPr/>
+                        </w14:nvContentPartPr>
+                        <w14:xfrm>
+                          <a:off x="3347280" y="400320"/>
+                          <a:ext cx="227160" cy="261000"/>
+                        </w14:xfrm>
+                      </w14:contentPart>
+                      <w14:contentPart bwMode="auto" r:id="rId41">
+                        <w14:nvContentPartPr>
+                          <w14:cNvPr id="39" name="Ink 39"/>
+                          <w14:cNvContentPartPr/>
+                        </w14:nvContentPartPr>
+                        <w14:xfrm>
+                          <a:off x="2810160" y="839520"/>
+                          <a:ext cx="172440" cy="182880"/>
+                        </w14:xfrm>
+                      </w14:contentPart>
+                      <w14:contentPart bwMode="auto" r:id="rId42">
+                        <w14:nvContentPartPr>
+                          <w14:cNvPr id="40" name="Ink 40"/>
+                          <w14:cNvContentPartPr/>
+                        </w14:nvContentPartPr>
+                        <w14:xfrm>
+                          <a:off x="2985480" y="864360"/>
+                          <a:ext cx="122400" cy="189360"/>
+                        </w14:xfrm>
+                      </w14:contentPart>
+                      <w14:contentPart bwMode="auto" r:id="rId43">
+                        <w14:nvContentPartPr>
+                          <w14:cNvPr id="41" name="Ink 41"/>
+                          <w14:cNvContentPartPr/>
+                        </w14:nvContentPartPr>
+                        <w14:xfrm>
+                          <a:off x="2975400" y="963360"/>
+                          <a:ext cx="91080" cy="41760"/>
+                        </w14:xfrm>
+                      </w14:contentPart>
+                      <w14:contentPart bwMode="auto" r:id="rId44">
+                        <w14:nvContentPartPr>
+                          <w14:cNvPr id="42" name="Ink 42"/>
+                          <w14:cNvContentPartPr/>
+                        </w14:nvContentPartPr>
+                        <w14:xfrm>
+                          <a:off x="3159360" y="960840"/>
+                          <a:ext cx="83520" cy="135720"/>
+                        </w14:xfrm>
+                      </w14:contentPart>
+                      <w14:contentPart bwMode="auto" r:id="rId45">
+                        <w14:nvContentPartPr>
+                          <w14:cNvPr id="43" name="Ink 43"/>
+                          <w14:cNvContentPartPr/>
+                        </w14:nvContentPartPr>
+                        <w14:xfrm>
+                          <a:off x="4001400" y="597600"/>
+                          <a:ext cx="64800" cy="909360"/>
+                        </w14:xfrm>
+                      </w14:contentPart>
+                      <w14:contentPart bwMode="auto" r:id="rId46">
+                        <w14:nvContentPartPr>
+                          <w14:cNvPr id="44" name="Ink 44"/>
+                          <w14:cNvContentPartPr/>
+                        </w14:nvContentPartPr>
+                        <w14:xfrm>
+                          <a:off x="3980160" y="524160"/>
+                          <a:ext cx="945000" cy="1014120"/>
+                        </w14:xfrm>
+                      </w14:contentPart>
+                      <w14:contentPart bwMode="auto" r:id="rId47">
+                        <w14:nvContentPartPr>
+                          <w14:cNvPr id="45" name="Ink 45"/>
+                          <w14:cNvContentPartPr/>
+                        </w14:nvContentPartPr>
+                        <w14:xfrm>
+                          <a:off x="4008600" y="0"/>
+                          <a:ext cx="145440" cy="251640"/>
+                        </w14:xfrm>
+                      </w14:contentPart>
+                      <w14:contentPart bwMode="auto" r:id="rId48">
+                        <w14:nvContentPartPr>
+                          <w14:cNvPr id="46" name="Ink 46"/>
+                          <w14:cNvContentPartPr/>
+                        </w14:nvContentPartPr>
+                        <w14:xfrm>
+                          <a:off x="4166640" y="109080"/>
+                          <a:ext cx="126000" cy="137520"/>
+                        </w14:xfrm>
+                      </w14:contentPart>
+                      <w14:contentPart bwMode="auto" r:id="rId49">
+                        <w14:nvContentPartPr>
+                          <w14:cNvPr id="47" name="Ink 47"/>
+                          <w14:cNvContentPartPr/>
+                        </w14:nvContentPartPr>
+                        <w14:xfrm>
+                          <a:off x="4327560" y="106560"/>
+                          <a:ext cx="127440" cy="145800"/>
+                        </w14:xfrm>
+                      </w14:contentPart>
+                      <w14:contentPart bwMode="auto" r:id="rId50">
+                        <w14:nvContentPartPr>
+                          <w14:cNvPr id="48" name="Ink 48"/>
+                          <w14:cNvContentPartPr/>
+                        </w14:nvContentPartPr>
+                        <w14:xfrm>
+                          <a:off x="4452120" y="151920"/>
+                          <a:ext cx="129960" cy="132120"/>
+                        </w14:xfrm>
+                      </w14:contentPart>
+                      <w14:contentPart bwMode="auto" r:id="rId51">
+                        <w14:nvContentPartPr>
+                          <w14:cNvPr id="49" name="Ink 49"/>
+                          <w14:cNvContentPartPr/>
+                        </w14:nvContentPartPr>
+                        <w14:xfrm>
+                          <a:off x="4687920" y="5040"/>
+                          <a:ext cx="38160" cy="200520"/>
+                        </w14:xfrm>
+                      </w14:contentPart>
+                      <w14:contentPart bwMode="auto" r:id="rId52">
+                        <w14:nvContentPartPr>
+                          <w14:cNvPr id="50" name="Ink 50"/>
+                          <w14:cNvContentPartPr/>
+                        </w14:nvContentPartPr>
+                        <w14:xfrm>
+                          <a:off x="4649040" y="108360"/>
+                          <a:ext cx="202680" cy="128520"/>
+                        </w14:xfrm>
+                      </w14:contentPart>
+                      <w14:contentPart bwMode="auto" r:id="rId53">
+                        <w14:nvContentPartPr>
+                          <w14:cNvPr id="51" name="Ink 51"/>
+                          <w14:cNvContentPartPr/>
+                        </w14:nvContentPartPr>
+                        <w14:xfrm>
+                          <a:off x="4112280" y="318240"/>
+                          <a:ext cx="137160" cy="118440"/>
+                        </w14:xfrm>
+                      </w14:contentPart>
+                      <w14:contentPart bwMode="auto" r:id="rId54">
+                        <w14:nvContentPartPr>
+                          <w14:cNvPr id="52" name="Ink 52"/>
+                          <w14:cNvContentPartPr/>
+                        </w14:nvContentPartPr>
+                        <w14:xfrm>
+                          <a:off x="4245840" y="373680"/>
+                          <a:ext cx="50760" cy="89640"/>
+                        </w14:xfrm>
+                      </w14:contentPart>
+                      <w14:contentPart bwMode="auto" r:id="rId55">
+                        <w14:nvContentPartPr>
+                          <w14:cNvPr id="53" name="Ink 53"/>
+                          <w14:cNvContentPartPr/>
+                        </w14:nvContentPartPr>
+                        <w14:xfrm>
+                          <a:off x="4333680" y="377640"/>
+                          <a:ext cx="68040" cy="173520"/>
+                        </w14:xfrm>
+                      </w14:contentPart>
+                      <w14:contentPart bwMode="auto" r:id="rId56">
+                        <w14:nvContentPartPr>
+                          <w14:cNvPr id="54" name="Ink 54"/>
+                          <w14:cNvContentPartPr/>
+                        </w14:nvContentPartPr>
+                        <w14:xfrm>
+                          <a:off x="4491720" y="365040"/>
+                          <a:ext cx="147600" cy="126360"/>
+                        </w14:xfrm>
+                      </w14:contentPart>
+                      <w14:contentPart bwMode="auto" r:id="rId57">
+                        <w14:nvContentPartPr>
+                          <w14:cNvPr id="55" name="Ink 55"/>
+                          <w14:cNvContentPartPr/>
+                        </w14:nvContentPartPr>
+                        <w14:xfrm>
+                          <a:off x="4668480" y="421920"/>
+                          <a:ext cx="54720" cy="53280"/>
+                        </w14:xfrm>
+                      </w14:contentPart>
+                      <w14:contentPart bwMode="auto" r:id="rId58">
+                        <w14:nvContentPartPr>
+                          <w14:cNvPr id="56" name="Ink 56"/>
+                          <w14:cNvContentPartPr/>
+                        </w14:nvContentPartPr>
+                        <w14:xfrm>
+                          <a:off x="4745160" y="395280"/>
+                          <a:ext cx="158040" cy="151200"/>
+                        </w14:xfrm>
+                      </w14:contentPart>
+                    </wpc:wpc>
+                  </a:graphicData>
+                </a:graphic>
+              </wp:inline>
+            </w:drawing>
+          </mc:Choice>
+          <mc:Fallback>
+            <w:pict>
+              <v:group w14:anchorId="10FBA8CC" id="Canvas 2" o:spid="_x0000_s1026" editas="canvas" style="width:390.65pt;height:227.85pt;mso-position-horizontal-relative:char;mso-position-vertical-relative:line" coordsize="49606,28936" o:gfxdata="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">
+                <v:shapetype id="_x0000_t75" coordsize="21600,21600" o:spt="75" o:preferrelative="t" path="m@4@5l@4@11@9@11@9@5xe" filled="f" stroked="f">
+                  <v:stroke joinstyle="miter"/>
+                  <v:formulas>
+                    <v:f eqn="if lineDrawn pixelLineWidth 0"/>
+                    <v:f eqn="sum @0 1 0"/>
+                    <v:f eqn="sum 0 0 @1"/>
+                    <v:f eqn="prod @2 1 2"/>
+                    <v:f eqn="prod @3 21600 pixelWidth"/>
+                    <v:f eqn="prod @3 21600 pixelHeight"/>
+                    <v:f eqn="sum @0 0 1"/>
+                    <v:f eqn="prod @6 1 2"/>
+                    <v:f eqn="prod @7 21600 pixelWidth"/>
+                    <v:f eqn="sum @8 21600 0"/>
+                    <v:f eqn="prod @7 21600 pixelHeight"/>
+                    <v:f eqn="sum @10 21600 0"/>
+                  </v:formulas>
+                  <v:path o:extrusionok="f" gradientshapeok="t" o:connecttype="rect"/>
+                  <o:lock v:ext="edit" aspectratio="t"/>
+                </v:shapetype>
+                <v:shape id="_x0000_s1027" type="#_x0000_t75" style="position:absolute;width:49606;height:28936;visibility:visible;mso-wrap-style:square">
+                  <v:fill o:detectmouseclick="t"/>
+                  <v:path o:connecttype="none"/>
+                </v:shape>
+                <v:shape id="Ink 3" o:spid="_x0000_s1028" type="#_x0000_t75" style="position:absolute;left:-10;top:1501;width:1799;height:1793;visibility:visible;mso-wrap-style:square" o:gfxdata="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">
+                  <v:imagedata r:id="rId59" o:title=""/>
+                </v:shape>
+                <v:shape id="Ink 4" o:spid="_x0000_s1029" type="#_x0000_t75" style="position:absolute;left:885;top:806;width:2243;height:4374;visibility:visible;mso-wrap-style:square" o:gfxdata="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">
+                  <v:imagedata r:id="rId60" o:title=""/>
+                </v:shape>
+                <v:shape id="Ink 5" o:spid="_x0000_s1030" type="#_x0000_t75" style="position:absolute;left:2394;top:3531;width:1425;height:1951;visibility:visible;mso-wrap-style:square" o:gfxdata="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">
+                  <v:imagedata r:id="rId61" o:title=""/>
+                </v:shape>
+                <v:shape id="Ink 6" o:spid="_x0000_s1031" type="#_x0000_t75" style="position:absolute;left:4647;top:3348;width:1948;height:1324;visibility:visible;mso-wrap-style:square" o:gfxdata="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">
+                  <v:imagedata r:id="rId62" o:title=""/>
+                </v:shape>
+                <v:shape id="Ink 7" o:spid="_x0000_s1032" type="#_x0000_t75" style="position:absolute;left:7250;top:1659;width:407;height:3366;visibility:visible;mso-wrap-style:square" o:gfxdata="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">
+                  <v:imagedata r:id="rId63" o:title=""/>
+                </v:shape>
+                <v:shape id="Ink 8" o:spid="_x0000_s1033" type="#_x0000_t75" style="position:absolute;left:795;top:12535;width:2715;height:673;visibility:visible;mso-wrap-style:square" o:gfxdata="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">
+                  <v:imagedata r:id="rId64" o:title=""/>
+                </v:shape>
+                <v:shape id="Ink 9" o:spid="_x0000_s1034" type="#_x0000_t75" style="position:absolute;left:385;top:13118;width:2271;height:2405;visibility:visible;mso-wrap-style:square" o:gfxdata="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">
+                  <v:imagedata r:id="rId65" o:title=""/>
+                </v:shape>
+                <v:shape id="Ink 10" o:spid="_x0000_s1035" type="#_x0000_t75" style="position:absolute;left:2800;top:12402;width:2106;height:3290;visibility:visible;mso-wrap-style:square" o:gfxdata="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">
+                  <v:imagedata r:id="rId66" o:title=""/>
+                </v:shape>
+                <v:shape id="Ink 11" o:spid="_x0000_s1036" type="#_x0000_t75" style="position:absolute;left:5133;top:12571;width:1343;height:2833;visibility:visible;mso-wrap-style:square" o:gfxdata="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">
+                  <v:imagedata r:id="rId67" o:title=""/>
+                </v:shape>
+                <v:shape id="Ink 12" o:spid="_x0000_s1037" type="#_x0000_t75" style="position:absolute;left:6958;top:12232;width:1667;height:2733;visibility:visible;mso-wrap-style:square" o:gfxdata="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">
+                  <v:imagedata r:id="rId68" o:title=""/>
+                </v:shape>
+                <v:shape id="Ink 13" o:spid="_x0000_s1038" type="#_x0000_t75" style="position:absolute;left:-86;top:21931;width:2084;height:2927;visibility:visible;mso-wrap-style:square" o:gfxdata="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">
+                  <v:imagedata r:id="rId69" o:title=""/>
+                </v:shape>
+                <v:shape id="Ink 14" o:spid="_x0000_s1039" type="#_x0000_t75" style="position:absolute;left:2124;top:22172;width:1868;height:2470;visibility:visible;mso-wrap-style:square" o:gfxdata="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">
+                  <v:imagedata r:id="rId70" o:title=""/>
+                </v:shape>
+                <v:shape id="Ink 15" o:spid="_x0000_s1040" type="#_x0000_t75" style="position:absolute;left:4500;top:21290;width:1418;height:2419;visibility:visible;mso-wrap-style:square" o:gfxdata="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">
+                  <v:imagedata r:id="rId71" o:title=""/>
+                </v:shape>
+                <v:shape id="Ink 16" o:spid="_x0000_s1041" type="#_x0000_t75" style="position:absolute;left:9374;top:3888;width:5674;height:4708;visibility:visible;mso-wrap-style:square" o:gfxdata="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">
+                  <v:imagedata r:id="rId72" o:title=""/>
+                </v:shape>
+                <v:shape id="Ink 17" o:spid="_x0000_s1042" type="#_x0000_t75" style="position:absolute;left:9612;top:12974;width:4554;height:738;visibility:visible;mso-wrap-style:square" o:gfxdata="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">
+                  <v:imagedata r:id="rId73" o:title=""/>
+                </v:shape>
+                <v:shape id="Ink 18" o:spid="_x0000_s1043" type="#_x0000_t75" style="position:absolute;left:8697;top:18860;width:4583;height:4525;visibility:visible;mso-wrap-style:square" o:gfxdata="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">
+                  <v:imagedata r:id="rId74" o:title=""/>
+                </v:shape>
+                <v:shape id="Ink 19" o:spid="_x0000_s1044" type="#_x0000_t75" style="position:absolute;left:14644;top:6642;width:904;height:14144;visibility:visible;mso-wrap-style:square" o:gfxdata="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">
+                  <v:imagedata r:id="rId75" o:title=""/>
+                </v:shape>
+                <v:shape id="Ink 20" o:spid="_x0000_s1045" type="#_x0000_t75" style="position:absolute;left:14810;top:4312;width:9670;height:15351;visibility:visible;mso-wrap-style:square" o:gfxdata="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">
+                  <v:imagedata r:id="rId76" o:title=""/>
+                </v:shape>
+                <v:shape id="Ink 22" o:spid="_x0000_s1046" type="#_x0000_t75" style="position:absolute;left:12538;top:752;width:2495;height:2916;visibility:visible;mso-wrap-style:square" o:gfxdata="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">
+                  <v:imagedata r:id="rId77" o:title=""/>
+                </v:shape>
+                <v:shape id="Ink 23" o:spid="_x0000_s1047" type="#_x0000_t75" style="position:absolute;left:14677;top:2188;width:965;height:1534;visibility:visible;mso-wrap-style:square" o:gfxdata="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">
+                  <v:imagedata r:id="rId78" o:title=""/>
+                </v:shape>
+                <v:shape id="Ink 24" o:spid="_x0000_s1048" type="#_x0000_t75" style="position:absolute;left:15872;top:2217;width:1498;height:1224;visibility:visible;mso-wrap-style:square" o:gfxdata="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">
+                  <v:imagedata r:id="rId79" o:title=""/>
+                </v:shape>
+                <v:shape id="Ink 25" o:spid="_x0000_s1049" type="#_x0000_t75" style="position:absolute;left:17456;top:1998;width:670;height:1627;visibility:visible;mso-wrap-style:square" o:gfxdata="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">
+                  <v:imagedata r:id="rId80" o:title=""/>
+                </v:shape>
+                <v:shape id="Ink 26" o:spid="_x0000_s1050" type="#_x0000_t75" style="position:absolute;left:18579;top:874;width:425;height:1980;visibility:visible;mso-wrap-style:square" o:gfxdata="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">
+                  <v:imagedata r:id="rId81" o:title=""/>
+                </v:shape>
+                <v:shape id="Ink 27" o:spid="_x0000_s1051" type="#_x0000_t75" style="position:absolute;left:19803;top:-54;width:407;height:2268;visibility:visible;mso-wrap-style:square" o:gfxdata="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">
+                  <v:imagedata r:id="rId82" o:title=""/>
+                </v:shape>
+                <v:shape id="Ink 28" o:spid="_x0000_s1052" type="#_x0000_t75" style="position:absolute;left:20383;top:993;width:2819;height:1516;visibility:visible;mso-wrap-style:square" o:gfxdata="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">
+                  <v:imagedata r:id="rId83" o:title=""/>
+                </v:shape>
+                <v:shape id="Ink 29" o:spid="_x0000_s1053" type="#_x0000_t75" style="position:absolute;left:24040;top:11163;width:11740;height:706;visibility:visible;mso-wrap-style:square" o:gfxdata="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">
+                  <v:imagedata r:id="rId84" o:title=""/>
+                </v:shape>
+                <v:shape id="Ink 30" o:spid="_x0000_s1054" type="#_x0000_t75" style="position:absolute;left:33465;top:8964;width:3957;height:5281;visibility:visible;mso-wrap-style:square" o:gfxdata="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">
+                  <v:imagedata r:id="rId85" o:title=""/>
+                </v:shape>
+                <v:shape id="Ink 31" o:spid="_x0000_s1055" type="#_x0000_t75" style="position:absolute;left:25027;top:3765;width:2541;height:4446;visibility:visible;mso-wrap-style:square" o:gfxdata="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">
+                  <v:imagedata r:id="rId86" o:title=""/>
+                </v:shape>
+                <v:shape id="Ink 32" o:spid="_x0000_s1056" type="#_x0000_t75" style="position:absolute;left:28144;top:3376;width:386;height:4050;visibility:visible;mso-wrap-style:square" o:gfxdata="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">
+                  <v:imagedata r:id="rId87" o:title=""/>
+                </v:shape>
+                <v:shape id="Ink 33" o:spid="_x0000_s1057" type="#_x0000_t75" style="position:absolute;left:27694;top:6116;width:454;height:194;visibility:visible;mso-wrap-style:square" o:gfxdata="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">
+                  <v:imagedata r:id="rId88" o:title=""/>
+                </v:shape>
+                <v:shape id="Ink 34" o:spid="_x0000_s1058" type="#_x0000_t75" style="position:absolute;left:28720;top:5407;width:1167;height:1789;visibility:visible;mso-wrap-style:square" o:gfxdata="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">
+                  <v:imagedata r:id="rId89" o:title=""/>
+                </v:shape>
+                <v:shape id="Ink 35" o:spid="_x0000_s1059" type="#_x0000_t75" style="position:absolute;left:30394;top:6048;width:807;height:1191;visibility:visible;mso-wrap-style:square" o:gfxdata="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">
+                  <v:imagedata r:id="rId90" o:title=""/>
+                </v:shape>
+                <v:shape id="Ink 36" o:spid="_x0000_s1060" type="#_x0000_t75" style="position:absolute;left:31302;top:4176;width:1058;height:2638;visibility:visible;mso-wrap-style:square" o:gfxdata="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">
+                  <v:imagedata r:id="rId91" o:title=""/>
+                </v:shape>
+                <v:shape id="Ink 37" o:spid="_x0000_s1061" type="#_x0000_t75" style="position:absolute;left:32306;top:5360;width:853;height:1314;visibility:visible;mso-wrap-style:square" o:gfxdata="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">
+                  <v:imagedata r:id="rId92" o:title=""/>
+                </v:shape>
+                <v:shape id="Ink 38" o:spid="_x0000_s1062" type="#_x0000_t75" style="position:absolute;left:33382;top:3916;width:2448;height:2787;visibility:visible;mso-wrap-style:square" o:gfxdata="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">
+                  <v:imagedata r:id="rId93" o:title=""/>
+                </v:shape>
+                <v:shape id="Ink 39" o:spid="_x0000_s1063" type="#_x0000_t75" style="position:absolute;left:28015;top:8308;width:1901;height:2006;visibility:visible;mso-wrap-style:square" o:gfxdata="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">
+                  <v:imagedata r:id="rId94" o:title=""/>
+                </v:shape>
+                <v:shape id="Ink 40" o:spid="_x0000_s1064" type="#_x0000_t75" style="position:absolute;left:29768;top:8553;width:1400;height:2070;visibility:visible;mso-wrap-style:square" o:gfxdata="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">
+                  <v:imagedata r:id="rId95" o:title=""/>
+                </v:shape>
+                <v:shape id="Ink 41" o:spid="_x0000_s1065" type="#_x0000_t75" style="position:absolute;left:29664;top:9547;width:1087;height:594;visibility:visible;mso-wrap-style:square" o:gfxdata="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">
+                  <v:imagedata r:id="rId96" o:title=""/>
+                </v:shape>
+                <v:shape id="Ink 42" o:spid="_x0000_s1066" type="#_x0000_t75" style="position:absolute;left:31503;top:9522;width:1012;height:1533;visibility:visible;mso-wrap-style:square" o:gfxdata="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">
+                  <v:imagedata r:id="rId97" o:title=""/>
+                </v:shape>
+                <v:shape id="Ink 43" o:spid="_x0000_s1067" type="#_x0000_t75" style="position:absolute;left:39924;top:5886;width:824;height:9270;visibility:visible;mso-wrap-style:square" o:gfxdata="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">
+                  <v:imagedata r:id="rId98" o:title=""/>
+                </v:shape>
+                <v:shape id="Ink 44" o:spid="_x0000_s1068" type="#_x0000_t75" style="position:absolute;left:39715;top:5151;width:9626;height:10318;visibility:visible;mso-wrap-style:square" o:gfxdata="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">
+                  <v:imagedata r:id="rId99" o:title=""/>
+                </v:shape>
+                <v:shape id="Ink 45" o:spid="_x0000_s1069" type="#_x0000_t75" style="position:absolute;left:39999;top:-90;width:1631;height:2692;visibility:visible;mso-wrap-style:square" o:gfxdata="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">
+                  <v:imagedata r:id="rId100" o:title=""/>
+                </v:shape>
+                <v:shape id="Ink 46" o:spid="_x0000_s1070" type="#_x0000_t75" style="position:absolute;left:41580;top:1000;width:1436;height:1552;visibility:visible;mso-wrap-style:square" o:gfxdata="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">
+                  <v:imagedata r:id="rId101" o:title=""/>
+                </v:shape>
+                <v:shape id="Ink 47" o:spid="_x0000_s1071" type="#_x0000_t75" style="position:absolute;left:43185;top:979;width:1451;height:1634;visibility:visible;mso-wrap-style:square" o:gfxdata="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">
+                  <v:imagedata r:id="rId102" o:title=""/>
+                </v:shape>
+                <v:shape id="Ink 48" o:spid="_x0000_s1072" type="#_x0000_t75" style="position:absolute;left:44431;top:1429;width:1476;height:1497;visibility:visible;mso-wrap-style:square" o:gfxdata="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">
+                  <v:imagedata r:id="rId103" o:title=""/>
+                </v:shape>
+                <v:shape id="Ink 49" o:spid="_x0000_s1073" type="#_x0000_t75" style="position:absolute;left:46789;top:-39;width:558;height:2181;visibility:visible;mso-wrap-style:square" o:gfxdata="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">
+                  <v:imagedata r:id="rId104" o:title=""/>
+                </v:shape>
+                <v:shape id="Ink 50" o:spid="_x0000_s1074" type="#_x0000_t75" style="position:absolute;left:46400;top:993;width:2203;height:1462;visibility:visible;mso-wrap-style:square" o:gfxdata="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">
+                  <v:imagedata r:id="rId105" o:title=""/>
+                </v:shape>
+                <v:shape id="Ink 51" o:spid="_x0000_s1075" type="#_x0000_t75" style="position:absolute;left:41032;top:3092;width:1548;height:1361;visibility:visible;mso-wrap-style:square" o:gfxdata="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">
+                  <v:imagedata r:id="rId106" o:title=""/>
+                </v:shape>
+                <v:shape id="Ink 52" o:spid="_x0000_s1076" type="#_x0000_t75" style="position:absolute;left:42368;top:3650;width:684;height:1073;visibility:visible;mso-wrap-style:square" o:gfxdata="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">
+                  <v:imagedata r:id="rId107" o:title=""/>
+                </v:shape>
+                <v:shape id="Ink 53" o:spid="_x0000_s1077" type="#_x0000_t75" style="position:absolute;left:43250;top:3686;width:857;height:1912;visibility:visible;mso-wrap-style:square" o:gfxdata="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">
+                  <v:imagedata r:id="rId108" o:title=""/>
+                </v:shape>
+                <v:shape id="Ink 54" o:spid="_x0000_s1078" type="#_x0000_t75" style="position:absolute;left:44827;top:3564;width:1652;height:1440;visibility:visible;mso-wrap-style:square" o:gfxdata="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">
+                  <v:imagedata r:id="rId109" o:title=""/>
+                </v:shape>
+                <v:shape id="Ink 55" o:spid="_x0000_s1079" type="#_x0000_t75" style="position:absolute;left:46594;top:4129;width:724;height:709;visibility:visible;mso-wrap-style:square" o:gfxdata="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">
+                  <v:imagedata r:id="rId110" o:title=""/>
+                </v:shape>
+                <v:shape id="Ink 56" o:spid="_x0000_s1080" type="#_x0000_t75" style="position:absolute;left:47361;top:3862;width:1757;height:1689;visibility:visible;mso-wrap-style:square" o:gfxdata="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">
+                  <v:imagedata r:id="rId111" o:title=""/>
+                </v:shape>
+                <w10:anchorlock/>
+              </v:group>
+            </w:pict>
+          </mc:Fallback>
+        </mc:AlternateContent>
+      </w:r>
+    </w:p>
+    <w:p/>
+    <w:p>
+      <w:pPr>
+        <w:pStyle w:val="Heading2"/>
+      </w:pPr>
+      <w:r>
+        <w:t>Sequencer Runtime</w:t>
+      </w:r>
+    </w:p>
+    <w:p>
       <w:r>
         <w:t xml:space="preserve">The sequencer should be able to publish its state through tags, </w:t>
       </w:r>
@@ -637,6 +1430,51 @@
         <w:t>It should have the option to moving to a specific state</w:t>
       </w:r>
     </w:p>
+    <w:p/>
+    <w:p/>
+    <w:p>
+      <w:r>
+        <w:rPr>
+          <w:noProof/>
+        </w:rPr>
+        <w:drawing>
+          <wp:inline distT="0" distB="0" distL="0" distR="0" wp14:anchorId="451769AD" wp14:editId="256F5B31">
+            <wp:extent cx="3757613" cy="2505075"/>
+            <wp:effectExtent l="0" t="0" r="0" b="0"/>
+            <wp:docPr id="1" name="Picture 1"/>
+            <wp:cNvGraphicFramePr>
+              <a:graphicFrameLocks xmlns:a="http://schemas.openxmlformats.org/drawingml/2006/main" noChangeAspect="1"/>
+            </wp:cNvGraphicFramePr>
+            <a:graphic xmlns:a="http://schemas.openxmlformats.org/drawingml/2006/main">
+              <a:graphicData uri="http://schemas.openxmlformats.org/drawingml/2006/picture">
+                <pic:pic xmlns:pic="http://schemas.openxmlformats.org/drawingml/2006/picture">
+                  <pic:nvPicPr>
+                    <pic:cNvPr id="1" name=""/>
+                    <pic:cNvPicPr/>
+                  </pic:nvPicPr>
+                  <pic:blipFill>
+                    <a:blip r:embed="rId112"/>
+                    <a:stretch>
+                      <a:fillRect/>
+                    </a:stretch>
+                  </pic:blipFill>
+                  <pic:spPr>
+                    <a:xfrm>
+                      <a:off x="0" y="0"/>
+                      <a:ext cx="3762047" cy="2508031"/>
+                    </a:xfrm>
+                    <a:prstGeom prst="rect">
+                      <a:avLst/>
+                    </a:prstGeom>
+                  </pic:spPr>
+                </pic:pic>
+              </a:graphicData>
+            </a:graphic>
+          </wp:inline>
+        </w:drawing>
+      </w:r>
+    </w:p>
+    <w:p/>
     <w:p/>
     <w:tbl>
       <w:tblPr>
@@ -688,6 +1526,7 @@
           </w:tcPr>
           <w:p>
             <w:r>
+              <w:lastRenderedPageBreak/>
               <w:t>Start</w:t>
             </w:r>
           </w:p>
@@ -999,7 +1838,6 @@
           </w:tcPr>
           <w:p>
             <w:r>
-              <w:lastRenderedPageBreak/>
               <w:t>Tag Name</w:t>
             </w:r>
           </w:p>
@@ -1293,6 +2131,7 @@
     </w:p>
     <w:p>
       <w:r>
+        <w:lastRenderedPageBreak/>
         <w:t>Module UI:</w:t>
       </w:r>
     </w:p>
@@ -1366,7 +2205,6 @@
         <w:pStyle w:val="Heading2"/>
       </w:pPr>
       <w:r>
-        <w:lastRenderedPageBreak/>
         <w:t>Sequence Configuration</w:t>
       </w:r>
     </w:p>
@@ -1471,7 +2309,11 @@
           <w:tcPr>
             <w:tcW w:w="3116" w:type="dxa"/>
           </w:tcPr>
-          <w:p/>
+          <w:p>
+            <w:r>
+              <w:t>Version</w:t>
+            </w:r>
+          </w:p>
         </w:tc>
         <w:tc>
           <w:tcPr>
@@ -1487,7 +2329,10 @@
         </w:tc>
       </w:tr>
     </w:tbl>
-    <w:p/>
+    <w:p>
+      <w:bookmarkStart w:id="2" w:name="_GoBack"/>
+      <w:bookmarkEnd w:id="2"/>
+    </w:p>
     <w:p>
       <w:pPr>
         <w:pStyle w:val="Heading2"/>
@@ -1523,11 +2368,11 @@
       <w:pPr>
         <w:pStyle w:val="Heading1"/>
       </w:pPr>
-      <w:bookmarkStart w:id="2" w:name="_Toc535334319"/>
+      <w:bookmarkStart w:id="3" w:name="_Toc535334319"/>
       <w:r>
         <w:t>Step</w:t>
       </w:r>
-      <w:bookmarkEnd w:id="2"/>
+      <w:bookmarkEnd w:id="3"/>
       <w:r>
         <w:t xml:space="preserve">s </w:t>
       </w:r>
@@ -1536,11 +2381,11 @@
       <w:pPr>
         <w:pStyle w:val="Heading2"/>
       </w:pPr>
-      <w:bookmarkStart w:id="3" w:name="_Toc535334320"/>
+      <w:bookmarkStart w:id="4" w:name="_Toc535334320"/>
       <w:r>
         <w:t>Definition</w:t>
       </w:r>
-      <w:bookmarkEnd w:id="3"/>
+      <w:bookmarkEnd w:id="4"/>
     </w:p>
     <w:p>
       <w:r>
@@ -1553,10 +2398,16 @@
         <w:t xml:space="preserve">, </w:t>
       </w:r>
       <w:r>
-        <w:t xml:space="preserve">instead they should use  the private data of the class to </w:t>
-      </w:r>
-      <w:bookmarkStart w:id="4" w:name="_GoBack"/>
-      <w:bookmarkEnd w:id="4"/>
+        <w:t xml:space="preserve">instead they should </w:t>
+      </w:r>
+      <w:proofErr w:type="gramStart"/>
+      <w:r>
+        <w:t>use  the</w:t>
+      </w:r>
+      <w:proofErr w:type="gramEnd"/>
+      <w:r>
+        <w:t xml:space="preserve"> private data of the class to </w:t>
+      </w:r>
       <w:r>
         <w:t>store this information</w:t>
       </w:r>
@@ -1594,6 +2445,7 @@
     </w:p>
     <w:p>
       <w:r>
+        <w:lastRenderedPageBreak/>
         <w:t>Editor Name</w:t>
       </w:r>
     </w:p>
@@ -2719,6 +3571,1652 @@
 </w:styles>
 </file>
 
+<file path=word/ink/ink1.xml><?xml version="1.0" encoding="utf-8"?>
+<inkml:ink xmlns:inkml="http://www.w3.org/2003/InkML">
+  <inkml:definitions>
+    <inkml:context xml:id="ctx0">
+      <inkml:inkSource xml:id="inkSrc0">
+        <inkml:traceFormat>
+          <inkml:channel name="X" type="integer" min="-2.14748E9" max="2.14748E9" units="cm"/>
+          <inkml:channel name="Y" type="integer" min="-2.14748E9" max="2.14748E9" units="cm"/>
+          <inkml:channel name="F" type="integer" max="32767" units="dev"/>
+          <inkml:channel name="OA" type="integer" max="360" units="deg"/>
+          <inkml:channel name="OE" type="integer" max="90" units="deg"/>
+        </inkml:traceFormat>
+        <inkml:channelProperties>
+          <inkml:channelProperty channel="X" name="resolution" value="1000" units="1/cm"/>
+          <inkml:channelProperty channel="Y" name="resolution" value="1000" units="1/cm"/>
+          <inkml:channelProperty channel="F" name="resolution" value="0" units="1/dev"/>
+          <inkml:channelProperty channel="OA" name="resolution" value="1000" units="1/deg"/>
+          <inkml:channelProperty channel="OE" name="resolution" value="1000" units="1/deg"/>
+        </inkml:channelProperties>
+      </inkml:inkSource>
+      <inkml:timestamp xml:id="ts0" timeString="2019-01-19T01:11:16.870"/>
+    </inkml:context>
+    <inkml:brush xml:id="br0">
+      <inkml:brushProperty name="width" value="0.05" units="cm"/>
+      <inkml:brushProperty name="height" value="0.05" units="cm"/>
+    </inkml:brush>
+  </inkml:definitions>
+  <inkml:trace contextRef="#ctx0" brushRef="#br0">89 33 6624 0 0,'-14'0'167'0'0,"-25"-1"354"0"0,38 1-439 0 0,0 0 0 0 0,-1-1 0 0 0,1 1 1 0 0,0-1-1 0 0,-1 1 0 0 0,1-1 0 0 0,0 1 1 0 0,0-1-1 0 0,0 0 0 0 0,-1 0 0 0 0,1 1 0 0 0,0-1 1 0 0,0 0-1 0 0,0 0 0 0 0,0 0 0 0 0,0 0 0 0 0,1 0 1 0 0,-1-1-1 0 0,0 1-82 0 0,1 1 67 0 0,-1-1 0 0 0,1 0 0 0 0,-1 1 0 0 0,1-1 0 0 0,-1 1 0 0 0,1-1 0 0 0,-1 0 0 0 0,1 1 0 0 0,-1 0 0 0 0,1-1 0 0 0,-1 1 0 0 0,0-1 0 0 0,1 1 0 0 0,-1 0 0 0 0,0-1 0 0 0,1 1 0 0 0,-1 0-67 0 0,-3-5 2250 0 0,4 5-2188 0 0,0 0-1 0 0,0 0 1 0 0,0-1-1 0 0,0 1 1 0 0,0 0-1 0 0,0 0 1 0 0,0 0-1 0 0,0 0 1 0 0,0 0-1 0 0,0 0 1 0 0,0 0-1 0 0,0-1 1 0 0,0 1-1 0 0,0 0 1 0 0,0 0-1 0 0,0 0 1 0 0,0 0-1 0 0,0 0 1 0 0,0 0-1 0 0,0 0 1 0 0,1 0-1 0 0,-1-1 1 0 0,0 1-1 0 0,0 0 1 0 0,0 0-1 0 0,0 0 1 0 0,0 0-1 0 0,0 0 1 0 0,0 0-1 0 0,0 0 1 0 0,0 0-1 0 0,0 0 1 0 0,0 0-1 0 0,1 0 1 0 0,-1 0-1 0 0,0 0 1 0 0,0-1-1 0 0,0 1 1 0 0,0 0-1 0 0,0 0 1 0 0,0 0-1 0 0,0 0 1 0 0,0 0-1 0 0,1 0 1 0 0,-1 0-1 0 0,0 0 1 0 0,0 0-1 0 0,0 0 1 0 0,0 0-1 0 0,0 0 1 0 0,0 0-1 0 0,0 0 1 0 0,1 0-1 0 0,-1 1 1 0 0,0-1-1 0 0,0 0 1 0 0,0 0-1 0 0,0 0 1 0 0,0 0-1 0 0,0 0 1 0 0,0 0-1 0 0,0 0 1 0 0,0 0 0 0 0,1 0-62 0 0,2 2 24 0 0,1-1 0 0 0,0 1 0 0 0,0 0 0 0 0,-1 1 1 0 0,1-1-1 0 0,-1 0 0 0 0,0 1 0 0 0,1 1-24 0 0,17 11 140 0 0,26 12 295 0 0,-25-15-225 0 0,-1 0-1 0 0,0 2 1 0 0,-1 0-1 0 0,10 10-209 0 0,-4 1 117 0 0,-1 0 0 0 0,-1 2 0 0 0,-2 0 0 0 0,9 16-117 0 0,-19-26 52 0 0,-5-7-47 0 0,0 1-1 0 0,-1 0 0 0 0,0 1 0 0 0,2 5-4 0 0,18 37 188 0 0,-17-36-88 0 0,-9-17-92 0 0,1 0 0 0 0,-1 0 0 0 0,0-1 0 0 0,1 1 0 0 0,-1 0 0 0 0,1 0 0 0 0,-1-1 0 0 0,1 1 0 0 0,-1 0 0 0 0,1-1 0 0 0,0 1 0 0 0,-1-1 0 0 0,1 1 0 0 0,0-1 0 0 0,-1 1 0 0 0,1-1-8 0 0,-1 0 10 0 0,1 0 0 0 0,-1 0-1 0 0,0 0 1 0 0,0 0 0 0 0,1 0-1 0 0,-1 0 1 0 0,0 0-1 0 0,0 0 1 0 0,0 0 0 0 0,1-1-1 0 0,-1 1 1 0 0,0 0 0 0 0,0 0-1 0 0,0 0 1 0 0,1 0-1 0 0,-1 0 1 0 0,0-1 0 0 0,0 1-1 0 0,0 0 1 0 0,0 0-1 0 0,1 0 1 0 0,-1-1 0 0 0,0 1-1 0 0,0 0 1 0 0,0 0 0 0 0,0-1-1 0 0,0 1 1 0 0,0 0-1 0 0,0 0 1 0 0,0-1 0 0 0,0 1-1 0 0,0 0-9 0 0,1-5-300 0 0,0 0 0 0 0,0 0 0 0 0,-1 0 0 0 0,1 0 0 0 0,-1-1 300 0 0,3-40-3153 0 0,-2 18 1523 0 0</inkml:trace>
+</inkml:ink>
+</file>
+
+<file path=word/ink/ink10.xml><?xml version="1.0" encoding="utf-8"?>
+<inkml:ink xmlns:inkml="http://www.w3.org/2003/InkML">
+  <inkml:definitions>
+    <inkml:context xml:id="ctx0">
+      <inkml:inkSource xml:id="inkSrc0">
+        <inkml:traceFormat>
+          <inkml:channel name="X" type="integer" min="-2.14748E9" max="2.14748E9" units="cm"/>
+          <inkml:channel name="Y" type="integer" min="-2.14748E9" max="2.14748E9" units="cm"/>
+          <inkml:channel name="F" type="integer" max="32767" units="dev"/>
+          <inkml:channel name="OA" type="integer" max="360" units="deg"/>
+          <inkml:channel name="OE" type="integer" max="90" units="deg"/>
+        </inkml:traceFormat>
+        <inkml:channelProperties>
+          <inkml:channelProperty channel="X" name="resolution" value="1000" units="1/cm"/>
+          <inkml:channelProperty channel="Y" name="resolution" value="1000" units="1/cm"/>
+          <inkml:channelProperty channel="F" name="resolution" value="0" units="1/dev"/>
+          <inkml:channelProperty channel="OA" name="resolution" value="1000" units="1/deg"/>
+          <inkml:channelProperty channel="OE" name="resolution" value="1000" units="1/deg"/>
+        </inkml:channelProperties>
+      </inkml:inkSource>
+      <inkml:timestamp xml:id="ts0" timeString="2019-01-19T01:11:22.266"/>
+    </inkml:context>
+    <inkml:brush xml:id="br0">
+      <inkml:brushProperty name="width" value="0.05" units="cm"/>
+      <inkml:brushProperty name="height" value="0.05" units="cm"/>
+    </inkml:brush>
+  </inkml:definitions>
+  <inkml:trace contextRef="#ctx0" brushRef="#br0">59 183 19895 0 0,'0'0'1532'0'0,"0"0"-990"0"0,0 16-512 0 0,0-3 17 0 0,0 5-397 0 0,0 0 1 0 0,-1 0-1 0 0,-1 0 0 0 0,-4 13 350 0 0,-5 19-171 0 0,2-8 94 0 0,-3 4 77 0 0,-5 13 247 0 0,16-49 13 0 0,3-11 481 0 0,6-17-130 0 0,8-35-481 0 0,3 1-1 0 0,2 0 1 0 0,5-5-130 0 0,2-6 24 0 0,-15 36-24 0 0,1 1 0 0 0,1 1 0 0 0,1 0 0 0 0,1 1 0 0 0,17-18 0 0 0,-27 34 1 0 0,1 1-1 0 0,0 0 1 0 0,1 1-1 0 0,8-6 0 0 0,-4 3 9 0 0,-12 8-11 0 0,0 0-1 0 0,0 0 1 0 0,1 1 0 0 0,-1-1 0 0 0,0 0-1 0 0,1 1 1 0 0,-1-1 0 0 0,0 1-1 0 0,1-1 1 0 0,-1 1 0 0 0,1 0 0 0 0,-1-1-1 0 0,1 1 1 0 0,-1 0 0 0 0,1 0-1 0 0,-1 0 1 0 0,1 0 0 0 0,-1 1-1 0 0,1-1 1 0 0,0 0 2 0 0,0 1-8 0 0,0 0 0 0 0,0 0 0 0 0,0 0 0 0 0,0 0 0 0 0,0 0 0 0 0,0 1 0 0 0,-1-1 1 0 0,1 0-1 0 0,0 1 0 0 0,-1-1 0 0 0,1 1 0 0 0,-1 0 0 0 0,0 0 8 0 0,5 5-23 0 0,-1 2-1 0 0,-1-1 1 0 0,1 0 0 0 0,-1 1 0 0 0,-1 0 0 0 0,1 3 23 0 0,6 22-3 0 0,-2 1 1 0 0,-1 0-1 0 0,-2 1 0 0 0,-1 9 3 0 0,-1 26 69 0 0,-4 23-69 0 0,1-22-5 0 0,-1-27-976 0 0,-1 0 0 0 0,-2-1-1 0 0,-3 4 982 0 0,3-24-7087 0 0</inkml:trace>
+</inkml:ink>
+</file>
+
+<file path=word/ink/ink11.xml><?xml version="1.0" encoding="utf-8"?>
+<inkml:ink xmlns:inkml="http://www.w3.org/2003/InkML">
+  <inkml:definitions>
+    <inkml:context xml:id="ctx0">
+      <inkml:inkSource xml:id="inkSrc0">
+        <inkml:traceFormat>
+          <inkml:channel name="X" type="integer" min="-2.14748E9" max="2.14748E9" units="cm"/>
+          <inkml:channel name="Y" type="integer" min="-2.14748E9" max="2.14748E9" units="cm"/>
+          <inkml:channel name="F" type="integer" max="32767" units="dev"/>
+          <inkml:channel name="OA" type="integer" max="360" units="deg"/>
+          <inkml:channel name="OE" type="integer" max="90" units="deg"/>
+        </inkml:traceFormat>
+        <inkml:channelProperties>
+          <inkml:channelProperty channel="X" name="resolution" value="1000" units="1/cm"/>
+          <inkml:channelProperty channel="Y" name="resolution" value="1000" units="1/cm"/>
+          <inkml:channelProperty channel="F" name="resolution" value="0" units="1/dev"/>
+          <inkml:channelProperty channel="OA" name="resolution" value="1000" units="1/deg"/>
+          <inkml:channelProperty channel="OE" name="resolution" value="1000" units="1/deg"/>
+        </inkml:channelProperties>
+      </inkml:inkSource>
+      <inkml:timestamp xml:id="ts0" timeString="2019-01-19T01:11:22.934"/>
+    </inkml:context>
+    <inkml:brush xml:id="br0">
+      <inkml:brushProperty name="width" value="0.05" units="cm"/>
+      <inkml:brushProperty name="height" value="0.05" units="cm"/>
+    </inkml:brush>
+  </inkml:definitions>
+  <inkml:trace contextRef="#ctx0" brushRef="#br0">491 42 12696 0 0,'0'0'977'0'0,"0"0"-504"0"0,0 0 263 0 0,0 0 179 0 0,0 0 39 0 0,0 0-78 0 0,-7-9 367 0 0,-27-15 221 0 0,30 22-1357 0 0,-1 1 1 0 0,0-1-1 0 0,0 1 0 0 0,1 0 1 0 0,-1 1-1 0 0,0-1 0 0 0,0 1 1 0 0,0 0-1 0 0,0 0 0 0 0,0 0 0 0 0,1 1 1 0 0,-1-1-1 0 0,-4 2-107 0 0,-7 3 195 0 0,1 0 0 0 0,-1 1-1 0 0,-7 5-194 0 0,-19 7 344 0 0,25-10-189 0 0,1 0 0 0 0,0 2 0 0 0,1 0 1 0 0,0 1-1 0 0,0 0 0 0 0,1 2 0 0 0,1 0-155 0 0,-2 1 7 0 0,0 1-1 0 0,2 1 0 0 0,0 0 1 0 0,1 1-1 0 0,0 0 0 0 0,2 1 1 0 0,0 0-1 0 0,1 1 0 0 0,0 0 1 0 0,2 0-1 0 0,0 1 0 0 0,-3 17-6 0 0,9-28-26 0 0,0 0 0 0 0,0 0 0 0 0,1 0-1 0 0,0 0 1 0 0,0-1 0 0 0,1 1 0 0 0,0 0-1 0 0,1 0 1 0 0,0 0 0 0 0,0-1 0 0 0,1 1-1 0 0,2 3 27 0 0,1 4-69 0 0,2 0 0 0 0,-1-1 0 0 0,2 0 0 0 0,0 0 0 0 0,11 12 69 0 0,-8-13-10 0 0,0-1-1 0 0,1 0 0 0 0,0-1 1 0 0,1 0-1 0 0,0-1 0 0 0,1-1 1 0 0,0 0-1 0 0,1-2 0 0 0,4 3 11 0 0,0-2-19 0 0,1-1-1 0 0,0 0 1 0 0,0-2 0 0 0,0 0-1 0 0,1-1 1 0 0,0-2-1 0 0,6 1 20 0 0,-18-4-193 0 0,1 1 0 0 0,-1-2 0 0 0,0 1-1 0 0,0-1 1 0 0,10-3 193 0 0,-10 2-2499 0 0,-1-1 0 0 0,0 0 0 0 0,8-4 2499 0 0,1-1-6248 0 0</inkml:trace>
+</inkml:ink>
+</file>
+
+<file path=word/ink/ink12.xml><?xml version="1.0" encoding="utf-8"?>
+<inkml:ink xmlns:inkml="http://www.w3.org/2003/InkML">
+  <inkml:definitions>
+    <inkml:context xml:id="ctx0">
+      <inkml:inkSource xml:id="inkSrc0">
+        <inkml:traceFormat>
+          <inkml:channel name="X" type="integer" min="-2.14748E9" max="2.14748E9" units="cm"/>
+          <inkml:channel name="Y" type="integer" min="-2.14748E9" max="2.14748E9" units="cm"/>
+          <inkml:channel name="F" type="integer" max="32767" units="dev"/>
+          <inkml:channel name="OA" type="integer" max="360" units="deg"/>
+          <inkml:channel name="OE" type="integer" max="90" units="deg"/>
+        </inkml:traceFormat>
+        <inkml:channelProperties>
+          <inkml:channelProperty channel="X" name="resolution" value="1000" units="1/cm"/>
+          <inkml:channelProperty channel="Y" name="resolution" value="1000" units="1/cm"/>
+          <inkml:channelProperty channel="F" name="resolution" value="0" units="1/dev"/>
+          <inkml:channelProperty channel="OA" name="resolution" value="1000" units="1/deg"/>
+          <inkml:channelProperty channel="OE" name="resolution" value="1000" units="1/deg"/>
+        </inkml:channelProperties>
+      </inkml:inkSource>
+      <inkml:timestamp xml:id="ts0" timeString="2019-01-19T01:11:23.516"/>
+    </inkml:context>
+    <inkml:brush xml:id="br0">
+      <inkml:brushProperty name="width" value="0.05" units="cm"/>
+      <inkml:brushProperty name="height" value="0.05" units="cm"/>
+    </inkml:brush>
+  </inkml:definitions>
+  <inkml:trace contextRef="#ctx0" brushRef="#br0">363 29 17439 0 0,'0'0'306'0'0,"0"0"-92"0"0,0 0 358 0 0,0 0 179 0 0,-1-1 32 0 0,-2 0-603 0 0,0 0 0 0 0,1-1 1 0 0,-1 1-1 0 0,1-1 0 0 0,-1 0 1 0 0,1 1-1 0 0,0-1 0 0 0,0-1-180 0 0,-1 2 49 0 0,1 0 0 0 0,-1-1 1 0 0,0 1-1 0 0,1 0 0 0 0,-1 0 0 0 0,0 0 0 0 0,0 1 0 0 0,0-1 0 0 0,1 1 0 0 0,-1 0 0 0 0,-2-1-49 0 0,-9-1-8 0 0,10 2-44 0 0,-1-1-1 0 0,1 1 1 0 0,-1 0-1 0 0,1 0 1 0 0,-1 1-1 0 0,1 0 0 0 0,-1-1 1 0 0,1 1-1 0 0,-1 1 1 0 0,1-1-1 0 0,-4 2 53 0 0,-10 5-185 0 0,0 1-1 0 0,-1 1 186 0 0,15-8-3 0 0,-5 3-18 0 0,-1 2 0 0 0,1-1 0 0 0,1 1 0 0 0,-1 0 0 0 0,1 1 0 0 0,-2 3 20 0 0,-14 16-176 0 0,-4 8 177 0 0,24-29-23 0 0,1-1-1 0 0,-1 1 0 0 0,1 1 0 0 0,0-1 0 0 0,0 0 0 0 0,0 1 0 0 0,1-1 1 0 0,0 1-1 0 0,1 0 0 0 0,-1 0 0 0 0,1-1 0 0 0,0 1 0 0 0,1 1 24 0 0,0-3-26 0 0,0 1-1 0 0,0-1 0 0 0,1 0 0 0 0,-1 0 0 0 0,1 0 0 0 0,1 1 0 0 0,-1-1 1 0 0,1 0-1 0 0,-1-1 0 0 0,1 1 0 0 0,1 0 0 0 0,-1 0 0 0 0,1-1 0 0 0,0 1 0 0 0,0-1 1 0 0,0 0-1 0 0,1 1 27 0 0,0-2-74 0 0,-1 0 1 0 0,1 0 0 0 0,0-1-1 0 0,-1 1 1 0 0,1-1-1 0 0,1 0 1 0 0,-1 0 0 0 0,0 0-1 0 0,0 0 1 0 0,1-1-1 0 0,-1 0 1 0 0,1 0 0 0 0,4 1 73 0 0,8-1-214 0 0,1 1 0 0 0,0-2 1 0 0,0 0 213 0 0,1-1-71 0 0,31 0-99 0 0,-17 0 95 0 0,0 1 0 0 0,11 3 75 0 0,-38-2-2 0 0,0 0 0 0 0,0 0 0 0 0,0 1 0 0 0,-1 0 0 0 0,1 0 0 0 0,0 0 0 0 0,-1 0 0 0 0,0 1 0 0 0,0 0 0 0 0,0 0 0 0 0,1 1 2 0 0,-3-2 21 0 0,-1 1-1 0 0,1-1 1 0 0,-1 0 0 0 0,1 0-1 0 0,-1 1 1 0 0,0 0-1 0 0,0-1 1 0 0,0 1 0 0 0,-1 0-1 0 0,1 0 1 0 0,-1 0 0 0 0,1 0-1 0 0,-1 0 1 0 0,0 0 0 0 0,0 0-1 0 0,-1 1 1 0 0,1-1 0 0 0,-1 0-1 0 0,1 1 1 0 0,-1 0-21 0 0,0 1 175 0 0,0-1 0 0 0,0 1 0 0 0,-1-1 0 0 0,0 1 0 0 0,0-1 0 0 0,0 0 0 0 0,0 1 0 0 0,-1-1 0 0 0,1 0 0 0 0,-1 0 0 0 0,0 0 0 0 0,-1 1-175 0 0,-1 1 179 0 0,0-1 0 0 0,0 0 0 0 0,-1-1 0 0 0,1 1-1 0 0,-1-1 1 0 0,0 0 0 0 0,0 0 0 0 0,-2 1-179 0 0,-7 4 81 0 0,-1-1 0 0 0,0 0 0 0 0,0-1 0 0 0,0 0 0 0 0,-1-2 0 0 0,-16 5-81 0 0,-1-3 120 0 0,0-1 0 0 0,-34 2-120 0 0,19-8 81 0 0,38 0-114 0 0,-1-1 1 0 0,0 2 0 0 0,1-1-1 0 0,-1 1 1 0 0,1 1-1 0 0,-1 0 1 0 0,-5 2 32 0 0,0 0-528 0 0,14-4-427 0 0,2 0-270 0 0,0 0-1101 0 0,0 0-4181 0 0</inkml:trace>
+</inkml:ink>
+</file>
+
+<file path=word/ink/ink13.xml><?xml version="1.0" encoding="utf-8"?>
+<inkml:ink xmlns:inkml="http://www.w3.org/2003/InkML">
+  <inkml:definitions>
+    <inkml:context xml:id="ctx0">
+      <inkml:inkSource xml:id="inkSrc0">
+        <inkml:traceFormat>
+          <inkml:channel name="X" type="integer" min="-2.14748E9" max="2.14748E9" units="cm"/>
+          <inkml:channel name="Y" type="integer" min="-2.14748E9" max="2.14748E9" units="cm"/>
+          <inkml:channel name="F" type="integer" max="32767" units="dev"/>
+          <inkml:channel name="OA" type="integer" max="360" units="deg"/>
+          <inkml:channel name="OE" type="integer" max="90" units="deg"/>
+        </inkml:traceFormat>
+        <inkml:channelProperties>
+          <inkml:channelProperty channel="X" name="resolution" value="1000" units="1/cm"/>
+          <inkml:channelProperty channel="Y" name="resolution" value="1000" units="1/cm"/>
+          <inkml:channelProperty channel="F" name="resolution" value="0" units="1/dev"/>
+          <inkml:channelProperty channel="OA" name="resolution" value="1000" units="1/deg"/>
+          <inkml:channelProperty channel="OE" name="resolution" value="1000" units="1/deg"/>
+        </inkml:channelProperties>
+      </inkml:inkSource>
+      <inkml:timestamp xml:id="ts0" timeString="2019-01-19T01:11:23.889"/>
+    </inkml:context>
+    <inkml:brush xml:id="br0">
+      <inkml:brushProperty name="width" value="0.05" units="cm"/>
+      <inkml:brushProperty name="height" value="0.05" units="cm"/>
+    </inkml:brush>
+  </inkml:definitions>
+  <inkml:trace contextRef="#ctx0" brushRef="#br0">14 1 20647 0 0,'-2'5'269'0'0,"0"1"-1"0"0,0 0 1 0 0,0 0-1 0 0,0 0 1 0 0,1 0-1 0 0,0 0 0 0 0,0 0 1 0 0,1 0-1 0 0,-1 1 1 0 0,1-1-1 0 0,1 0 1 0 0,0 2-269 0 0,19 71-491 0 0,-9-38-1784 0 0,2 17 2275 0 0,-4 26-877 0 0,-4-39 572 0 0,-1 0 305 0 0,-2-13 111 0 0,1-1 1 0 0,2 0-1 0 0,2 6-111 0 0,-6-32 142 0 0,0 0 0 0 0,1 0-1 0 0,0 0 1 0 0,0 0-1 0 0,0 0 1 0 0,1 0 0 0 0,-1-1-1 0 0,1 1 1 0 0,0-1-1 0 0,3 4-141 0 0,-6-8 22 0 0,1 0-1 0 0,-1 1 1 0 0,1-1-1 0 0,-1 0 1 0 0,0 0-1 0 0,1 1 1 0 0,-1-1-1 0 0,1 0 1 0 0,-1 0-1 0 0,1 0 0 0 0,-1 0 1 0 0,1 0-1 0 0,-1 0 1 0 0,1 1-1 0 0,-1-1 1 0 0,1 0-1 0 0,-1 0 1 0 0,1 0-1 0 0,-1-1 1 0 0,1 1-1 0 0,-1 0 1 0 0,1 0-1 0 0,-1 0 1 0 0,1 0-1 0 0,-1 0 0 0 0,1-1-21 0 0,12-9 249 0 0,9-22-67 0 0,-20 28-131 0 0,12-24 213 0 0,0 0 0 0 0,6-23-264 0 0,2-5 344 0 0,80-200-925 0 0,-88 211-358 0 0</inkml:trace>
+</inkml:ink>
+</file>
+
+<file path=word/ink/ink14.xml><?xml version="1.0" encoding="utf-8"?>
+<inkml:ink xmlns:inkml="http://www.w3.org/2003/InkML">
+  <inkml:definitions>
+    <inkml:context xml:id="ctx0">
+      <inkml:inkSource xml:id="inkSrc0">
+        <inkml:traceFormat>
+          <inkml:channel name="X" type="integer" min="-2.14748E9" max="2.14748E9" units="cm"/>
+          <inkml:channel name="Y" type="integer" min="-2.14748E9" max="2.14748E9" units="cm"/>
+          <inkml:channel name="F" type="integer" max="32767" units="dev"/>
+          <inkml:channel name="OA" type="integer" max="360" units="deg"/>
+          <inkml:channel name="OE" type="integer" max="90" units="deg"/>
+        </inkml:traceFormat>
+        <inkml:channelProperties>
+          <inkml:channelProperty channel="X" name="resolution" value="1000" units="1/cm"/>
+          <inkml:channelProperty channel="Y" name="resolution" value="1000" units="1/cm"/>
+          <inkml:channelProperty channel="F" name="resolution" value="0" units="1/dev"/>
+          <inkml:channelProperty channel="OA" name="resolution" value="1000" units="1/deg"/>
+          <inkml:channelProperty channel="OE" name="resolution" value="1000" units="1/deg"/>
+        </inkml:channelProperties>
+      </inkml:inkSource>
+      <inkml:timestamp xml:id="ts0" timeString="2019-01-19T01:11:25.064"/>
+    </inkml:context>
+    <inkml:brush xml:id="br0">
+      <inkml:brushProperty name="width" value="0.05" units="cm"/>
+      <inkml:brushProperty name="height" value="0.05" units="cm"/>
+    </inkml:brush>
+  </inkml:definitions>
+  <inkml:trace contextRef="#ctx0" brushRef="#br0">0 1 17079 0 0,'0'0'624'0'0,"0"0"-393"0"0,0 0-136 0 0,0 0-21 0 0,0 0-2 0 0,14 1-224 0 0,-8 1 163 0 0,0 0-1 0 0,-1 1 0 0 0,1 0 0 0 0,-1 0 0 0 0,0 0 0 0 0,0 1 0 0 0,0 0 0 0 0,0 0 0 0 0,0 0 1 0 0,-1 0-1 0 0,0 1 0 0 0,1 1-10 0 0,27 22 734 0 0,-20-16-315 0 0,1 0 0 0 0,1-1-1 0 0,0-1 1 0 0,1 1-419 0 0,24 17 445 0 0,137 130 409 0 0,-18-15-796 0 0,-132-121-58 0 0,46 38 0 0 0,13 4 0 0 0,12 8 66 0 0,-3 3 0 0 0,41 48-66 0 0,120 104 1962 0 0,-128-131-1298 0 0,-85-65-414 0 0,-35-25-199 0 0,25 15 85 0 0,-31-21-115 0 0,-1 0-125 0 0,0 0-65 0 0,0 0-14 0 0,0 0-130 0 0,0 0-543 0 0,-22-3-7356 0 0,9 2 1602 0 0</inkml:trace>
+</inkml:ink>
+</file>
+
+<file path=word/ink/ink15.xml><?xml version="1.0" encoding="utf-8"?>
+<inkml:ink xmlns:inkml="http://www.w3.org/2003/InkML">
+  <inkml:definitions>
+    <inkml:context xml:id="ctx0">
+      <inkml:inkSource xml:id="inkSrc0">
+        <inkml:traceFormat>
+          <inkml:channel name="X" type="integer" min="-2.14748E9" max="2.14748E9" units="cm"/>
+          <inkml:channel name="Y" type="integer" min="-2.14748E9" max="2.14748E9" units="cm"/>
+          <inkml:channel name="F" type="integer" max="32767" units="dev"/>
+          <inkml:channel name="OA" type="integer" max="360" units="deg"/>
+          <inkml:channel name="OE" type="integer" max="90" units="deg"/>
+        </inkml:traceFormat>
+        <inkml:channelProperties>
+          <inkml:channelProperty channel="X" name="resolution" value="1000" units="1/cm"/>
+          <inkml:channelProperty channel="Y" name="resolution" value="1000" units="1/cm"/>
+          <inkml:channelProperty channel="F" name="resolution" value="0" units="1/dev"/>
+          <inkml:channelProperty channel="OA" name="resolution" value="1000" units="1/deg"/>
+          <inkml:channelProperty channel="OE" name="resolution" value="1000" units="1/deg"/>
+        </inkml:channelProperties>
+      </inkml:inkSource>
+      <inkml:timestamp xml:id="ts0" timeString="2019-01-19T01:11:25.668"/>
+    </inkml:context>
+    <inkml:brush xml:id="br0">
+      <inkml:brushProperty name="width" value="0.05" units="cm"/>
+      <inkml:brushProperty name="height" value="0.05" units="cm"/>
+    </inkml:brush>
+  </inkml:definitions>
+  <inkml:trace contextRef="#ctx0" brushRef="#br0">0 44 15576 0 0,'0'0'712'0'0,"0"0"-15"0"0,0-1-447 0 0,1-1-163 0 0,-1 0-1 0 0,0 0 0 0 0,1 0 0 0 0,0 0 0 0 0,-1 0 1 0 0,1 0-1 0 0,0 0 0 0 0,0 0 0 0 0,0 0 0 0 0,0 1 1 0 0,0-1-1 0 0,1 0 0 0 0,-1 1 0 0 0,0-1 0 0 0,1 1 1 0 0,0 0-1 0 0,-1-1 0 0 0,2 0-86 0 0,-1 1-62 0 0,-1 0 64 0 0,1 0 0 0 0,-1 0 0 0 0,1 0 1 0 0,-1 0-1 0 0,1 1 0 0 0,-1-1 0 0 0,1 1 1 0 0,0-1-1 0 0,-1 1 0 0 0,1 0 0 0 0,0 0 1 0 0,-1-1-1 0 0,1 1 0 0 0,0 0 0 0 0,-1 1 0 0 0,1-1 1 0 0,0 0-1 0 0,-1 0 0 0 0,1 1 0 0 0,-1-1 1 0 0,1 1-1 0 0,0-1 0 0 0,0 1-2 0 0,7 3-27 0 0,0 0 1 0 0,-1 1-1 0 0,7 4 27 0 0,-6-3 19 0 0,31 15 129 0 0,1-1 0 0 0,1-2 0 0 0,2-2-148 0 0,-23-8 231 0 0,11 2 204 0 0,0-2 1 0 0,1-1-1 0 0,0-1 0 0 0,0-2 1 0 0,0-1-1 0 0,3-2-435 0 0,106 1 2160 0 0,73-12-2160 0 0,-180 7 100 0 0,109-5 29 0 0,-128 8-98 0 0,1 0-1 0 0,-1 1 0 0 0,1 1 1 0 0,10 2-31 0 0,22 4 742 0 0,-44-7-768 0 0,-5-1-104 0 0,0 0-8 0 0,0 0-98 0 0,0 0-447 0 0,0 0-197 0 0,-10 0-6262 0 0,-3 0 234 0 0</inkml:trace>
+</inkml:ink>
+</file>
+
+<file path=word/ink/ink16.xml><?xml version="1.0" encoding="utf-8"?>
+<inkml:ink xmlns:inkml="http://www.w3.org/2003/InkML">
+  <inkml:definitions>
+    <inkml:context xml:id="ctx0">
+      <inkml:inkSource xml:id="inkSrc0">
+        <inkml:traceFormat>
+          <inkml:channel name="X" type="integer" min="-2.14748E9" max="2.14748E9" units="cm"/>
+          <inkml:channel name="Y" type="integer" min="-2.14748E9" max="2.14748E9" units="cm"/>
+          <inkml:channel name="F" type="integer" max="32767" units="dev"/>
+          <inkml:channel name="OA" type="integer" max="360" units="deg"/>
+          <inkml:channel name="OE" type="integer" max="90" units="deg"/>
+        </inkml:traceFormat>
+        <inkml:channelProperties>
+          <inkml:channelProperty channel="X" name="resolution" value="1000" units="1/cm"/>
+          <inkml:channelProperty channel="Y" name="resolution" value="1000" units="1/cm"/>
+          <inkml:channelProperty channel="F" name="resolution" value="0" units="1/dev"/>
+          <inkml:channelProperty channel="OA" name="resolution" value="1000" units="1/deg"/>
+          <inkml:channelProperty channel="OE" name="resolution" value="1000" units="1/deg"/>
+        </inkml:channelProperties>
+      </inkml:inkSource>
+      <inkml:timestamp xml:id="ts0" timeString="2019-01-19T01:11:26.402"/>
+    </inkml:context>
+    <inkml:brush xml:id="br0">
+      <inkml:brushProperty name="width" value="0.05" units="cm"/>
+      <inkml:brushProperty name="height" value="0.05" units="cm"/>
+    </inkml:brush>
+  </inkml:definitions>
+  <inkml:trace contextRef="#ctx0" brushRef="#br0">76 1187 11792 0 0,'-4'2'443'0'0,"-1"1"1"0"0,1-1-1 0 0,-1 0 1 0 0,0-1-1 0 0,1 1 1 0 0,-1-1-1 0 0,0 0 1 0 0,0 0 0 0 0,0 0-444 0 0,-22 3 4123 0 0,25-4-3757 0 0,2 0 8 0 0,0 0-11 0 0,0 0-55 0 0,0 0-20 0 0,0 0-7 0 0,0 0-19 0 0,0 0-78 0 0,0 0-31 0 0,0 0-8 0 0,0 0-14 0 0,0 0-52 0 0,2-1-34 0 0,8-4 49 0 0,1-1-1 0 0,-1-1 1 0 0,-1 0 0 0 0,1-1-1 0 0,2-2-93 0 0,18-14 637 0 0,-8 5-262 0 0,-1 0 0 0 0,-1-2 0 0 0,13-16-375 0 0,14-14 405 0 0,243-259 791 0 0,-218 234-1109 0 0,-2 2 41 0 0,2 3-1 0 0,8-1-127 0 0,-11 12 228 0 0,55-63-228 0 0,-21 20 592 0 0,-38 47-788 0 0,-41 41-2490 0 0,-23 14 2192 0 0,0 0 1 0 0,1-1-1 0 0,-1 1 1 0 0,0-1-1 0 0,0 0 1 0 0,0 1-1 0 0,0-1 1 0 0,0 0 0 0 0,0 0-1 0 0,0 0 494 0 0,0 0-939 0 0,3-10-6232 0 0</inkml:trace>
+</inkml:ink>
+</file>
+
+<file path=word/ink/ink17.xml><?xml version="1.0" encoding="utf-8"?>
+<inkml:ink xmlns:inkml="http://www.w3.org/2003/InkML">
+  <inkml:definitions>
+    <inkml:context xml:id="ctx0">
+      <inkml:inkSource xml:id="inkSrc0">
+        <inkml:traceFormat>
+          <inkml:channel name="X" type="integer" min="-2.14748E9" max="2.14748E9" units="cm"/>
+          <inkml:channel name="Y" type="integer" min="-2.14748E9" max="2.14748E9" units="cm"/>
+          <inkml:channel name="F" type="integer" max="32767" units="dev"/>
+          <inkml:channel name="OA" type="integer" max="360" units="deg"/>
+          <inkml:channel name="OE" type="integer" max="90" units="deg"/>
+        </inkml:traceFormat>
+        <inkml:channelProperties>
+          <inkml:channelProperty channel="X" name="resolution" value="1000" units="1/cm"/>
+          <inkml:channelProperty channel="Y" name="resolution" value="1000" units="1/cm"/>
+          <inkml:channelProperty channel="F" name="resolution" value="0" units="1/dev"/>
+          <inkml:channelProperty channel="OA" name="resolution" value="1000" units="1/deg"/>
+          <inkml:channelProperty channel="OE" name="resolution" value="1000" units="1/deg"/>
+        </inkml:channelProperties>
+      </inkml:inkSource>
+      <inkml:timestamp xml:id="ts0" timeString="2019-01-19T01:11:27.436"/>
+    </inkml:context>
+    <inkml:brush xml:id="br0">
+      <inkml:brushProperty name="width" value="0.05" units="cm"/>
+      <inkml:brushProperty name="height" value="0.05" units="cm"/>
+    </inkml:brush>
+  </inkml:definitions>
+  <inkml:trace contextRef="#ctx0" brushRef="#br0">179 46 12448 0 0,'0'-9'426'0'0,"-3"-2"418"0"0,2 8 1 0 0,0 0-1 0 0,0 0 1 0 0,0 1 0 0 0,1-1 0 0 0,0 0 0 0 0,-1 0-1 0 0,1-2-844 0 0,-2 15 2246 0 0,-2 10-2017 0 0,1 0 0 0 0,-1 15-229 0 0,-2 39 512 0 0,21 213 904 0 0,7 285-957 0 0,-18-276-288 0 0,5 240-33 0 0,-17-216 249 0 0,8-310-366 0 0,-6 186 86 0 0,-3 68-139 0 0,5 5 632 0 0,4-188-571 0 0,-9 52 257 0 0,8-116-244 0 0,-1 0 0 0 0,-1 0 1 0 0,0 0-1 0 0,-2 5-42 0 0,-3 12 97 0 0,-3 23 110 0 0,-28 120 194 0 0,26-108 34 0 0,3-32-78 0 0,-1 6-29 0 0,-13 31-328 0 0,12-23-16 0 0,7-33-2 0 0,-4 8 36 0 0,7-21 47 0 0,1-1-1 0 0,-1 1 1 0 0,1-1-1 0 0,0 1 1 0 0,0 0-1 0 0,1 0 1 0 0,-1-1-1 0 0,1 6-64 0 0,0 12-2256 0 0,0-11-786 0 0,0-25 219 0 0,0-4-4923 0 0</inkml:trace>
+</inkml:ink>
+</file>
+
+<file path=word/ink/ink18.xml><?xml version="1.0" encoding="utf-8"?>
+<inkml:ink xmlns:inkml="http://www.w3.org/2003/InkML">
+  <inkml:definitions>
+    <inkml:context xml:id="ctx0">
+      <inkml:inkSource xml:id="inkSrc0">
+        <inkml:traceFormat>
+          <inkml:channel name="X" type="integer" min="-2.14748E9" max="2.14748E9" units="cm"/>
+          <inkml:channel name="Y" type="integer" min="-2.14748E9" max="2.14748E9" units="cm"/>
+          <inkml:channel name="F" type="integer" max="32767" units="dev"/>
+          <inkml:channel name="OA" type="integer" max="360" units="deg"/>
+          <inkml:channel name="OE" type="integer" max="90" units="deg"/>
+        </inkml:traceFormat>
+        <inkml:channelProperties>
+          <inkml:channelProperty channel="X" name="resolution" value="1000" units="1/cm"/>
+          <inkml:channelProperty channel="Y" name="resolution" value="1000" units="1/cm"/>
+          <inkml:channelProperty channel="F" name="resolution" value="0" units="1/dev"/>
+          <inkml:channelProperty channel="OA" name="resolution" value="1000" units="1/deg"/>
+          <inkml:channelProperty channel="OE" name="resolution" value="1000" units="1/deg"/>
+        </inkml:channelProperties>
+      </inkml:inkSource>
+      <inkml:timestamp xml:id="ts0" timeString="2019-01-19T01:11:29.157"/>
+    </inkml:context>
+    <inkml:brush xml:id="br0">
+      <inkml:brushProperty name="width" value="0.05" units="cm"/>
+      <inkml:brushProperty name="height" value="0.05" units="cm"/>
+    </inkml:brush>
+  </inkml:definitions>
+  <inkml:trace contextRef="#ctx0" brushRef="#br0">8 201 14136 0 0,'0'0'1089'0'0,"0"0"-650"0"0,0 0-98 0 0,0-3 38 0 0,0 1-251 0 0,0 0 1 0 0,0-1 0 0 0,-1 1 0 0 0,1-1 0 0 0,0 1 0 0 0,-1 0 0 0 0,0-1 0 0 0,-1-1-129 0 0,2 3 15 0 0,0 1 0 0 0,-1-1 0 0 0,1 0 0 0 0,0 1-1 0 0,0-1 1 0 0,-1 1 0 0 0,1-1 0 0 0,0 0 0 0 0,0 1-1 0 0,0-1 1 0 0,0 0 0 0 0,-1 1 0 0 0,1-1-1 0 0,0 0 1 0 0,0 0 0 0 0,1 1 0 0 0,-1-1 0 0 0,0 0-1 0 0,0 1 1 0 0,0-1 0 0 0,0 0 0 0 0,1 1 0 0 0,-1-1-1 0 0,0 1 1 0 0,1-1-15 0 0,11-14 66 0 0,-6 8-256 0 0,-3 5 292 0 0,1-1 1 0 0,-1 1-1 0 0,1 0 1 0 0,-1 0-1 0 0,1 0 1 0 0,0 1-1 0 0,-1-1 1 0 0,1 1-1 0 0,0 0 1 0 0,0 0-1 0 0,0 0 1 0 0,1 1-103 0 0,16-6 354 0 0,-18 5-333 0 0,0 0 0 0 0,0 1 1 0 0,1-1-1 0 0,-1 1 0 0 0,0 0 0 0 0,0 0 1 0 0,0 0-1 0 0,0 1 0 0 0,1-1 0 0 0,-1 0 1 0 0,0 1-1 0 0,1 0-21 0 0,0 0 20 0 0,0 0 1 0 0,1 0 0 0 0,-1-1-1 0 0,1 0 1 0 0,-1 1-1 0 0,1-2-20 0 0,40-5 348 0 0,9-4-348 0 0,34-5 259 0 0,-57 11-191 0 0,31-4 132 0 0,55 1-200 0 0,120 3 643 0 0,-151 4-117 0 0,78 0 365 0 0,15-9-891 0 0,7 0 429 0 0,-81 6 413 0 0,68-14-842 0 0,-134 11 109 0 0,-15 1-43 0 0,1 1 1 0 0,6 2-67 0 0,-8 1 41 0 0,47-1-114 0 0,22 3 73 0 0,-63 1 3 0 0,16 0 17 0 0,-1 2 1 0 0,0 2-1 0 0,30 8-20 0 0,-64-12 31 0 0,0 1-1 0 0,-1 0 0 0 0,1 0 1 0 0,-1 0-1 0 0,0 2 0 0 0,0-1 1 0 0,-1 1-1 0 0,1 0 1 0 0,1 2-31 0 0,-8-4 11 0 0,0 1 0 0 0,0-1 0 0 0,-1 1 0 0 0,1-1 0 0 0,-1 1 1 0 0,0-1-1 0 0,0 1 0 0 0,0 0 0 0 0,-1 0 0 0 0,1 1-11 0 0,0 1 21 0 0,2 15 35 0 0,-1 0 1 0 0,-1 0 0 0 0,-1 0 0 0 0,-2 4-57 0 0,1 17 39 0 0,6 39-39 0 0,2-1 0 0 0,4 0 0 0 0,5 5 0 0 0,16 118 0 0 0,1 142 0 0 0,-2-36 0 0 0,13 6 0 0 0,0 6 0 0 0,-23 29 0 0 0,-5-73 0 0 0,-9-104 0 0 0,3 44 11 0 0,7 6 106 0 0,-16-196-72 0 0,-3-1-1 0 0,0 0 0 0 0,-1 0 1 0 0,-7 26-45 0 0,2-8 78 0 0,1 2-78 0 0,6-37 0 0 0,-1 1 0 0 0,0-1 0 0 0,-1 0 0 0 0,0 0 0 0 0,0-1 0 0 0,-1 1 0 0 0,0 0 0 0 0,-9 30 458 0 0,11-36-384 0 0,0 1 1 0 0,0-1 0 0 0,1 0 0 0 0,0 1 0 0 0,-1-1-1 0 0,1 1 1 0 0,1-1 0 0 0,-1 1 0 0 0,0 0-75 0 0,-13 9 69 0 0,11-9-69 0 0,0-1 0 0 0,0 1 0 0 0,0 0 0 0 0,0 0 0 0 0,1 0 0 0 0,-2 3 0 0 0,2-2 0 0 0,-1-1 0 0 0,0 1 0 0 0,0-1 0 0 0,0 0 0 0 0,0 1 0 0 0,-3 1 0 0 0,-3 4 11 0 0,0 0-1 0 0,1 0 1 0 0,0 0-1 0 0,0 2-10 0 0,-17 23 22 0 0,3-18 45 0 0,-58 70 10 0 0,48-49-63 0 0,26-35 128 0 0,5-3-139 0 0,1 0 0 0 0,0 0 1 0 0,-1 0-1 0 0,1 1 0 0 0,0-1 0 0 0,-1 0 0 0 0,1 0 0 0 0,0 0 0 0 0,-1 0 0 0 0,1 0 0 0 0,0 0 1 0 0,-1 1-1 0 0,1-1 0 0 0,0 0 0 0 0,0 0 0 0 0,-1 1 0 0 0,1-1 0 0 0,0 0 0 0 0,0 0 0 0 0,-1 1 1 0 0,1-1-1 0 0,0 0 0 0 0,0 0 0 0 0,0 1 0 0 0,0-1 0 0 0,-1 0 0 0 0,1 1-3 0 0,-21 38 91 0 0,7-23-38 0 0,9-10-53 0 0,2-3 0 0 0,1-1 0 0 0,1 1 0 0 0,-1-1 0 0 0,0 1 0 0 0,1 0 0 0 0,-1 0 0 0 0,1 0 0 0 0,-3 2 0 0 0,1-1 0 0 0,3-4 0 0 0,-1 0 0 0 0,1 0 0 0 0,0 0 0 0 0,0 0 0 0 0,0 1 0 0 0,0-1 0 0 0,0 0 0 0 0,0 0 0 0 0,0 0 0 0 0,0 0 0 0 0,-1 1 0 0 0,1-1 0 0 0,0 0 0 0 0,0 0 0 0 0,0 0 0 0 0,0 0 0 0 0,0 1 0 0 0,0-1 0 0 0,0 0 0 0 0,0 0 0 0 0,0 0 0 0 0,0 0 0 0 0,0 1 0 0 0,0-1 0 0 0,0 0 0 0 0,0 0 0 0 0,0 0 0 0 0,0 1 0 0 0,1-1 0 0 0,-1 0 0 0 0,0 0 0 0 0,0 0 0 0 0,0 0 0 0 0,0 0 0 0 0,0 1 0 0 0,0-1 0 0 0,1 2 0 0 0,-6 4 0 0 0,4-5 0 0 0,0 0 0 0 0,0 1 0 0 0,0-1 0 0 0,1 0 0 0 0,-1 0 0 0 0,0 1 0 0 0,1-1 0 0 0,-1 0 0 0 0,1 1 0 0 0,-1-1 0 0 0,1 0 0 0 0,0 1 1 0 0,0-1-1 0 0,0 1 0 0 0,-1-1 0 0 0,1 0 0 0 0,1 1 0 0 0,-2 3 10 0 0,1-3 43 0 0,0-1 0 0 0,-1 1 0 0 0,1-1-1 0 0,-1 0 1 0 0,1 1 0 0 0,-1-1 0 0 0,0 1 0 0 0,1-1 0 0 0,-1 0 0 0 0,0 0 0 0 0,0 1 0 0 0,0-1-1 0 0,0 0 1 0 0,0 0 0 0 0,0 0 0 0 0,0 0 0 0 0,0 0 0 0 0,-1 0 0 0 0,1 0 0 0 0,0-1-1 0 0,0 1 1 0 0,-1 0 0 0 0,1-1 0 0 0,-2 1-53 0 0,-4 2 0 0 0,6-2 5 0 0,1-1 0 0 0,-1 0 1 0 0,0 1-1 0 0,0-1 0 0 0,1 0 0 0 0,-1 0 0 0 0,0 1 0 0 0,0-1 1 0 0,1 0-1 0 0,-1 0 0 0 0,0 0 0 0 0,0 0 0 0 0,0 0 1 0 0,1 0-1 0 0,-1 0 0 0 0,0-1 0 0 0,0 1 0 0 0,1 0 0 0 0,-1 0 1 0 0,0 0-1 0 0,0-1 0 0 0,1 1 0 0 0,-1 0 0 0 0,0-1 0 0 0,1 1-5 0 0,-4-2 54 0 0,3 2-51 0 0,0 0 1 0 0,0 0-1 0 0,0 0 1 0 0,0 0-1 0 0,0 0 1 0 0,0 0-1 0 0,0 0 1 0 0,0 0-1 0 0,0 1 1 0 0,0-1-1 0 0,0 0 1 0 0,0 1-1 0 0,0-1 1 0 0,0 1-1 0 0,0-1 1 0 0,0 1-1 0 0,0-1 1 0 0,1 1-1 0 0,-1 0 1 0 0,0-1-1 0 0,0 1 1 0 0,1 0-4 0 0,-1 0 0 0 0,0 0 1 0 0,0 0-1 0 0,0-1 1 0 0,0 1 0 0 0,0 0-1 0 0,0-1 1 0 0,0 1-1 0 0,0-1 1 0 0,0 1-1 0 0,0-1 1 0 0,0 1 0 0 0,0-1-1 0 0,0 0 1 0 0,-1 1-1 0 0,1-1 1 0 0,0 0-1 0 0,-1 0 0 0 0,-8-1 82 0 0,-1 0-1 0 0,1 0 0 0 0,-1-2 0 0 0,-6-1-81 0 0,3 0 99 0 0,-1 1 0 0 0,-9-1-99 0 0,-20 3 81 0 0,27 1-48 0 0,-1-1 0 0 0,-15-2-33 0 0,-5-5 45 0 0,9 2-11 0 0,1 1 0 0 0,-15 1-34 0 0,-97-7 1107 0 0,-134-27-1107 0 0,174 15 212 0 0,43 9-38 0 0,-10 1-174 0 0,-46-1 15 0 0,-62 2-15 0 0,159 11 0 0 0,1-1 0 0 0,-10-2 0 0 0,15 1 0 0 0,0 2 0 0 0,1-1 0 0 0,-1 1 0 0 0,0 1 0 0 0,0 0 0 0 0,0 0 0 0 0,-1 1 0 0 0,-21 5-124 0 0,-29 10 124 0 0,30-7-51 0 0,-50 16-136 0 0,35-10-435 0 0,-25 3 622 0 0,54-16-538 0 0,1 0 0 0 0,-1-1 0 0 0,0-1-1 0 0,-17-2 539 0 0,-16 0-4696 0 0,23 2-3806 0 0</inkml:trace>
+</inkml:ink>
+</file>
+
+<file path=word/ink/ink19.xml><?xml version="1.0" encoding="utf-8"?>
+<inkml:ink xmlns:inkml="http://www.w3.org/2003/InkML">
+  <inkml:definitions>
+    <inkml:context xml:id="ctx0">
+      <inkml:inkSource xml:id="inkSrc0">
+        <inkml:traceFormat>
+          <inkml:channel name="X" type="integer" min="-2.14748E9" max="2.14748E9" units="cm"/>
+          <inkml:channel name="Y" type="integer" min="-2.14748E9" max="2.14748E9" units="cm"/>
+          <inkml:channel name="F" type="integer" max="32767" units="dev"/>
+          <inkml:channel name="OA" type="integer" max="360" units="deg"/>
+          <inkml:channel name="OE" type="integer" max="90" units="deg"/>
+        </inkml:traceFormat>
+        <inkml:channelProperties>
+          <inkml:channelProperty channel="X" name="resolution" value="1000" units="1/cm"/>
+          <inkml:channelProperty channel="Y" name="resolution" value="1000" units="1/cm"/>
+          <inkml:channelProperty channel="F" name="resolution" value="0" units="1/dev"/>
+          <inkml:channelProperty channel="OA" name="resolution" value="1000" units="1/deg"/>
+          <inkml:channelProperty channel="OE" name="resolution" value="1000" units="1/deg"/>
+        </inkml:channelProperties>
+      </inkml:inkSource>
+      <inkml:timestamp xml:id="ts0" timeString="2019-01-19T01:11:39.520"/>
+    </inkml:context>
+    <inkml:brush xml:id="br0">
+      <inkml:brushProperty name="width" value="0.05" units="cm"/>
+      <inkml:brushProperty name="height" value="0.05" units="cm"/>
+    </inkml:brush>
+  </inkml:definitions>
+  <inkml:trace contextRef="#ctx0" brushRef="#br0">643 6 12528 0 0,'0'0'281'0'0,"-15"-3"687"0"0,-37 2-705 0 0,22-1-23 0 0,1 2 0 0 0,-15 2-240 0 0,22 1 16 0 0,-5-1 141 0 0,0 2 0 0 0,-22 6-157 0 0,47-9 17 0 0,-17 4 267 0 0,-1 1 0 0 0,1 1 1 0 0,-5 3-285 0 0,6-1 120 0 0,0 1 1 0 0,1 0 0 0 0,0 2 0 0 0,0 0 0 0 0,1 1-1 0 0,1 0 1 0 0,0 2 0 0 0,1-1 0 0 0,1 2-1 0 0,-6 7-120 0 0,14-14 41 0 0,0 0 0 0 0,1 0 0 0 0,-1 0 0 0 0,-1 7-41 0 0,-4 8 147 0 0,0 2-89 0 0,0 1 0 0 0,2 0 0 0 0,0 0 0 0 0,2 1-1 0 0,-1 23-57 0 0,6-36 0 0 0,1 0 0 0 0,1 1 0 0 0,1-1 0 0 0,3 15 0 0 0,-4-26 0 0 0,1 5-3 0 0,1 1 0 0 0,-1-2 0 0 0,1 1 0 0 0,1 0 0 0 0,0-1 0 0 0,0 1 0 0 0,1-1 0 0 0,0 0 0 0 0,3 3 3 0 0,6 6 55 0 0,0 0 0 0 0,1-1 0 0 0,10 7-55 0 0,-19-18 20 0 0,1 0-1 0 0,0 0 1 0 0,0-1 0 0 0,0 0 0 0 0,1 0 0 0 0,-1-1-1 0 0,1 0 1 0 0,0 0 0 0 0,0-1 0 0 0,0 0 0 0 0,0 0 0 0 0,1-1-1 0 0,-1 0 1 0 0,0-1 0 0 0,7 0-20 0 0,-4 0-263 0 0,0 0 0 0 0,0-1 0 0 0,1-1-1 0 0,-1 0 1 0 0,0-1 0 0 0,-1 0 0 0 0,1 0 0 0 0,0-1 0 0 0,-1-1 0 0 0,0 0 0 0 0,4-2 263 0 0,5-6-3767 0 0,3-3-1102 0 0</inkml:trace>
+</inkml:ink>
+</file>
+
+<file path=word/ink/ink2.xml><?xml version="1.0" encoding="utf-8"?>
+<inkml:ink xmlns:inkml="http://www.w3.org/2003/InkML">
+  <inkml:definitions>
+    <inkml:context xml:id="ctx0">
+      <inkml:inkSource xml:id="inkSrc0">
+        <inkml:traceFormat>
+          <inkml:channel name="X" type="integer" min="-2.14748E9" max="2.14748E9" units="cm"/>
+          <inkml:channel name="Y" type="integer" min="-2.14748E9" max="2.14748E9" units="cm"/>
+          <inkml:channel name="F" type="integer" max="32767" units="dev"/>
+          <inkml:channel name="OA" type="integer" max="360" units="deg"/>
+          <inkml:channel name="OE" type="integer" max="90" units="deg"/>
+        </inkml:traceFormat>
+        <inkml:channelProperties>
+          <inkml:channelProperty channel="X" name="resolution" value="1000" units="1/cm"/>
+          <inkml:channelProperty channel="Y" name="resolution" value="1000" units="1/cm"/>
+          <inkml:channelProperty channel="F" name="resolution" value="0" units="1/dev"/>
+          <inkml:channelProperty channel="OA" name="resolution" value="1000" units="1/deg"/>
+          <inkml:channelProperty channel="OE" name="resolution" value="1000" units="1/deg"/>
+        </inkml:channelProperties>
+      </inkml:inkSource>
+      <inkml:timestamp xml:id="ts0" timeString="2019-01-19T01:11:17.233"/>
+    </inkml:context>
+    <inkml:brush xml:id="br0">
+      <inkml:brushProperty name="width" value="0.05" units="cm"/>
+      <inkml:brushProperty name="height" value="0.05" units="cm"/>
+    </inkml:brush>
+  </inkml:definitions>
+  <inkml:trace contextRef="#ctx0" brushRef="#br0">573 0 17215 0 0,'-5'5'844'0'0,"1"3"-630"0"0,-1 0 0 0 0,1 0 0 0 0,1 0-1 0 0,-1 1 1 0 0,0 3-214 0 0,-7 18 155 0 0,-2-6 24 0 0,-1 1 0 0 0,-1-2 0 0 0,0 0 0 0 0,-4 2-179 0 0,-30 35 0 0 0,47-57 0 0 0,-1 1 0 0 0,1-1 0 0 0,1 1 0 0 0,-1 0 0 0 0,0-1 0 0 0,1 1 0 0 0,0 0 0 0 0,-1 1 0 0 0,-4 21 0 0 0,4-17 0 0 0,0 0 0 0 0,0-1 0 0 0,-1 1 0 0 0,0 0 0 0 0,-1-1 0 0 0,0 1 0 0 0,-1-1 0 0 0,-2 3 0 0 0,-13 22 0 0 0,-45 70 0 0 0,-34 74 0 0 0,7 6 95 0 0,79-153 420 0 0,-4 14-515 0 0,2-3 360 0 0,-4 19-76 0 0,11-29-232 0 0,7-28-237 0 0,0 0-1 0 0,0 1 1 0 0,0-1 0 0 0,0 1 0 0 0,1-1 0 0 0,0 1 0 0 0,0-1 0 0 0,0 1-1 0 0,0-1 1 0 0,0 1 0 0 0,1-1 0 0 0,-1 1 0 0 0,1-1 0 0 0,1 3 185 0 0,-1-5-1330 0 0</inkml:trace>
+</inkml:ink>
+</file>
+
+<file path=word/ink/ink20.xml><?xml version="1.0" encoding="utf-8"?>
+<inkml:ink xmlns:inkml="http://www.w3.org/2003/InkML">
+  <inkml:definitions>
+    <inkml:context xml:id="ctx0">
+      <inkml:inkSource xml:id="inkSrc0">
+        <inkml:traceFormat>
+          <inkml:channel name="X" type="integer" min="-2.14748E9" max="2.14748E9" units="cm"/>
+          <inkml:channel name="Y" type="integer" min="-2.14748E9" max="2.14748E9" units="cm"/>
+          <inkml:channel name="F" type="integer" max="32767" units="dev"/>
+          <inkml:channel name="OA" type="integer" max="360" units="deg"/>
+          <inkml:channel name="OE" type="integer" max="90" units="deg"/>
+        </inkml:traceFormat>
+        <inkml:channelProperties>
+          <inkml:channelProperty channel="X" name="resolution" value="1000" units="1/cm"/>
+          <inkml:channelProperty channel="Y" name="resolution" value="1000" units="1/cm"/>
+          <inkml:channelProperty channel="F" name="resolution" value="0" units="1/dev"/>
+          <inkml:channelProperty channel="OA" name="resolution" value="1000" units="1/deg"/>
+          <inkml:channelProperty channel="OE" name="resolution" value="1000" units="1/deg"/>
+        </inkml:channelProperties>
+      </inkml:inkSource>
+      <inkml:timestamp xml:id="ts0" timeString="2019-01-19T01:11:39.983"/>
+    </inkml:context>
+    <inkml:brush xml:id="br0">
+      <inkml:brushProperty name="width" value="0.05" units="cm"/>
+      <inkml:brushProperty name="height" value="0.05" units="cm"/>
+    </inkml:brush>
+  </inkml:definitions>
+  <inkml:trace contextRef="#ctx0" brushRef="#br0">15 162 16727 0 0,'0'0'382'0'0,"0"0"54"0"0,0 0 21 0 0,0 0-50 0 0,-1 1-478 0 0,-1-1 1 0 0,1 1-1 0 0,0 0 1 0 0,0-1-1 0 0,0 1 1 0 0,0 0-1 0 0,0 0 1 0 0,0 0-1 0 0,0-1 0 0 0,-1 2 71 0 0,2 0-201 0 0,-1 0-1 0 0,1 0 0 0 0,0 0 1 0 0,0 0-1 0 0,0 0 0 0 0,0 0 1 0 0,0 1-1 0 0,1-1 0 0 0,-1 0 1 0 0,0 0-1 0 0,1 0 0 0 0,0 0 1 0 0,-1 0-1 0 0,1 0 202 0 0,15 29-2371 0 0,-10-19 1694 0 0,4 7 93 0 0,0-1 0 0 0,1-1 0 0 0,1 0 0 0 0,1 0 0 0 0,7 7 584 0 0,-18-22 60 0 0,-1-1 0 0 0,1 1 0 0 0,0 0 1 0 0,-1-1-1 0 0,1 1 0 0 0,0-1 0 0 0,0 0 1 0 0,0 0-1 0 0,0 0 0 0 0,0 0 0 0 0,0 0 1 0 0,0 0-1 0 0,2 0-60 0 0,-2-1 78 0 0,-1 1 1 0 0,1-1-1 0 0,-1 0 1 0 0,1 0-1 0 0,-1 0 1 0 0,1-1-1 0 0,-1 1 1 0 0,1 0-1 0 0,-1-1 1 0 0,1 1 0 0 0,-1-1-1 0 0,1 1 1 0 0,-1-1-1 0 0,0 1 1 0 0,1-1-1 0 0,-1 0 1 0 0,0 0-1 0 0,1 0 1 0 0,-1 0-1 0 0,0 0 1 0 0,1-1-79 0 0,3-4 348 0 0,1 0 0 0 0,-1-1 0 0 0,0 0 0 0 0,-1 0 1 0 0,1-1-1 0 0,-1 1 0 0 0,-1-1 0 0 0,0 0 0 0 0,0 0 0 0 0,0 0 1 0 0,-1 0-1 0 0,0-1 0 0 0,-1 1 0 0 0,1-4-348 0 0,0-5-94 0 0,-1 0-1 0 0,-1-1 0 0 0,0 1 1 0 0,-1 0-1 0 0,-1-1 0 0 0,-3-10 95 0 0,3 19-737 0 0,-1-1-1 0 0,1 0 1 0 0,-2 1-1 0 0,1 0 1 0 0,-5-7 737 0 0,5 11-445 0 0,0 0-1 0 0,0 1 1 0 0,0 0 0 0 0,0-1 0 0 0,-1 1-1 0 0,0 1 1 0 0,1-1 0 0 0,-2 0 0 0 0,1 1-1 0 0,0 0 1 0 0,-2-1 445 0 0,2 1-480 0 0,3 2 231 0 0</inkml:trace>
+</inkml:ink>
+</file>
+
+<file path=word/ink/ink21.xml><?xml version="1.0" encoding="utf-8"?>
+<inkml:ink xmlns:inkml="http://www.w3.org/2003/InkML">
+  <inkml:definitions>
+    <inkml:context xml:id="ctx0">
+      <inkml:inkSource xml:id="inkSrc0">
+        <inkml:traceFormat>
+          <inkml:channel name="X" type="integer" min="-2.14748E9" max="2.14748E9" units="cm"/>
+          <inkml:channel name="Y" type="integer" min="-2.14748E9" max="2.14748E9" units="cm"/>
+          <inkml:channel name="F" type="integer" max="32767" units="dev"/>
+          <inkml:channel name="OA" type="integer" max="360" units="deg"/>
+          <inkml:channel name="OE" type="integer" max="90" units="deg"/>
+        </inkml:traceFormat>
+        <inkml:channelProperties>
+          <inkml:channelProperty channel="X" name="resolution" value="1000" units="1/cm"/>
+          <inkml:channelProperty channel="Y" name="resolution" value="1000" units="1/cm"/>
+          <inkml:channelProperty channel="F" name="resolution" value="0" units="1/dev"/>
+          <inkml:channelProperty channel="OA" name="resolution" value="1000" units="1/deg"/>
+          <inkml:channelProperty channel="OE" name="resolution" value="1000" units="1/deg"/>
+        </inkml:channelProperties>
+      </inkml:inkSource>
+      <inkml:timestamp xml:id="ts0" timeString="2019-01-19T01:11:40.623"/>
+    </inkml:context>
+    <inkml:brush xml:id="br0">
+      <inkml:brushProperty name="width" value="0.05" units="cm"/>
+      <inkml:brushProperty name="height" value="0.05" units="cm"/>
+    </inkml:brush>
+  </inkml:definitions>
+  <inkml:trace contextRef="#ctx0" brushRef="#br0">21 159 11760 0 0,'-4'7'342'0'0,"3"-6"4"0"0,-3 8-210 0 0,2-7-11 0 0,1 1 0 0 0,-1 0 1 0 0,1 0-1 0 0,0 0 1 0 0,0-1-1 0 0,0 1 1 0 0,0 0-1 0 0,1 1 0 0 0,-1-1 1 0 0,1 0-1 0 0,0 0 1 0 0,-1 0-1 0 0,1 0 0 0 0,1 0 1 0 0,-1 0-1 0 0,1 1-125 0 0,1 9 103 0 0,-1-10-190 0 0,-1 1 0 0 0,1-1 0 0 0,0 0-1 0 0,0 1 1 0 0,0-1 0 0 0,0 0 0 0 0,0 0-1 0 0,1 0 1 0 0,-1 0 0 0 0,2 0 87 0 0,-3-2-59 0 0,1 0 1 0 0,-1-1-1 0 0,1 1 1 0 0,-1-1-1 0 0,0 1 1 0 0,1 0-1 0 0,-1-1 1 0 0,0 1-1 0 0,0 0 1 0 0,1-1-1 0 0,-1 1 1 0 0,0 0-1 0 0,0 0 1 0 0,0-1-1 0 0,0 1 1 0 0,0 0-1 0 0,0 0 0 0 0,0-1 1 0 0,0 2 58 0 0,0-2-261 0 0,0 0 5 0 0,0 0 58 0 0,0 0 246 0 0,0 0 106 0 0,0 0 26 0 0,0 0 90 0 0,0 0 366 0 0,0 0 164 0 0,1-1 31 0 0,25-50 799 0 0,4 9-1496 0 0,-24 33-150 0 0,0 0 0 0 0,0 0 0 0 0,2 0 16 0 0,7-11-158 0 0,-11 15 88 0 0,1 0-1 0 0,-1 0 1 0 0,1 0-1 0 0,1 1 0 0 0,4-4 71 0 0,5-4-126 0 0,-14 11 112 0 0,-1 1 1 0 0,1-1 0 0 0,0 1 0 0 0,-1-1 0 0 0,1 1-1 0 0,-1-1 1 0 0,1 1 0 0 0,0-1 0 0 0,0 1 0 0 0,-1 0-1 0 0,1-1 1 0 0,0 1 0 0 0,-1 0 0 0 0,1 0 0 0 0,0 0-1 0 0,0 0 1 0 0,0-1 0 0 0,-1 1 0 0 0,1 0 0 0 0,0 0-1 0 0,0 0 14 0 0,-1 1 0 0 0,1-1 1 0 0,-1 0-1 0 0,1 1 0 0 0,-1-1 0 0 0,1 0 0 0 0,-1 1 0 0 0,1-1 0 0 0,-1 0 0 0 0,0 1 0 0 0,1-1 0 0 0,-1 1 0 0 0,0-1 0 0 0,1 1 0 0 0,-1-1 0 0 0,0 1 0 0 0,1-1 0 0 0,-1 1 0 0 0,0-1 0 0 0,0 1 0 0 0,0-1 0 0 0,1 1 0 0 0,-1 3 47 0 0,1 0-1 0 0,0 0 0 0 0,-1 0 1 0 0,0 0-1 0 0,0 3-46 0 0,0-5 5 0 0,-4 44 323 0 0,4-44-254 0 0,2 1 32 0 0,-2-3-97 0 0,0 0 1 0 0,0 0-1 0 0,0 0 1 0 0,0 0 0 0 0,0 1-1 0 0,0-1 1 0 0,0 0 0 0 0,0 0-1 0 0,0 0 1 0 0,0 0-1 0 0,0 1 1 0 0,0-1 0 0 0,0 0-1 0 0,0 0 1 0 0,0 0 0 0 0,0 0-1 0 0,1 1 1 0 0,-1-1-1 0 0,0 0 1 0 0,0 0 0 0 0,0 0-1 0 0,0 0 1 0 0,0 0-1 0 0,1 0 1 0 0,-1 0 0 0 0,0 1-1 0 0,0-1 1 0 0,0 0 0 0 0,0 0-1 0 0,0 0 1 0 0,1 0-1 0 0,-1 0 1 0 0,0 0 0 0 0,0 0-1 0 0,0 0 1 0 0,0 0 0 0 0,1 0-11 0 0,3-2 80 0 0,0 0 0 0 0,-1-1 0 0 0,1 1-1 0 0,-1-1 1 0 0,1 0 0 0 0,-1 0-1 0 0,0 0 1 0 0,0-1 0 0 0,0 1-1 0 0,0-1-78 0 0,28-43 520 0 0,-17 23-403 0 0,-3 4-117 0 0,-9 16 0 0 0,0-1 0 0 0,0 1 0 0 0,1 0 0 0 0,-1 0 0 0 0,3-2 0 0 0,18-18-80 0 0,-22 24 91 0 0,-1-1 0 0 0,1 0 0 0 0,0 1 1 0 0,-1-1-1 0 0,1 0 0 0 0,0 1 0 0 0,0-1 0 0 0,-1 1 0 0 0,1-1 0 0 0,0 1 0 0 0,0 0 0 0 0,0-1 0 0 0,-1 1 0 0 0,1 0 0 0 0,0-1 0 0 0,0 1 0 0 0,0 0 0 0 0,0 0 0 0 0,0 0 0 0 0,0 0 0 0 0,0 0 0 0 0,0 0 0 0 0,-1 0 0 0 0,1 0 0 0 0,0 0 0 0 0,0 0 0 0 0,0 1 0 0 0,0-1 0 0 0,0 0-11 0 0,0 1 15 0 0,0 0 1 0 0,0 0-1 0 0,0 0 1 0 0,0 0 0 0 0,0 0-1 0 0,-1 0 1 0 0,1 0-1 0 0,0 1 1 0 0,-1-1-1 0 0,1 0 1 0 0,-1 0-1 0 0,1 0 1 0 0,-1 1-1 0 0,0-1 1 0 0,1 0-1 0 0,-1 1-15 0 0,1 9 61 0 0,0 0 0 0 0,-1 0 0 0 0,0-1 0 0 0,0 1 0 0 0,-1 0 0 0 0,-1 0 0 0 0,-2 9-61 0 0,1-4 165 0 0,1 0 0 0 0,0 0 0 0 0,1 1-165 0 0,1 14 308 0 0,0-30-452 0 0,0-1-71 0 0,0 0-844 0 0,0 0-3478 0 0,0 0-1489 0 0</inkml:trace>
+</inkml:ink>
+</file>
+
+<file path=word/ink/ink22.xml><?xml version="1.0" encoding="utf-8"?>
+<inkml:ink xmlns:inkml="http://www.w3.org/2003/InkML">
+  <inkml:definitions>
+    <inkml:context xml:id="ctx0">
+      <inkml:inkSource xml:id="inkSrc0">
+        <inkml:traceFormat>
+          <inkml:channel name="X" type="integer" min="-2.14748E9" max="2.14748E9" units="cm"/>
+          <inkml:channel name="Y" type="integer" min="-2.14748E9" max="2.14748E9" units="cm"/>
+          <inkml:channel name="F" type="integer" max="32767" units="dev"/>
+          <inkml:channel name="OA" type="integer" max="360" units="deg"/>
+          <inkml:channel name="OE" type="integer" max="90" units="deg"/>
+        </inkml:traceFormat>
+        <inkml:channelProperties>
+          <inkml:channelProperty channel="X" name="resolution" value="1000" units="1/cm"/>
+          <inkml:channelProperty channel="Y" name="resolution" value="1000" units="1/cm"/>
+          <inkml:channelProperty channel="F" name="resolution" value="0" units="1/dev"/>
+          <inkml:channelProperty channel="OA" name="resolution" value="1000" units="1/deg"/>
+          <inkml:channelProperty channel="OE" name="resolution" value="1000" units="1/deg"/>
+        </inkml:channelProperties>
+      </inkml:inkSource>
+      <inkml:timestamp xml:id="ts0" timeString="2019-01-19T01:11:41.113"/>
+    </inkml:context>
+    <inkml:brush xml:id="br0">
+      <inkml:brushProperty name="width" value="0.05" units="cm"/>
+      <inkml:brushProperty name="height" value="0.05" units="cm"/>
+    </inkml:brush>
+  </inkml:definitions>
+  <inkml:trace contextRef="#ctx0" brushRef="#br0">45 11 7920 0 0,'1'-1'174'0'0,"0"0"-155"0"0,0 0 0 0 0,0 0 0 0 0,0 0 1 0 0,0 1-1 0 0,0-1 0 0 0,0 0 0 0 0,0 1 0 0 0,0-1 0 0 0,0 1 0 0 0,0-1 0 0 0,1 1 0 0 0,-1 0 0 0 0,0-1 0 0 0,0 1 0 0 0,0 0 0 0 0,1 0 0 0 0,-1 0 0 0 0,0 0 0 0 0,0 0 0 0 0,0 0 0 0 0,1 0 0 0 0,-1 0 0 0 0,0 1 0 0 0,1-1-19 0 0,0 1 75 0 0,-1 0 1 0 0,1 0-1 0 0,0 0 1 0 0,0 0-1 0 0,0 1 0 0 0,-1-1 1 0 0,1 1-1 0 0,0-1 1 0 0,-1 1-1 0 0,0 0 0 0 0,1-1 1 0 0,0 3-76 0 0,4 6 502 0 0,-1 0 0 0 0,0 0 0 0 0,0 0 0 0 0,2 10-502 0 0,-7-20 0 0 0,3 9 166 0 0,-1 0 0 0 0,0 0 0 0 0,-1 0 0 0 0,1 0 0 0 0,-2 1 1 0 0,1-1-1 0 0,-1 1 0 0 0,-1-1 0 0 0,0 0 0 0 0,0 1 0 0 0,-1-1 0 0 0,0 0 1 0 0,-2 6-167 0 0,-22 67 2326 0 0,17-56-1744 0 0,-13 32 781 0 0,21-57-1314 0 0,1 1 0 0 0,-1-1-1 0 0,1 0 1 0 0,-1 0-1 0 0,0 0 1 0 0,1 0-1 0 0,-1 0 1 0 0,0 0 0 0 0,0 0-1 0 0,0 0 1 0 0,0 0-1 0 0,1-1 1 0 0,-1 1-1 0 0,0 0 1 0 0,-1-1 0 0 0,1 1-1 0 0,0 0 1 0 0,0-1-1 0 0,0 1 1 0 0,0-1-1 0 0,0 0 1 0 0,0 1 0 0 0,-1-1-1 0 0,1 0 1 0 0,0 0-1 0 0,0 1 1 0 0,-1-1-1 0 0,1 0 1 0 0,0 0 0 0 0,0-1-1 0 0,-1 1 1 0 0,1 0-1 0 0,0 0 1 0 0,0 0-1 0 0,0-1 1 0 0,-1 1 0 0 0,1-1-1 0 0,0 1 1 0 0,0-1-1 0 0,0 1 1 0 0,0-1-1 0 0,0 0 1 0 0,0 0 0 0 0,0 1-1 0 0,0-1 1 0 0,0 0-1 0 0,0 0 1 0 0,1 0-1 0 0,-1 0 1 0 0,0 0 0 0 0,0 0-1 0 0,1 0 1 0 0,-1 0-1 0 0,1 0 1 0 0,-1 0-1 0 0,1-1-48 0 0,-3-3 7 0 0,1-1 1 0 0,0 0-1 0 0,0 1 0 0 0,1-1 0 0 0,0 0 0 0 0,0 0 0 0 0,0 0 0 0 0,0 0 0 0 0,1-1-7 0 0,1-11 51 0 0,0 0 0 0 0,2 0-1 0 0,0 0 1 0 0,1 0 0 0 0,0 1-1 0 0,2-1 1 0 0,3-7-51 0 0,-7 22 13 0 0,-1 1 1 0 0,0-1-1 0 0,1 1 0 0 0,0-1 0 0 0,-1 1 1 0 0,3-2-14 0 0,6-9 13 0 0,-8 10-35 0 0,0 0 0 0 0,0 1-1 0 0,0-1 1 0 0,0 1 0 0 0,0 0 0 0 0,1-1-1 0 0,-1 1 1 0 0,1 0 0 0 0,0 0 0 0 0,0 1-1 0 0,-1-1 1 0 0,1 0 0 0 0,0 1-1 0 0,2-1 23 0 0,1 2 0 0 0,2 1 0 0 0,-3 5 0 0 0,-4-5 1 0 0,0 1 0 0 0,-1-1 0 0 0,1 0 0 0 0,-1 1 0 0 0,1-1 0 0 0,-1 0 0 0 0,1 1 0 0 0,-1-1 0 0 0,0 1 0 0 0,0-1 0 0 0,0 1 0 0 0,0-1 0 0 0,0 1-1 0 0,0-1 1 0 0,0 1 0 0 0,0-1 0 0 0,0 1 0 0 0,-1-1 0 0 0,1 0 0 0 0,-1 1 0 0 0,1-1 0 0 0,-1 0 0 0 0,0 1-1 0 0,-2 5-42 0 0,-1 0-1 0 0,0 0 1 0 0,-4 6 42 0 0,4-8-149 0 0,1-1-124 0 0,0 0 0 0 0,0 0 0 0 0,-1-1 1 0 0,1 1-1 0 0,-1-1 0 0 0,0 0 0 0 0,0 0 1 0 0,0 0-1 0 0,-1 0 0 0 0,1-1 0 0 0,-1 1 0 0 0,-2 0 273 0 0,5-2-560 0 0,2-1-33 0 0,0 0-140 0 0,0 0-60 0 0,0 0-9 0 0,0 0-30 0 0,1-2 561 0 0,0 0 1 0 0,-1 1-1 0 0,1-1 0 0 0,0 1 0 0 0,0 0 0 0 0,0-1 0 0 0,0 1 0 0 0,0 0 0 0 0,2-2 271 0 0,-1 0-472 0 0,4-5-520 0 0</inkml:trace>
+</inkml:ink>
+</file>
+
+<file path=word/ink/ink23.xml><?xml version="1.0" encoding="utf-8"?>
+<inkml:ink xmlns:inkml="http://www.w3.org/2003/InkML">
+  <inkml:definitions>
+    <inkml:context xml:id="ctx0">
+      <inkml:inkSource xml:id="inkSrc0">
+        <inkml:traceFormat>
+          <inkml:channel name="X" type="integer" min="-2.14748E9" max="2.14748E9" units="cm"/>
+          <inkml:channel name="Y" type="integer" min="-2.14748E9" max="2.14748E9" units="cm"/>
+          <inkml:channel name="F" type="integer" max="32767" units="dev"/>
+          <inkml:channel name="OA" type="integer" max="360" units="deg"/>
+          <inkml:channel name="OE" type="integer" max="90" units="deg"/>
+        </inkml:traceFormat>
+        <inkml:channelProperties>
+          <inkml:channelProperty channel="X" name="resolution" value="1000" units="1/cm"/>
+          <inkml:channelProperty channel="Y" name="resolution" value="1000" units="1/cm"/>
+          <inkml:channelProperty channel="F" name="resolution" value="0" units="1/dev"/>
+          <inkml:channelProperty channel="OA" name="resolution" value="1000" units="1/deg"/>
+          <inkml:channelProperty channel="OE" name="resolution" value="1000" units="1/deg"/>
+        </inkml:channelProperties>
+      </inkml:inkSource>
+      <inkml:timestamp xml:id="ts0" timeString="2019-01-19T01:11:41.470"/>
+    </inkml:context>
+    <inkml:brush xml:id="br0">
+      <inkml:brushProperty name="width" value="0.05" units="cm"/>
+      <inkml:brushProperty name="height" value="0.05" units="cm"/>
+    </inkml:brush>
+  </inkml:definitions>
+  <inkml:trace contextRef="#ctx0" brushRef="#br0">0 330 7920 0 0,'2'-1'45'0'0,"0"-1"1"0"0,0 1 0 0 0,0 0 0 0 0,-1 0-1 0 0,1 0 1 0 0,0 0 0 0 0,0 0-1 0 0,0 0 1 0 0,1 0 0 0 0,-1 1-1 0 0,0-1 1 0 0,0 1 0 0 0,0-1 0 0 0,0 1-1 0 0,1 0 1 0 0,-1 0 0 0 0,0 0-1 0 0,0 0 1 0 0,1 1-46 0 0,4-1 16 0 0,-6 1 105 0 0,1-1-1 0 0,-1 1 1 0 0,0 0 0 0 0,0 0 0 0 0,1 0 0 0 0,-1 0-1 0 0,0 0 1 0 0,0 0 0 0 0,0 1 0 0 0,0-1 0 0 0,0 0-1 0 0,-1 0 1 0 0,1 1 0 0 0,0-1 0 0 0,-1 0 0 0 0,1 1 0 0 0,0-1-1 0 0,-1 1-120 0 0,0 0 135 0 0,1 0-1 0 0,-1-1 1 0 0,0 1 0 0 0,0 0-1 0 0,0-1 1 0 0,0 1-1 0 0,0 0 1 0 0,0 0-1 0 0,-1-1 1 0 0,1 1-1 0 0,0-1 1 0 0,-1 1 0 0 0,0 0-1 0 0,1-1 1 0 0,-1 1-1 0 0,0-1-134 0 0,-3 16 1069 0 0,2-7-459 0 0,1 0 0 0 0,-1 1 0 0 0,-1-1-1 0 0,0 0 1 0 0,0 0 0 0 0,-2 1-610 0 0,-7 8 36 0 0,11-15-27 0 0,1-3-31 0 0,0 1 0 0 0,-1 0 0 0 0,1-1 0 0 0,-1 1 0 0 0,1-1 0 0 0,-1 1 0 0 0,1-1 1 0 0,-1 1-1 0 0,0-1 0 0 0,0 1 0 0 0,0-1 0 0 0,0 1 22 0 0,0-2-124 0 0,1 0-44 0 0,0 0-22 0 0,0 0-727 0 0,0 0-3048 0 0,0 0-1312 0 0</inkml:trace>
+  <inkml:trace contextRef="#ctx0" brushRef="#br0" timeOffset="1">45 0 12352 0 0,'0'0'272'0'0,"0"0"56"0"0,-4 4 16 0 0,0 4 0 0 0,4 0-280 0 0,-5 1-64 0 0,0-3 0 0 0</inkml:trace>
+</inkml:ink>
+</file>
+
+<file path=word/ink/ink24.xml><?xml version="1.0" encoding="utf-8"?>
+<inkml:ink xmlns:inkml="http://www.w3.org/2003/InkML">
+  <inkml:definitions>
+    <inkml:context xml:id="ctx0">
+      <inkml:inkSource xml:id="inkSrc0">
+        <inkml:traceFormat>
+          <inkml:channel name="X" type="integer" min="-2.14748E9" max="2.14748E9" units="cm"/>
+          <inkml:channel name="Y" type="integer" min="-2.14748E9" max="2.14748E9" units="cm"/>
+          <inkml:channel name="F" type="integer" max="32767" units="dev"/>
+          <inkml:channel name="OA" type="integer" max="360" units="deg"/>
+          <inkml:channel name="OE" type="integer" max="90" units="deg"/>
+        </inkml:traceFormat>
+        <inkml:channelProperties>
+          <inkml:channelProperty channel="X" name="resolution" value="1000" units="1/cm"/>
+          <inkml:channelProperty channel="Y" name="resolution" value="1000" units="1/cm"/>
+          <inkml:channelProperty channel="F" name="resolution" value="0" units="1/dev"/>
+          <inkml:channelProperty channel="OA" name="resolution" value="1000" units="1/deg"/>
+          <inkml:channelProperty channel="OE" name="resolution" value="1000" units="1/deg"/>
+        </inkml:channelProperties>
+      </inkml:inkSource>
+      <inkml:timestamp xml:id="ts0" timeString="2019-01-19T01:11:41.903"/>
+    </inkml:context>
+    <inkml:brush xml:id="br0">
+      <inkml:brushProperty name="width" value="0.05" units="cm"/>
+      <inkml:brushProperty name="height" value="0.05" units="cm"/>
+    </inkml:brush>
+  </inkml:definitions>
+  <inkml:trace contextRef="#ctx0" brushRef="#br0">1 1 17015 0 0,'0'0'388'0'0,"0"9"522"0"0,0-1-763 0 0,1 1 0 0 0,0-1 1 0 0,1 0-1 0 0,1 5-147 0 0,4 20 91 0 0,-1 1 97 0 0,2 0 0 0 0,3 6-188 0 0,-5-18 22 0 0,-1-3-104 0 0,-1-1 0 0 0,-1 1 0 0 0,0 0 0 0 0,-2 0 0 0 0,0 0 0 0 0,-1 1 0 0 0,0-1 0 0 0,-4 16 82 0 0,-9 84 128 0 0,9-79-1172 0 0,3-24 440 0 0</inkml:trace>
+</inkml:ink>
+</file>
+
+<file path=word/ink/ink25.xml><?xml version="1.0" encoding="utf-8"?>
+<inkml:ink xmlns:inkml="http://www.w3.org/2003/InkML">
+  <inkml:definitions>
+    <inkml:context xml:id="ctx0">
+      <inkml:inkSource xml:id="inkSrc0">
+        <inkml:traceFormat>
+          <inkml:channel name="X" type="integer" min="-2.14748E9" max="2.14748E9" units="cm"/>
+          <inkml:channel name="Y" type="integer" min="-2.14748E9" max="2.14748E9" units="cm"/>
+          <inkml:channel name="F" type="integer" max="32767" units="dev"/>
+          <inkml:channel name="OA" type="integer" max="360" units="deg"/>
+          <inkml:channel name="OE" type="integer" max="90" units="deg"/>
+        </inkml:traceFormat>
+        <inkml:channelProperties>
+          <inkml:channelProperty channel="X" name="resolution" value="1000" units="1/cm"/>
+          <inkml:channelProperty channel="Y" name="resolution" value="1000" units="1/cm"/>
+          <inkml:channelProperty channel="F" name="resolution" value="0" units="1/dev"/>
+          <inkml:channelProperty channel="OA" name="resolution" value="1000" units="1/deg"/>
+          <inkml:channelProperty channel="OE" name="resolution" value="1000" units="1/deg"/>
+        </inkml:channelProperties>
+      </inkml:inkSource>
+      <inkml:timestamp xml:id="ts0" timeString="2019-01-19T01:11:42.338"/>
+    </inkml:context>
+    <inkml:brush xml:id="br0">
+      <inkml:brushProperty name="width" value="0.05" units="cm"/>
+      <inkml:brushProperty name="height" value="0.05" units="cm"/>
+    </inkml:brush>
+  </inkml:definitions>
+  <inkml:trace contextRef="#ctx0" brushRef="#br0">1 297 11672 0 0,'9'9'802'0'0,"10"8"-771"0"0,-15-13 160 0 0,-1-1 0 0 0,1 1-1 0 0,0 0 1 0 0,1-1 0 0 0,-1 0 0 0 0,0 0 0 0 0,1 0-1 0 0,0-1 1 0 0,4 2-191 0 0,4 0 146 0 0,-6-1-108 0 0,0-1 1 0 0,0 0-1 0 0,0 0 0 0 0,6-1-38 0 0,-11 0-12 0 0,0-1 0 0 0,0 0 1 0 0,-1 0-1 0 0,1 0 0 0 0,0-1 0 0 0,0 1 0 0 0,-1 0 0 0 0,1-1 0 0 0,0 1 0 0 0,-1-1 0 0 0,1 1 0 0 0,0-1 0 0 0,-1 0 0 0 0,1 0 0 0 0,-1 0 0 0 0,1 0 0 0 0,-1 0 0 0 0,1 0 0 0 0,-1 0 0 0 0,0 0 0 0 0,1-2 12 0 0,8-6-16 0 0,-8 7 18 0 0,1 0 0 0 0,-1-1-1 0 0,0 1 1 0 0,0 0 0 0 0,-1-1 0 0 0,1 1-1 0 0,0-1-1 0 0,3-8 461 0 0,0 0 0 0 0,-1-1 1 0 0,0 1-1 0 0,-1-1 0 0 0,0 0 0 0 0,-1 0 0 0 0,0-6-461 0 0,2-7 496 0 0,1-13-131 0 0,-5 25-457 0 0,0 1 0 0 0,-1 0 0 0 0,-1-1 0 0 0,0 1-1 0 0,0 0 1 0 0,-2-3 92 0 0,2 9-125 0 0,0 1 1 0 0,-1-1-1 0 0,1 1 0 0 0,-1 0 0 0 0,0 0 1 0 0,0 0-1 0 0,-1 1 0 0 0,1-1 0 0 0,-1 1 1 0 0,0 0-1 0 0,0 0 0 0 0,-1 0 0 0 0,1 0 1 0 0,-2 0 124 0 0,5 3 13 0 0,0 0 1 0 0,-1 1 0 0 0,1-1 0 0 0,0 0-1 0 0,0 1 1 0 0,0-1 0 0 0,-1 1 0 0 0,1 0-1 0 0,0-1 1 0 0,0 1 0 0 0,-1 0 0 0 0,1-1 0 0 0,0 1-1 0 0,-1 0 1 0 0,1 0 0 0 0,0 0 0 0 0,-1 0-1 0 0,1 1 1 0 0,0-1 0 0 0,-1 0 0 0 0,1 1-14 0 0,-1-1 41 0 0,0 1 0 0 0,0 0 1 0 0,0 1-1 0 0,0-1 0 0 0,0 0 1 0 0,1 0-1 0 0,-1 1 0 0 0,0-1 1 0 0,1 1-1 0 0,-1-1 0 0 0,1 1 0 0 0,-1 1-41 0 0,-2 3 92 0 0,-1 2-1 0 0,1-1 0 0 0,1 0 0 0 0,0 1 0 0 0,0-1 0 0 0,-1 4-91 0 0,-2 13-5 0 0,1-1-1 0 0,1 1 1 0 0,0 0-1 0 0,2 0 1 0 0,1 1-1 0 0,2-1 1 0 0,0 0-1 0 0,3 17 6 0 0,-3-36-30 0 0,1 1 0 0 0,0-1 0 0 0,0 1 0 0 0,0-1 0 0 0,1 0 0 0 0,0 1 0 0 0,0-1 0 0 0,1 1 30 0 0,-3-5-8 0 0,0 0 0 0 0,0 0 0 0 0,0 0 0 0 0,0 0-1 0 0,0 0 1 0 0,1 0 0 0 0,-1 0 0 0 0,0 0 0 0 0,1 0-1 0 0,-1 0 1 0 0,1-1 0 0 0,-1 1 0 0 0,1-1-1 0 0,-1 1 1 0 0,1-1 0 0 0,-1 0 0 0 0,2 1 8 0 0,28 0-2937 0 0,-24-1 686 0 0,10 0-2813 0 0</inkml:trace>
+  <inkml:trace contextRef="#ctx0" brushRef="#br0" timeOffset="1">416 308 12464 0 0,'0'0'281'0'0,"-1"16"687"0"0,-1-14-906 0 0,2-1-34 0 0,0 0 0 0 0,-1-1 1 0 0,1 1-1 0 0,0 0 0 0 0,0-1 0 0 0,-1 1 1 0 0,1 0-1 0 0,0-1 0 0 0,0 1 1 0 0,0 0-1 0 0,0 0 0 0 0,0-1 0 0 0,0 1 1 0 0,0 0-1 0 0,0 0 0 0 0,0-1 0 0 0,0 1 1 0 0,0 0-29 0 0,1 0 35 0 0,-1-1 0 0 0,0 0 0 0 0,0 0 0 0 0,0 1 0 0 0,1-1 0 0 0,-1 0 0 0 0,0 0 0 0 0,0 0 0 0 0,0 1 0 0 0,1-1 0 0 0,-1 0 0 0 0,0 0 0 0 0,0 0 0 0 0,1 1 0 0 0,-1-1 0 0 0,0 0 0 0 0,1 0 0 0 0,-1 0 0 0 0,0 0 0 0 0,1 0 0 0 0,-1 0 0 0 0,0 0 0 0 0,0 0 0 0 0,1 0 0 0 0,-1 0 0 0 0,0 0 0 0 0,1 0 0 0 0,-1 0 0 0 0,0 0 0 0 0,1 0 0 0 0,-1 0 0 0 0,0 0 0 0 0,1 0 0 0 0,-1 0 0 0 0,0 0 0 0 0,0-1-35 0 0,12-2 501 0 0,-1-3-402 0 0,0-1 0 0 0,0 0 0 0 0,-1-1 1 0 0,0 0-1 0 0,-1 0 0 0 0,4-6-99 0 0,16-12 120 0 0,85-76-848 0 0,-83 80-593 0 0,-26 19 1128 0 0,-1 1-1 0 0,1-1 0 0 0,-1 0 1 0 0,0-1-1 0 0,0 1 1 0 0,0-1-1 0 0,-1 0 1 0 0,1 0-1 0 0,-1 0 1 0 0,2-4 193 0 0,1-4-416 0 0</inkml:trace>
+</inkml:ink>
+</file>
+
+<file path=word/ink/ink26.xml><?xml version="1.0" encoding="utf-8"?>
+<inkml:ink xmlns:inkml="http://www.w3.org/2003/InkML">
+  <inkml:definitions>
+    <inkml:context xml:id="ctx0">
+      <inkml:inkSource xml:id="inkSrc0">
+        <inkml:traceFormat>
+          <inkml:channel name="X" type="integer" min="-2.14748E9" max="2.14748E9" units="cm"/>
+          <inkml:channel name="Y" type="integer" min="-2.14748E9" max="2.14748E9" units="cm"/>
+          <inkml:channel name="F" type="integer" max="32767" units="dev"/>
+          <inkml:channel name="OA" type="integer" max="360" units="deg"/>
+          <inkml:channel name="OE" type="integer" max="90" units="deg"/>
+        </inkml:traceFormat>
+        <inkml:channelProperties>
+          <inkml:channelProperty channel="X" name="resolution" value="1000" units="1/cm"/>
+          <inkml:channelProperty channel="Y" name="resolution" value="1000" units="1/cm"/>
+          <inkml:channelProperty channel="F" name="resolution" value="0" units="1/dev"/>
+          <inkml:channelProperty channel="OA" name="resolution" value="1000" units="1/deg"/>
+          <inkml:channelProperty channel="OE" name="resolution" value="1000" units="1/deg"/>
+        </inkml:channelProperties>
+      </inkml:inkSource>
+      <inkml:timestamp xml:id="ts0" timeString="2019-01-19T01:11:46.519"/>
+    </inkml:context>
+    <inkml:brush xml:id="br0">
+      <inkml:brushProperty name="width" value="0.05" units="cm"/>
+      <inkml:brushProperty name="height" value="0.05" units="cm"/>
+    </inkml:brush>
+  </inkml:definitions>
+  <inkml:trace contextRef="#ctx0" brushRef="#br0">118 147 11600 0 0,'0'0'264'0'0,"0"0"34"0"0,0 0 21 0 0,0 0-36 0 0,-5-5 103 0 0,2 0-307 0 0,-1 1-1 0 0,0-1 1 0 0,0 1 0 0 0,-1 0-1 0 0,1 0 1 0 0,-1 0-1 0 0,0 1 1 0 0,0 0-1 0 0,0 0 1 0 0,-1 0 0 0 0,1 0-1 0 0,-1 1 1 0 0,1 0-1 0 0,-4 0-78 0 0,-22-2 983 0 0,24 2 2554 0 0,18 4-2421 0 0,-4 1-1036 0 0,0-1-1 0 0,0 0 1 0 0,0-1-1 0 0,0 1 1 0 0,1-1-1 0 0,4 0-79 0 0,22 3 252 0 0,-20-1-105 0 0,0-2 0 0 0,0 1 0 0 0,14-2-147 0 0,19 2 207 0 0,20 4 192 0 0,0-2 0 0 0,57-5-399 0 0,-80 0 194 0 0,-1 2 1 0 0,35 6-195 0 0,-39-3 133 0 0,1-1-1 0 0,0-3 0 0 0,25-2-132 0 0,168-16 1262 0 0,96 11-1262 0 0,-129 11 497 0 0,-100 0-11 0 0,25 7-486 0 0,36 2 323 0 0,-77-9 105 0 0,1-4-1 0 0,17-4-427 0 0,-7-3 275 0 0,-44 5 24 0 0,-1-2 0 0 0,46-11-299 0 0,58-17 401 0 0,109-23 225 0 0,-163 40-573 0 0,-87 15-53 0 0,0-1 0 0 0,0 2 0 0 0,9 1 0 0 0,19 0 0 0 0,16-2 248 0 0,-56 0-325 0 0,-1 0-5 0 0,0 0-147 0 0,0 0-653 0 0,0 0-286 0 0,-1-2-1527 0 0,-2-8-5883 0 0</inkml:trace>
+</inkml:ink>
+</file>
+
+<file path=word/ink/ink27.xml><?xml version="1.0" encoding="utf-8"?>
+<inkml:ink xmlns:inkml="http://www.w3.org/2003/InkML">
+  <inkml:definitions>
+    <inkml:context xml:id="ctx0">
+      <inkml:inkSource xml:id="inkSrc0">
+        <inkml:traceFormat>
+          <inkml:channel name="X" type="integer" min="-2.14748E9" max="2.14748E9" units="cm"/>
+          <inkml:channel name="Y" type="integer" min="-2.14748E9" max="2.14748E9" units="cm"/>
+          <inkml:channel name="F" type="integer" max="32767" units="dev"/>
+          <inkml:channel name="OA" type="integer" max="360" units="deg"/>
+          <inkml:channel name="OE" type="integer" max="90" units="deg"/>
+        </inkml:traceFormat>
+        <inkml:channelProperties>
+          <inkml:channelProperty channel="X" name="resolution" value="1000" units="1/cm"/>
+          <inkml:channelProperty channel="Y" name="resolution" value="1000" units="1/cm"/>
+          <inkml:channelProperty channel="F" name="resolution" value="0" units="1/dev"/>
+          <inkml:channelProperty channel="OA" name="resolution" value="1000" units="1/deg"/>
+          <inkml:channelProperty channel="OE" name="resolution" value="1000" units="1/deg"/>
+        </inkml:channelProperties>
+      </inkml:inkSource>
+      <inkml:timestamp xml:id="ts0" timeString="2019-01-19T01:11:46.993"/>
+    </inkml:context>
+    <inkml:brush xml:id="br0">
+      <inkml:brushProperty name="width" value="0.05" units="cm"/>
+      <inkml:brushProperty name="height" value="0.05" units="cm"/>
+    </inkml:brush>
+  </inkml:definitions>
+  <inkml:trace contextRef="#ctx0" brushRef="#br0">536 1 16208 0 0,'0'0'365'0'0,"0"0"56"0"0,0 0 26 0 0,0 0-53 0 0,0 0-226 0 0,0 0-8 0 0,0 0 28 0 0,0 0 4 0 0,0 0-5 0 0,0 0-22 0 0,0 0-5 0 0,0 0 0 0 0,0 0 10 0 0,0 0 38 0 0,0 0 14 0 0,0 0 2 0 0,0 0-10 0 0,0 0-46 0 0,0 0-22 0 0,0 0-2 0 0,0 0-8 0 0,4 7 48 0 0,3 4-161 0 0,1 0 0 0 0,0 0 0 0 0,0-1 0 0 0,1 0 0 0 0,0 0 0 0 0,1-1-1 0 0,3 2-22 0 0,12 8 0 0 0,1-2 0 0 0,0 0 0 0 0,16 5 0 0 0,87 38 0 0 0,-26-13 64 0 0,-93-43-76 0 0,-1 1 0 0 0,0 0 0 0 0,-1 1 0 0 0,1 0 0 0 0,-1 0 0 0 0,2 3 12 0 0,-8-7 7 0 0,0 0 0 0 0,0 0 1 0 0,0 1-1 0 0,0-1 0 0 0,0 0 1 0 0,-1 1-1 0 0,1-1 0 0 0,-1 1 1 0 0,1 0-1 0 0,-1-1 0 0 0,0 1 1 0 0,0 0-1 0 0,-1 0 0 0 0,1 0 1 0 0,0 0-1 0 0,-1 0 0 0 0,0 0 1 0 0,0 0-1 0 0,0 0 0 0 0,0-1 1 0 0,0 1-1 0 0,0 0 0 0 0,-1 3-7 0 0,-2 2 63 0 0,1 0-1 0 0,-2-1 0 0 0,1 1 0 0 0,-1-1 1 0 0,0 1-1 0 0,0-1 0 0 0,-1 0 0 0 0,0-1 1 0 0,-5 6-63 0 0,-10 9 300 0 0,-1 0 0 0 0,-4 1-300 0 0,6-5 206 0 0,-281 268 2317 0 0,221-208-2069 0 0,-75 75 45 0 0,-54 52-1110 0 0,172-170 261 0 0,-11 12-3581 0 0,-2-3 3931 0 0,22-21-5402 0 0,8-8-1474 0 0</inkml:trace>
+</inkml:ink>
+</file>
+
+<file path=word/ink/ink28.xml><?xml version="1.0" encoding="utf-8"?>
+<inkml:ink xmlns:inkml="http://www.w3.org/2003/InkML">
+  <inkml:definitions>
+    <inkml:context xml:id="ctx0">
+      <inkml:inkSource xml:id="inkSrc0">
+        <inkml:traceFormat>
+          <inkml:channel name="X" type="integer" min="-2.14748E9" max="2.14748E9" units="cm"/>
+          <inkml:channel name="Y" type="integer" min="-2.14748E9" max="2.14748E9" units="cm"/>
+          <inkml:channel name="F" type="integer" max="32767" units="dev"/>
+          <inkml:channel name="OA" type="integer" max="360" units="deg"/>
+          <inkml:channel name="OE" type="integer" max="90" units="deg"/>
+        </inkml:traceFormat>
+        <inkml:channelProperties>
+          <inkml:channelProperty channel="X" name="resolution" value="1000" units="1/cm"/>
+          <inkml:channelProperty channel="Y" name="resolution" value="1000" units="1/cm"/>
+          <inkml:channelProperty channel="F" name="resolution" value="0" units="1/dev"/>
+          <inkml:channelProperty channel="OA" name="resolution" value="1000" units="1/deg"/>
+          <inkml:channelProperty channel="OE" name="resolution" value="1000" units="1/deg"/>
+        </inkml:channelProperties>
+      </inkml:inkSource>
+      <inkml:timestamp xml:id="ts0" timeString="2019-01-19T01:11:47.859"/>
+    </inkml:context>
+    <inkml:brush xml:id="br0">
+      <inkml:brushProperty name="width" value="0.05" units="cm"/>
+      <inkml:brushProperty name="height" value="0.05" units="cm"/>
+    </inkml:brush>
+  </inkml:definitions>
+  <inkml:trace contextRef="#ctx0" brushRef="#br0">656 54 12624 0 0,'0'0'368'0'0,"0"-8"137"0"0,0 6-396 0 0,0 0 1 0 0,-1 0 0 0 0,1 0-1 0 0,0 0 1 0 0,-1 0-1 0 0,0 0 1 0 0,1 0-1 0 0,-1 0 1 0 0,0 0-1 0 0,0 0 1 0 0,0 1 0 0 0,0-1-1 0 0,0 0 1 0 0,0 1-1 0 0,-1-1 1 0 0,1 1-1 0 0,-1-1 1 0 0,1 1 0 0 0,-1-1-1 0 0,1 1 1 0 0,-1 0-1 0 0,0 0 1 0 0,0 0-1 0 0,1 0 1 0 0,-1 0-1 0 0,0 0 1 0 0,0 1 0 0 0,0-1-1 0 0,0 1 1 0 0,0-1-1 0 0,0 1 1 0 0,0 0-1 0 0,0-1 1 0 0,0 1-1 0 0,0 0 1 0 0,0 0 0 0 0,0 1-1 0 0,0-1 1 0 0,0 0-1 0 0,0 1 1 0 0,-2 0-110 0 0,-20 6-111 0 0,0 2 0 0 0,0 0 0 0 0,1 2 0 0 0,1 0 0 0 0,-14 10 111 0 0,1 2 53 0 0,1 1 0 0 0,1 1 1 0 0,1 2-1 0 0,2 2 0 0 0,0 1 0 0 0,2 0 0 0 0,2 3 0 0 0,-4 7-53 0 0,23-30-13 0 0,0 1 0 0 0,1 0-1 0 0,0 0 1 0 0,1 1 0 0 0,1 0-1 0 0,-2 4 14 0 0,6-13-7 0 0,-1 0-1 0 0,1-1 1 0 0,-1 1-1 0 0,1 0 1 0 0,0-1-1 0 0,1 1 1 0 0,-1 0 0 0 0,0 0-1 0 0,1-1 1 0 0,-1 1-1 0 0,1 0 1 0 0,0-1-1 0 0,0 1 1 0 0,0-1-1 0 0,0 1 1 0 0,0-1-1 0 0,1 0 1 0 0,-1 1-1 0 0,1-1 1 0 0,-1 0-1 0 0,1 0 1 0 0,0 0-1 0 0,0 0 1 0 0,0 0-1 0 0,0 0 1 0 0,0-1-1 0 0,0 1 1 0 0,1-1-1 0 0,0 1 8 0 0,8 5-72 0 0,1-1-1 0 0,0-1 1 0 0,0 0-1 0 0,0 0 0 0 0,8 1 73 0 0,23 5-102 0 0,5 0 102 0 0,-8-3-58 0 0,24 9 58 0 0,-39-8-31 0 0,0 1 0 0 0,2 1 31 0 0,-18-6 0 0 0,0 0 0 0 0,0 0-1 0 0,0 1 1 0 0,-1 1 0 0 0,0-1-1 0 0,5 6 1 0 0,-10-9 13 0 0,0 1 0 0 0,0-1 0 0 0,-1 1 0 0 0,0 0-1 0 0,1 0 1 0 0,-2 0 0 0 0,1 0 0 0 0,0 0-1 0 0,-1 0 1 0 0,1 1 0 0 0,-1-1 0 0 0,0 3-13 0 0,0 2 161 0 0,0 0 0 0 0,0-1 1 0 0,-1 1-1 0 0,0 0 0 0 0,-2 8-161 0 0,1-13 68 0 0,0 1-1 0 0,0-1 0 0 0,-1 0 1 0 0,1 0-1 0 0,-1 0 0 0 0,0 0 1 0 0,-1 0-1 0 0,1 0 0 0 0,-1 1-67 0 0,-27 32 536 0 0,11-17-183 0 0,-1-1 1 0 0,0 0-1 0 0,-18 10-353 0 0,-70 44 801 0 0,50-35-361 0 0,-98 61 780 0 0,132-85-1019 0 0,-1-1-1 0 0,-16 6-200 0 0,37-17 16 0 0,0-1-293 0 0,1 0-1 0 0,0 0 1 0 0,-1-1-1 0 0,1 1 0 0 0,0-1 1 0 0,-1 1-1 0 0,1-1 1 0 0,-3 0 277 0 0,4 0-490 0 0,1 0-4575 0 0,1 0-1511 0 0</inkml:trace>
+</inkml:ink>
+</file>
+
+<file path=word/ink/ink29.xml><?xml version="1.0" encoding="utf-8"?>
+<inkml:ink xmlns:inkml="http://www.w3.org/2003/InkML">
+  <inkml:definitions>
+    <inkml:context xml:id="ctx0">
+      <inkml:inkSource xml:id="inkSrc0">
+        <inkml:traceFormat>
+          <inkml:channel name="X" type="integer" min="-2.14748E9" max="2.14748E9" units="cm"/>
+          <inkml:channel name="Y" type="integer" min="-2.14748E9" max="2.14748E9" units="cm"/>
+          <inkml:channel name="F" type="integer" max="32767" units="dev"/>
+          <inkml:channel name="OA" type="integer" max="360" units="deg"/>
+          <inkml:channel name="OE" type="integer" max="90" units="deg"/>
+        </inkml:traceFormat>
+        <inkml:channelProperties>
+          <inkml:channelProperty channel="X" name="resolution" value="1000" units="1/cm"/>
+          <inkml:channelProperty channel="Y" name="resolution" value="1000" units="1/cm"/>
+          <inkml:channelProperty channel="F" name="resolution" value="0" units="1/dev"/>
+          <inkml:channelProperty channel="OA" name="resolution" value="1000" units="1/deg"/>
+          <inkml:channelProperty channel="OE" name="resolution" value="1000" units="1/deg"/>
+        </inkml:channelProperties>
+      </inkml:inkSource>
+      <inkml:timestamp xml:id="ts0" timeString="2019-01-19T01:11:48.201"/>
+    </inkml:context>
+    <inkml:brush xml:id="br0">
+      <inkml:brushProperty name="width" value="0.05" units="cm"/>
+      <inkml:brushProperty name="height" value="0.05" units="cm"/>
+    </inkml:brush>
+  </inkml:definitions>
+  <inkml:trace contextRef="#ctx0" brushRef="#br0">32 1 22543 0 0,'0'0'663'0'0,"0"0"-12"0"0,1 1-402 0 0,1 6-203 0 0,1-1 0 0 0,-1 0-1 0 0,0 1 1 0 0,0 0 0 0 0,-1-1 0 0 0,1 7-46 0 0,1 6-4 0 0,0-1-114 0 0,-1 0 1 0 0,-1 0-1 0 0,0 13 118 0 0,0 18-730 0 0,-2 8-111 0 0,-1-14 502 0 0,-1 28-50 0 0,-9 42 389 0 0,4-36 178 0 0,-8 143-486 0 0,15-206 275 0 0,-3 91-185 0 0,-2 36-2921 0 0,2-113-3482 0 0</inkml:trace>
+</inkml:ink>
+</file>
+
+<file path=word/ink/ink3.xml><?xml version="1.0" encoding="utf-8"?>
+<inkml:ink xmlns:inkml="http://www.w3.org/2003/InkML">
+  <inkml:definitions>
+    <inkml:context xml:id="ctx0">
+      <inkml:inkSource xml:id="inkSrc0">
+        <inkml:traceFormat>
+          <inkml:channel name="X" type="integer" min="-2.14748E9" max="2.14748E9" units="cm"/>
+          <inkml:channel name="Y" type="integer" min="-2.14748E9" max="2.14748E9" units="cm"/>
+          <inkml:channel name="F" type="integer" max="32767" units="dev"/>
+          <inkml:channel name="OA" type="integer" max="360" units="deg"/>
+          <inkml:channel name="OE" type="integer" max="90" units="deg"/>
+        </inkml:traceFormat>
+        <inkml:channelProperties>
+          <inkml:channelProperty channel="X" name="resolution" value="1000" units="1/cm"/>
+          <inkml:channelProperty channel="Y" name="resolution" value="1000" units="1/cm"/>
+          <inkml:channelProperty channel="F" name="resolution" value="0" units="1/dev"/>
+          <inkml:channelProperty channel="OA" name="resolution" value="1000" units="1/deg"/>
+          <inkml:channelProperty channel="OE" name="resolution" value="1000" units="1/deg"/>
+        </inkml:channelProperties>
+      </inkml:inkSource>
+      <inkml:timestamp xml:id="ts0" timeString="2019-01-19T01:11:17.714"/>
+    </inkml:context>
+    <inkml:brush xml:id="br0">
+      <inkml:brushProperty name="width" value="0.05" units="cm"/>
+      <inkml:brushProperty name="height" value="0.05" units="cm"/>
+    </inkml:brush>
+  </inkml:definitions>
+  <inkml:trace contextRef="#ctx0" brushRef="#br0">346 0 12280 0 0,'-1'1'213'0'0,"-2"1"242"0"0,-1 1 0 0 0,0-1-1 0 0,0 0 1 0 0,0 0 0 0 0,0 0 0 0 0,0 0 0 0 0,-1-1 0 0 0,1 0-1 0 0,0 0 1 0 0,-2 0-455 0 0,-6 1 305 0 0,0-2-1 0 0,0 1 1 0 0,0-2-305 0 0,-32 3 271 0 0,29 0-202 0 0,0 1 1 0 0,0 1-1 0 0,-13 4-69 0 0,20-4 23 0 0,0-1 0 0 0,0 1 1 0 0,1 0-1 0 0,0 1 0 0 0,0-1 0 0 0,0 1 1 0 0,-5 6-24 0 0,5-5 19 0 0,1 0 1 0 0,0 1 0 0 0,1 0 0 0 0,-1 0-1 0 0,1 0 1 0 0,0 1 0 0 0,1-1-1 0 0,0 1 1 0 0,0 0 0 0 0,1 1-1 0 0,0-1 1 0 0,0 1 0 0 0,1-1 0 0 0,0 1-1 0 0,1 0 1 0 0,0 0 0 0 0,0 0-1 0 0,1 3-19 0 0,-1 9 4 0 0,1-8-12 0 0,0 0 0 0 0,0 0 1 0 0,1 1-1 0 0,1-1 0 0 0,1 2 8 0 0,-3-12-8 0 0,1 0 0 0 0,0 0 0 0 0,0 1 0 0 0,1-1 0 0 0,-1 0 0 0 0,1 0 0 0 0,-1 0 0 0 0,1-1-1 0 0,0 1 1 0 0,0 0 0 0 0,0-1 0 0 0,0 1 0 0 0,1-1 0 0 0,-1 1 0 0 0,1-1 0 0 0,-1 0 0 0 0,1 0 0 0 0,0 0-1 0 0,0-1 1 0 0,0 1 0 0 0,0-1 0 0 0,2 2 8 0 0,-2-3-10 0 0,0 1-1 0 0,0-1 0 0 0,0 0 1 0 0,0 1-1 0 0,0-1 1 0 0,0 0-1 0 0,0-1 1 0 0,0 1-1 0 0,0 0 0 0 0,-1-1 1 0 0,1 0-1 0 0,0 0 1 0 0,0 0-1 0 0,0 0 1 0 0,-1 0-1 0 0,1 0 1 0 0,-1-1-1 0 0,1 1 0 0 0,-1-1 1 0 0,1 0-1 0 0,0 0 11 0 0,6-5-26 0 0,-1-1-1 0 0,0 1 1 0 0,-1-1-1 0 0,0 0 0 0 0,2-4 27 0 0,6-10 6 0 0,0-1-1 0 0,1-7-5 0 0,-3 1 161 0 0,-9 20-15 0 0,-1 1-1 0 0,1 0 0 0 0,3-4-145 0 0,-6 11 112 0 0,-1 1 0 0 0,0 0-8 0 0,0 0-32 0 0,0 0-2 0 0,2 5-22 0 0,-1 0 1 0 0,1 1 0 0 0,-1-1-1 0 0,0 1 1 0 0,-1-1-1 0 0,1 1 1 0 0,-1-1 0 0 0,0 1-1 0 0,0 2-48 0 0,1 22 59 0 0,0-12-113 0 0,0 0 1 0 0,-1 0 0 0 0,-2 8 53 0 0,1 17 82 0 0,1 40-194 0 0,0-71-528 0 0</inkml:trace>
+</inkml:ink>
+</file>
+
+<file path=word/ink/ink30.xml><?xml version="1.0" encoding="utf-8"?>
+<inkml:ink xmlns:inkml="http://www.w3.org/2003/InkML">
+  <inkml:definitions>
+    <inkml:context xml:id="ctx0">
+      <inkml:inkSource xml:id="inkSrc0">
+        <inkml:traceFormat>
+          <inkml:channel name="X" type="integer" min="-2.14748E9" max="2.14748E9" units="cm"/>
+          <inkml:channel name="Y" type="integer" min="-2.14748E9" max="2.14748E9" units="cm"/>
+          <inkml:channel name="F" type="integer" max="32767" units="dev"/>
+          <inkml:channel name="OA" type="integer" max="360" units="deg"/>
+          <inkml:channel name="OE" type="integer" max="90" units="deg"/>
+        </inkml:traceFormat>
+        <inkml:channelProperties>
+          <inkml:channelProperty channel="X" name="resolution" value="1000" units="1/cm"/>
+          <inkml:channelProperty channel="Y" name="resolution" value="1000" units="1/cm"/>
+          <inkml:channelProperty channel="F" name="resolution" value="0" units="1/dev"/>
+          <inkml:channelProperty channel="OA" name="resolution" value="1000" units="1/deg"/>
+          <inkml:channelProperty channel="OE" name="resolution" value="1000" units="1/deg"/>
+        </inkml:channelProperties>
+      </inkml:inkSource>
+      <inkml:timestamp xml:id="ts0" timeString="2019-01-19T01:11:48.552"/>
+    </inkml:context>
+    <inkml:brush xml:id="br0">
+      <inkml:brushProperty name="width" value="0.05" units="cm"/>
+      <inkml:brushProperty name="height" value="0.05" units="cm"/>
+    </inkml:brush>
+  </inkml:definitions>
+  <inkml:trace contextRef="#ctx0" brushRef="#br0">0 5 18223 0 0,'0'0'400'0'0,"0"0"80"0"0,0 0 24 0 0,0 0 8 0 0,0 0-408 0 0,0 0-104 0 0,0 0 0 0 0,0 0 0 0 0,8 0 64 0 0,6-4-64 0 0,5 4 88 0 0,-2 0-5511 0 0,1 0-1105 0 0</inkml:trace>
+</inkml:ink>
+</file>
+
+<file path=word/ink/ink31.xml><?xml version="1.0" encoding="utf-8"?>
+<inkml:ink xmlns:inkml="http://www.w3.org/2003/InkML">
+  <inkml:definitions>
+    <inkml:context xml:id="ctx0">
+      <inkml:inkSource xml:id="inkSrc0">
+        <inkml:traceFormat>
+          <inkml:channel name="X" type="integer" min="-2.14748E9" max="2.14748E9" units="cm"/>
+          <inkml:channel name="Y" type="integer" min="-2.14748E9" max="2.14748E9" units="cm"/>
+          <inkml:channel name="F" type="integer" max="32767" units="dev"/>
+          <inkml:channel name="OA" type="integer" max="360" units="deg"/>
+          <inkml:channel name="OE" type="integer" max="90" units="deg"/>
+        </inkml:traceFormat>
+        <inkml:channelProperties>
+          <inkml:channelProperty channel="X" name="resolution" value="1000" units="1/cm"/>
+          <inkml:channelProperty channel="Y" name="resolution" value="1000" units="1/cm"/>
+          <inkml:channelProperty channel="F" name="resolution" value="0" units="1/dev"/>
+          <inkml:channelProperty channel="OA" name="resolution" value="1000" units="1/deg"/>
+          <inkml:channelProperty channel="OE" name="resolution" value="1000" units="1/deg"/>
+        </inkml:channelProperties>
+      </inkml:inkSource>
+      <inkml:timestamp xml:id="ts0" timeString="2019-01-19T01:11:48.904"/>
+    </inkml:context>
+    <inkml:brush xml:id="br0">
+      <inkml:brushProperty name="width" value="0.05" units="cm"/>
+      <inkml:brushProperty name="height" value="0.05" units="cm"/>
+    </inkml:brush>
+  </inkml:definitions>
+  <inkml:trace contextRef="#ctx0" brushRef="#br0">269 1 15264 0 0,'-9'15'1527'0'0,"-2"-2"-1383"0"0,2 3-134 0 0,7-9 76 0 0,-2-1 0 0 0,1 0 0 0 0,-1 0 0 0 0,0-1 0 0 0,-2 3-86 0 0,-5 4 17 0 0,0-2-1 0 0,-1 1 1 0 0,-13 8-17 0 0,16-12-44 0 0,1 1 1 0 0,0 0 0 0 0,-2 2 43 0 0,-17 16-24 0 0,12-13 172 0 0,1 1 0 0 0,-12 14-148 0 0,20-21 113 0 0,1 0 0 0 0,0 0 0 0 0,1 0 0 0 0,-1 0 0 0 0,1 1 0 0 0,1-1 0 0 0,0 1 0 0 0,-1 1-113 0 0,4-8 15 0 0,0 0-1 0 0,0-1 0 0 0,-1 1 1 0 0,1 0-1 0 0,0-1 0 0 0,0 1 1 0 0,0 0-1 0 0,0-1 0 0 0,0 1 0 0 0,0 0 1 0 0,0-1-1 0 0,0 1 0 0 0,0-1 1 0 0,0 1-1 0 0,0 0 0 0 0,0-1 1 0 0,0 1-1 0 0,1 0 0 0 0,-1-1 0 0 0,0 1 1 0 0,0 0-1 0 0,1-1 0 0 0,-1 1 1 0 0,1-1-1 0 0,-1 1 0 0 0,0-1 1 0 0,1 1-1 0 0,-1-1 0 0 0,1 1 0 0 0,-1-1 1 0 0,1 1-1 0 0,-1-1 0 0 0,1 0 1 0 0,-1 1-1 0 0,1-1 0 0 0,0 0 1 0 0,-1 0-1 0 0,1 1 0 0 0,0-1 0 0 0,-1 0 1 0 0,1 0-1 0 0,-1 0 0 0 0,1 0 1 0 0,0 1-15 0 0,2-1-1 0 0,-1 0 0 0 0,0 0 0 0 0,1 0 1 0 0,-1 0-1 0 0,1-1 0 0 0,-1 1 0 0 0,0-1 1 0 0,0 1-1 0 0,1-1 0 0 0,-1 0 0 0 0,0 0 0 0 0,2-1 1 0 0,24-15-221 0 0,0-2-1 0 0,-2-1 0 0 0,12-13 222 0 0,15-8-371 0 0,-49 38 369 0 0,-1 1 0 0 0,0-1 0 0 0,1 1-1 0 0,-1 0 1 0 0,1 0 0 0 0,-1 1-1 0 0,5-2 3 0 0,-8 3 7 0 0,1 0 0 0 0,-1 0 0 0 0,1 0 0 0 0,-1 0-1 0 0,1 0 1 0 0,-1 0 0 0 0,1 0 0 0 0,-1 0 0 0 0,1 0-1 0 0,-1 1 1 0 0,1-1 0 0 0,-1 0 0 0 0,1 0-1 0 0,-1 0 1 0 0,1 1 0 0 0,-1-1 0 0 0,1 0 0 0 0,-1 1-1 0 0,0-1 1 0 0,1 0 0 0 0,-1 1 0 0 0,0-1 0 0 0,1 1-1 0 0,-1-1 1 0 0,0 1 0 0 0,1-1 0 0 0,-1 1-1 0 0,0-1 1 0 0,0 0 0 0 0,0 1 0 0 0,1-1 0 0 0,-1 1-1 0 0,0 0 1 0 0,0-1-7 0 0,2 4 70 0 0,-1-1 0 0 0,1 1 0 0 0,-1 0 0 0 0,0 0 0 0 0,0-1 0 0 0,0 1 0 0 0,-1 0 0 0 0,0 0 0 0 0,1 0 0 0 0,-1 0 0 0 0,-1 2-70 0 0,0 9 298 0 0,-1-1 0 0 0,-2 9-298 0 0,-3 12 286 0 0,4 33 131 0 0,3-38-2739 0 0,0-9-2409 0 0,0-21 2877 0 0</inkml:trace>
+</inkml:ink>
+</file>
+
+<file path=word/ink/ink32.xml><?xml version="1.0" encoding="utf-8"?>
+<inkml:ink xmlns:inkml="http://www.w3.org/2003/InkML">
+  <inkml:definitions>
+    <inkml:context xml:id="ctx0">
+      <inkml:inkSource xml:id="inkSrc0">
+        <inkml:traceFormat>
+          <inkml:channel name="X" type="integer" min="-2.14748E9" max="2.14748E9" units="cm"/>
+          <inkml:channel name="Y" type="integer" min="-2.14748E9" max="2.14748E9" units="cm"/>
+          <inkml:channel name="F" type="integer" max="32767" units="dev"/>
+          <inkml:channel name="OA" type="integer" max="360" units="deg"/>
+          <inkml:channel name="OE" type="integer" max="90" units="deg"/>
+        </inkml:traceFormat>
+        <inkml:channelProperties>
+          <inkml:channelProperty channel="X" name="resolution" value="1000" units="1/cm"/>
+          <inkml:channelProperty channel="Y" name="resolution" value="1000" units="1/cm"/>
+          <inkml:channelProperty channel="F" name="resolution" value="0" units="1/dev"/>
+          <inkml:channelProperty channel="OA" name="resolution" value="1000" units="1/deg"/>
+          <inkml:channelProperty channel="OE" name="resolution" value="1000" units="1/deg"/>
+        </inkml:channelProperties>
+      </inkml:inkSource>
+      <inkml:timestamp xml:id="ts0" timeString="2019-01-19T01:11:49.233"/>
+    </inkml:context>
+    <inkml:brush xml:id="br0">
+      <inkml:brushProperty name="width" value="0.05" units="cm"/>
+      <inkml:brushProperty name="height" value="0.05" units="cm"/>
+    </inkml:brush>
+  </inkml:definitions>
+  <inkml:trace contextRef="#ctx0" brushRef="#br0">18 0 15168 0 0,'0'0'446'0'0,"0"0"-10"0"0,-1 8-262 0 0,-9 48 1546 0 0,4-18-1270 0 0,5-6-819 0 0,1-31 297 0 0,0-1 33 0 0,5-5 399 0 0,16-18 373 0 0,-16 18-554 0 0,-1-1-1 0 0,1 1 1 0 0,0 0 0 0 0,1 0 0 0 0,2-1-179 0 0,39-38-328 0 0,-34 34 275 0 0,-12 8 41 0 0,0 1 1 0 0,1-1-1 0 0,-1 1 0 0 0,1 0 0 0 0,-1-1 1 0 0,1 1-1 0 0,0 0 0 0 0,-1 0 0 0 0,1 0 0 0 0,0 0 1 0 0,0 1-1 0 0,0-1 0 0 0,0 0 0 0 0,0 1 0 0 0,1-1 12 0 0,-2 1-9 0 0,0 0-1 0 0,0 1 1 0 0,0-1-1 0 0,-1 0 0 0 0,1 1 1 0 0,0-1-1 0 0,0 0 1 0 0,0 1-1 0 0,0-1 0 0 0,0 1 1 0 0,-1 0-1 0 0,1-1 0 0 0,0 1 1 0 0,-1 0-1 0 0,1-1 1 0 0,0 1-1 0 0,-1 0 0 0 0,1-1 1 0 0,-1 1-1 0 0,1 0 1 0 0,-1 0-1 0 0,1 0 0 0 0,-1 0 1 0 0,0 0-1 0 0,1 0 0 0 0,-1-1 1 0 0,0 1-1 0 0,0 0 1 0 0,1 0 9 0 0,2 28-178 0 0,0-6 94 0 0,-2-18 85 0 0,-1-1 1 0 0,1 1-1 0 0,-1 0 1 0 0,0 0-1 0 0,0 3-1 0 0,-5 40 62 0 0,3-19-63 0 0,-2-1 0 0 0,0 0 0 0 0,-3 0 1 0 0,7-15-1962 0 0,0-13 911 0 0</inkml:trace>
+</inkml:ink>
+</file>
+
+<file path=word/ink/ink33.xml><?xml version="1.0" encoding="utf-8"?>
+<inkml:ink xmlns:inkml="http://www.w3.org/2003/InkML">
+  <inkml:definitions>
+    <inkml:context xml:id="ctx0">
+      <inkml:inkSource xml:id="inkSrc0">
+        <inkml:traceFormat>
+          <inkml:channel name="X" type="integer" min="-2.14748E9" max="2.14748E9" units="cm"/>
+          <inkml:channel name="Y" type="integer" min="-2.14748E9" max="2.14748E9" units="cm"/>
+          <inkml:channel name="F" type="integer" max="32767" units="dev"/>
+          <inkml:channel name="OA" type="integer" max="360" units="deg"/>
+          <inkml:channel name="OE" type="integer" max="90" units="deg"/>
+        </inkml:traceFormat>
+        <inkml:channelProperties>
+          <inkml:channelProperty channel="X" name="resolution" value="1000" units="1/cm"/>
+          <inkml:channelProperty channel="Y" name="resolution" value="1000" units="1/cm"/>
+          <inkml:channelProperty channel="F" name="resolution" value="0" units="1/dev"/>
+          <inkml:channelProperty channel="OA" name="resolution" value="1000" units="1/deg"/>
+          <inkml:channelProperty channel="OE" name="resolution" value="1000" units="1/deg"/>
+        </inkml:channelProperties>
+      </inkml:inkSource>
+      <inkml:timestamp xml:id="ts0" timeString="2019-01-19T01:11:49.565"/>
+    </inkml:context>
+    <inkml:brush xml:id="br0">
+      <inkml:brushProperty name="width" value="0.05" units="cm"/>
+      <inkml:brushProperty name="height" value="0.05" units="cm"/>
+    </inkml:brush>
+  </inkml:definitions>
+  <inkml:trace contextRef="#ctx0" brushRef="#br0">185 64 7616 0 0,'18'-27'154'0'0,"-3"4"620"0"0,-3 10 2803 0 0,-11 14-3310 0 0,0-1 1 0 0,0 1-1 0 0,0 0 1 0 0,0 1-1 0 0,-1-1 1 0 0,1 0-1 0 0,0 0 1 0 0,0 0-1 0 0,-1 0 1 0 0,1 1-268 0 0,1 3 120 0 0,-1 0 0 0 0,0 1 0 0 0,-1-1 0 0 0,1 1 1 0 0,-1-1-1 0 0,0 1 0 0 0,0-1 0 0 0,0 1 0 0 0,-1-1 1 0 0,0 0-1 0 0,0 2-120 0 0,-2 10 88 0 0,0 11 87 0 0,-2-1-1 0 0,-6 16-174 0 0,1 2 176 0 0,0 2 992 0 0,0 23-1168 0 0,4-30 432 0 0,4-28-199 0 0,0 0 1 0 0,1 1-1 0 0,0 3-233 0 0,-3 36 2160 0 0,4-55-2228 0 0,-1 0 0 0 0,1 0 0 0 0,-1 1 0 0 0,0-1-1 0 0,1 0 1 0 0,-1 1 0 0 0,-1-2 68 0 0,-2-8-427 0 0,3 9 366 0 0,-1 1 0 0 0,1 0 0 0 0,0-1 0 0 0,-1 1 0 0 0,1 0 0 0 0,-1 0-1 0 0,0 0 1 0 0,0 0 0 0 0,0 0 0 0 0,0 1 0 0 0,0-1 0 0 0,0 0 0 0 0,0 1-1 0 0,-1 0 1 0 0,0-1 61 0 0,0 0 41 0 0,-1 0-1 0 0,1 0 1 0 0,-1 1-1 0 0,0-1 0 0 0,1 1 1 0 0,-1 0-1 0 0,0 0 1 0 0,0 0-1 0 0,-3 0-40 0 0,4 2 66 0 0,0-1 0 0 0,-1 1 1 0 0,1 1-1 0 0,0-1 0 0 0,0 0 0 0 0,0 1 0 0 0,0-1 0 0 0,0 1 0 0 0,-2 1-65 0 0,2-1 12 0 0,-1 1-26 0 0,1 0 0 0 0,0 0 0 0 0,-1 0 0 0 0,1 0 0 0 0,0 0 0 0 0,0 1 0 0 0,1-1 0 0 0,-1 1 0 0 0,1 0 0 0 0,0 0 0 0 0,0 0 0 0 0,0 0 0 0 0,0 0 0 0 0,0 2 13 0 0,-2 9 15 0 0,0-1-1 0 0,1 1 1 0 0,-1 9-15 0 0,3-19 15 0 0,1 1 1 0 0,-1 0 0 0 0,1 0-1 0 0,1 0 1 0 0,-1 0 0 0 0,1 0-1 0 0,0 0 1 0 0,1 4-16 0 0,-1-7 6 0 0,1 1 0 0 0,-1-1 0 0 0,0 1-1 0 0,1-1 1 0 0,0 0 0 0 0,0 0 0 0 0,0 0 0 0 0,0 0 0 0 0,0 0 0 0 0,0 0 0 0 0,1-1 0 0 0,0 1 0 0 0,-1-1 0 0 0,3 2-6 0 0,-1-1-110 0 0,0-1 0 0 0,-1 0 1 0 0,1 0-1 0 0,0 0 0 0 0,0 0 1 0 0,1 0-1 0 0,-1-1 0 0 0,0 0 1 0 0,1 0-1 0 0,-1 0 0 0 0,0 0 1 0 0,1-1-1 0 0,-1 0 0 0 0,1 0 1 0 0,-1 0-1 0 0,1 0 0 0 0,-1-1 0 0 0,0 0 1 0 0,1 1-1 0 0,-1-2 0 0 0,0 1 1 0 0,0 0-1 0 0,2-2 110 0 0,-1 1-584 0 0,1 0-1 0 0,-1-1 0 0 0,1 0 1 0 0,-1 0-1 0 0,0 0 1 0 0,0 0-1 0 0,3-4 585 0 0,6-5-1798 0 0</inkml:trace>
+</inkml:ink>
+</file>
+
+<file path=word/ink/ink34.xml><?xml version="1.0" encoding="utf-8"?>
+<inkml:ink xmlns:inkml="http://www.w3.org/2003/InkML">
+  <inkml:definitions>
+    <inkml:context xml:id="ctx0">
+      <inkml:inkSource xml:id="inkSrc0">
+        <inkml:traceFormat>
+          <inkml:channel name="X" type="integer" min="-2.14748E9" max="2.14748E9" units="cm"/>
+          <inkml:channel name="Y" type="integer" min="-2.14748E9" max="2.14748E9" units="cm"/>
+          <inkml:channel name="F" type="integer" max="32767" units="dev"/>
+          <inkml:channel name="OA" type="integer" max="360" units="deg"/>
+          <inkml:channel name="OE" type="integer" max="90" units="deg"/>
+        </inkml:traceFormat>
+        <inkml:channelProperties>
+          <inkml:channelProperty channel="X" name="resolution" value="1000" units="1/cm"/>
+          <inkml:channelProperty channel="Y" name="resolution" value="1000" units="1/cm"/>
+          <inkml:channelProperty channel="F" name="resolution" value="0" units="1/dev"/>
+          <inkml:channelProperty channel="OA" name="resolution" value="1000" units="1/deg"/>
+          <inkml:channelProperty channel="OE" name="resolution" value="1000" units="1/deg"/>
+        </inkml:channelProperties>
+      </inkml:inkSource>
+      <inkml:timestamp xml:id="ts0" timeString="2019-01-19T01:11:49.997"/>
+    </inkml:context>
+    <inkml:brush xml:id="br0">
+      <inkml:brushProperty name="width" value="0.05" units="cm"/>
+      <inkml:brushProperty name="height" value="0.05" units="cm"/>
+    </inkml:brush>
+  </inkml:definitions>
+  <inkml:trace contextRef="#ctx0" brushRef="#br0">183 0 14192 0 0,'0'0'322'0'0,"-4"9"432"0"0,-36 64-98 0 0,-1-5-85 0 0,2 0-571 0 0,4-16 103 0 0,16-25 317 0 0,18-26-323 0 0,1-1 0 0 0,-1 1 0 0 0,1-1 1 0 0,0 1-1 0 0,-1-1 0 0 0,1 1 0 0 0,0-1 0 0 0,-1 1 0 0 0,1 0 0 0 0,0-1 0 0 0,0 1 0 0 0,0-1 0 0 0,0 1 0 0 0,0 0 0 0 0,-1-1 1 0 0,1 1-1 0 0,0 0 0 0 0,0-1 0 0 0,0 1 0 0 0,1 0 0 0 0,-1-1 0 0 0,0 1-97 0 0,0 0 27 0 0,1-1 1 0 0,-1 0-1 0 0,0 1 0 0 0,1-1 1 0 0,-1 0-1 0 0,0 1 0 0 0,1-1 1 0 0,-1 0-1 0 0,1 1 0 0 0,-1-1 1 0 0,1 0-1 0 0,-1 0 0 0 0,1 0 1 0 0,-1 0-1 0 0,1 1 0 0 0,-1-1 1 0 0,1 0-1 0 0,-1 0 0 0 0,1 0 0 0 0,-1 0 1 0 0,1 0-1 0 0,-1 0-27 0 0,3 0 29 0 0,0 0-1 0 0,1-1 1 0 0,-1 1-1 0 0,0-1 1 0 0,0 0-1 0 0,0 0 1 0 0,0 0-1 0 0,1 0-28 0 0,8-4-48 0 0,0-1 0 0 0,-1-1 0 0 0,1 0 0 0 0,-1 0 0 0 0,-1-1 0 0 0,1 0 0 0 0,-2-1 0 0 0,1 0 0 0 0,-1-1 0 0 0,0 0 0 0 0,-1 0 0 0 0,0-1 0 0 0,-1 0 48 0 0,-4 7-18 0 0,-2 3-70 0 0,-1 1 4 0 0,0 0 10 0 0,0 0 1 0 0,0 55-1942 0 0,3-48-60 0 0,-2-6 359 0 0</inkml:trace>
+</inkml:ink>
+</file>
+
+<file path=word/ink/ink35.xml><?xml version="1.0" encoding="utf-8"?>
+<inkml:ink xmlns:inkml="http://www.w3.org/2003/InkML">
+  <inkml:definitions>
+    <inkml:context xml:id="ctx0">
+      <inkml:inkSource xml:id="inkSrc0">
+        <inkml:traceFormat>
+          <inkml:channel name="X" type="integer" min="-2.14748E9" max="2.14748E9" units="cm"/>
+          <inkml:channel name="Y" type="integer" min="-2.14748E9" max="2.14748E9" units="cm"/>
+          <inkml:channel name="F" type="integer" max="32767" units="dev"/>
+          <inkml:channel name="OA" type="integer" max="360" units="deg"/>
+          <inkml:channel name="OE" type="integer" max="90" units="deg"/>
+        </inkml:traceFormat>
+        <inkml:channelProperties>
+          <inkml:channelProperty channel="X" name="resolution" value="1000" units="1/cm"/>
+          <inkml:channelProperty channel="Y" name="resolution" value="1000" units="1/cm"/>
+          <inkml:channelProperty channel="F" name="resolution" value="0" units="1/dev"/>
+          <inkml:channelProperty channel="OA" name="resolution" value="1000" units="1/deg"/>
+          <inkml:channelProperty channel="OE" name="resolution" value="1000" units="1/deg"/>
+        </inkml:channelProperties>
+      </inkml:inkSource>
+      <inkml:timestamp xml:id="ts0" timeString="2019-01-19T01:11:50.468"/>
+    </inkml:context>
+    <inkml:brush xml:id="br0">
+      <inkml:brushProperty name="width" value="0.05" units="cm"/>
+      <inkml:brushProperty name="height" value="0.05" units="cm"/>
+    </inkml:brush>
+  </inkml:definitions>
+  <inkml:trace contextRef="#ctx0" brushRef="#br0">0 640 15608 0 0,'0'0'356'0'0,"0"0"49"0"0,0 0 20 0 0,1 5 86 0 0,2 17-475 0 0,-2-21-11 0 0,0 0 0 0 0,-1-1 1 0 0,1 1-1 0 0,0 0 0 0 0,-1-1 1 0 0,1 1-1 0 0,0-1 0 0 0,0 1 1 0 0,0-1-1 0 0,0 1 0 0 0,-1-1 1 0 0,1 0-1 0 0,0 1 0 0 0,0-1 1 0 0,0 0-1 0 0,0 0 0 0 0,0 0 1 0 0,0 0-1 0 0,0 0 0 0 0,0 0-25 0 0,2 0 5 0 0,-1 0-1 0 0,0-1 0 0 0,0 1 0 0 0,0-1 0 0 0,0 0 0 0 0,0 0 0 0 0,0 0 1 0 0,0 0-1 0 0,0 0 0 0 0,0 0 0 0 0,0 0 0 0 0,0-1-4 0 0,22-19 203 0 0,-21 18-160 0 0,3-2-83 0 0,0-1-1 0 0,-1 0 0 0 0,0-1 0 0 0,0 1 1 0 0,3-7 40 0 0,-6 10-132 0 0,-1 0 0 0 0,1 1 1 0 0,-1-1-1 0 0,0 0 1 0 0,0 0-1 0 0,0 0 1 0 0,0 0-1 0 0,-1 0 0 0 0,1 0 1 0 0,-1 0-1 0 0,1 0 1 0 0,-1 0-1 0 0,0 0 0 0 0,0 0 1 0 0,-1 0-1 0 0,1-2 132 0 0,-1 4-64 0 0,1 0 1 0 0,0 0-1 0 0,0 0 0 0 0,0 0 1 0 0,0 0-1 0 0,0 0 0 0 0,0 0 0 0 0,0 0 1 0 0,1 1-1 0 0,-1-1 0 0 0,0 0 0 0 0,0 0 1 0 0,1 0-1 0 0,-1 0 64 0 0,2-5-1204 0 0,-1-6-3830 0 0</inkml:trace>
+  <inkml:trace contextRef="#ctx0" brushRef="#br0" timeOffset="1">603 1 18447 0 0,'0'0'540'0'0,"-3"9"208"0"0,3-5-651 0 0,0 0-1 0 0,0 0 0 0 0,0 0 0 0 0,1 0 0 0 0,-1 0 0 0 0,1 0 1 0 0,0 0-1 0 0,1 0 0 0 0,0 1-96 0 0,-2-2 144 0 0,3 8 127 0 0,-1 1 1 0 0,-1-1 0 0 0,0 0-1 0 0,0 5-271 0 0,0 9-198 0 0,3 90-820 0 0,-3-65 267 0 0,-2 16 751 0 0,-1-22-41 0 0,4 38 41 0 0,3-10 60 0 0,-3-62-35 0 0,-1-8-17 0 0,-1 0 1 0 0,1 0 0 0 0,-1 0 0 0 0,1 0-1 0 0,-1 0 1 0 0,0 0 0 0 0,0 0-1 0 0,0 0 1 0 0,0 1-9 0 0,-1-2 28 0 0,-1-1-36 0 0,1 0 0 0 0,0 0 0 0 0,0 0 0 0 0,0 0 0 0 0,-1 0 0 0 0,1 0-1 0 0,0 0 1 0 0,0-1 0 0 0,0 1 0 0 0,-1 0 0 0 0,1-1 0 0 0,0 1 0 0 0,0-1 0 0 0,0 0 0 0 0,0 1 0 0 0,0-1 0 0 0,0 0 0 0 0,-1 0 8 0 0,-6-4-30 0 0,-21-3 148 0 0,22 6 5 0 0,0 1 0 0 0,0-1 0 0 0,0-1 0 0 0,1 1 0 0 0,-1-1 0 0 0,1 0-123 0 0,5 2 52 0 0,0 0 0 0 0,0 1-1 0 0,0-1 1 0 0,0 1-1 0 0,0 0 1 0 0,0-1-1 0 0,0 1 1 0 0,0 0-1 0 0,0-1 1 0 0,0 1 0 0 0,0 0-1 0 0,0 0 1 0 0,0 0-1 0 0,0 0 1 0 0,0 0-1 0 0,0 0 1 0 0,0 0 0 0 0,0 0-1 0 0,0 0 1 0 0,-1 1-1 0 0,1-1 1 0 0,0 0-1 0 0,0 1 1 0 0,1-1 0 0 0,-2 1-52 0 0,0 0 17 0 0,0 1-1 0 0,1-1 1 0 0,-1 1 0 0 0,1-1 0 0 0,0 1 0 0 0,-1 0 0 0 0,1-1 0 0 0,0 1 0 0 0,0 0 0 0 0,0 0 0 0 0,0 0 0 0 0,-1 1-17 0 0,0 5-63 0 0,-1-1 0 0 0,1 1 0 0 0,1 0 0 0 0,-1 0 0 0 0,1 0 0 0 0,1-1 0 0 0,-1 1 63 0 0,1-1-9 0 0,0 0-1 0 0,1-1 1 0 0,0 1 0 0 0,0-1-1 0 0,0 0 1 0 0,1 1-1 0 0,1 3 10 0 0,-2-9-74 0 0,-1 1-1 0 0,0-1 0 0 0,1 0 1 0 0,0 0-1 0 0,-1 0 0 0 0,1 0 1 0 0,0 0-1 0 0,-1 0 0 0 0,1 0 1 0 0,0 0-1 0 0,0 0 1 0 0,0 0-1 0 0,0 0 0 0 0,0-1 1 0 0,0 1-1 0 0,0 0 0 0 0,0-1 1 0 0,0 1-1 0 0,0 0 0 0 0,1-1 1 0 0,-1 0-1 0 0,0 1 0 0 0,0-1 1 0 0,1 0-1 0 0,-1 1 0 0 0,0-1 1 0 0,0 0-1 0 0,1 0 1 0 0,-1 0-1 0 0,0 0 0 0 0,0 0 1 0 0,1 0-1 0 0,-1-1 0 0 0,0 1 1 0 0,0 0-1 0 0,1-1 0 0 0,-1 1 1 0 0,0-1-1 0 0,0 1 0 0 0,0-1 1 0 0,1 0 74 0 0,7-4-4584 0 0,0-2-1461 0 0</inkml:trace>
+</inkml:ink>
+</file>
+
+<file path=word/ink/ink36.xml><?xml version="1.0" encoding="utf-8"?>
+<inkml:ink xmlns:inkml="http://www.w3.org/2003/InkML">
+  <inkml:definitions>
+    <inkml:context xml:id="ctx0">
+      <inkml:inkSource xml:id="inkSrc0">
+        <inkml:traceFormat>
+          <inkml:channel name="X" type="integer" min="-2.14748E9" max="2.14748E9" units="cm"/>
+          <inkml:channel name="Y" type="integer" min="-2.14748E9" max="2.14748E9" units="cm"/>
+          <inkml:channel name="F" type="integer" max="32767" units="dev"/>
+          <inkml:channel name="OA" type="integer" max="360" units="deg"/>
+          <inkml:channel name="OE" type="integer" max="90" units="deg"/>
+        </inkml:traceFormat>
+        <inkml:channelProperties>
+          <inkml:channelProperty channel="X" name="resolution" value="1000" units="1/cm"/>
+          <inkml:channelProperty channel="Y" name="resolution" value="1000" units="1/cm"/>
+          <inkml:channelProperty channel="F" name="resolution" value="0" units="1/dev"/>
+          <inkml:channelProperty channel="OA" name="resolution" value="1000" units="1/deg"/>
+          <inkml:channelProperty channel="OE" name="resolution" value="1000" units="1/deg"/>
+        </inkml:channelProperties>
+      </inkml:inkSource>
+      <inkml:timestamp xml:id="ts0" timeString="2019-01-19T01:11:51.049"/>
+    </inkml:context>
+    <inkml:brush xml:id="br0">
+      <inkml:brushProperty name="width" value="0.05" units="cm"/>
+      <inkml:brushProperty name="height" value="0.05" units="cm"/>
+    </inkml:brush>
+  </inkml:definitions>
+  <inkml:trace contextRef="#ctx0" brushRef="#br0">479 56 13672 0 0,'0'0'400'0'0,"0"0"0"0"0,-1-1-256 0 0,-4-3 443 0 0,1 0 0 0 0,-1 0 0 0 0,0 0 0 0 0,0 1 0 0 0,0-1 0 0 0,-1 1 0 0 0,1 1 0 0 0,-6-3-587 0 0,-2 1-195 0 0,-1 0 1 0 0,0 1-1 0 0,0 0 195 0 0,10 2 73 0 0,-8-1 14 0 0,1 0 1 0 0,-1 1-1 0 0,1 0 1 0 0,-1 1-1 0 0,0 0 1 0 0,1 1-1 0 0,-1 0 1 0 0,1 1-1 0 0,-1 0 1 0 0,1 1-1 0 0,0 0 1 0 0,0 1-1 0 0,0 0 1 0 0,0 0-1 0 0,1 2 1 0 0,0-1-1 0 0,0 1 1 0 0,0 1-1 0 0,1-1-87 0 0,-4 4 153 0 0,2-2-82 0 0,0 1 0 0 0,0 0 0 0 0,-5 7-71 0 0,7-6 11 0 0,0 0 0 0 0,0 1 0 0 0,1 0 0 0 0,1 0 0 0 0,0 1 0 0 0,-2 4-11 0 0,4-6 0 0 0,1 0 0 0 0,0 0 0 0 0,1 1 0 0 0,0-1 0 0 0,0 1 0 0 0,1-1 0 0 0,1 1 0 0 0,0 0 0 0 0,0 0 0 0 0,1 0 0 0 0,1 10 0 0 0,0-16 0 0 0,0 1 0 0 0,0 0 0 0 0,1-1-1 0 0,0 1 1 0 0,0-1 0 0 0,0 0-1 0 0,0 0 1 0 0,1 0 0 0 0,0 0 0 0 0,0 0-1 0 0,1 0 1 0 0,-1-1 0 0 0,1 0-1 0 0,0 1 1 0 0,0-1 0 0 0,3 2 0 0 0,9 6 13 0 0,0 0-1 0 0,1-1 1 0 0,1-1 0 0 0,0 0-13 0 0,-13-8 7 0 0,8 5-75 0 0,2-1 1 0 0,-1-1 0 0 0,1 0-1 0 0,0 0 1 0 0,0-2-1 0 0,0 0 1 0 0,0 0 0 0 0,1-2-1 0 0,7 0 68 0 0,-7 0-775 0 0,-1-2-1 0 0,1 0 1 0 0,0-1-1 0 0,0 0 1 0 0,11-5 775 0 0,-21 6-533 0 0,-1-2 0 0 0,0 1 0 0 0,1 0 1 0 0,-1-1-1 0 0,0 0 0 0 0,-1 0 0 0 0,5-4 533 0 0,-6 5-321 0 0,17-15-1757 0 0</inkml:trace>
+</inkml:ink>
+</file>
+
+<file path=word/ink/ink37.xml><?xml version="1.0" encoding="utf-8"?>
+<inkml:ink xmlns:inkml="http://www.w3.org/2003/InkML">
+  <inkml:definitions>
+    <inkml:context xml:id="ctx0">
+      <inkml:inkSource xml:id="inkSrc0">
+        <inkml:traceFormat>
+          <inkml:channel name="X" type="integer" min="-2.14748E9" max="2.14748E9" units="cm"/>
+          <inkml:channel name="Y" type="integer" min="-2.14748E9" max="2.14748E9" units="cm"/>
+          <inkml:channel name="F" type="integer" max="32767" units="dev"/>
+          <inkml:channel name="OA" type="integer" max="360" units="deg"/>
+          <inkml:channel name="OE" type="integer" max="90" units="deg"/>
+        </inkml:traceFormat>
+        <inkml:channelProperties>
+          <inkml:channelProperty channel="X" name="resolution" value="1000" units="1/cm"/>
+          <inkml:channelProperty channel="Y" name="resolution" value="1000" units="1/cm"/>
+          <inkml:channelProperty channel="F" name="resolution" value="0" units="1/dev"/>
+          <inkml:channelProperty channel="OA" name="resolution" value="1000" units="1/deg"/>
+          <inkml:channelProperty channel="OE" name="resolution" value="1000" units="1/deg"/>
+        </inkml:channelProperties>
+      </inkml:inkSource>
+      <inkml:timestamp xml:id="ts0" timeString="2019-01-19T01:11:51.406"/>
+    </inkml:context>
+    <inkml:brush xml:id="br0">
+      <inkml:brushProperty name="width" value="0.05" units="cm"/>
+      <inkml:brushProperty name="height" value="0.05" units="cm"/>
+    </inkml:brush>
+  </inkml:definitions>
+  <inkml:trace contextRef="#ctx0" brushRef="#br0">340 34 20447 0 0,'0'0'464'0'0,"-9"0"632"0"0,-10-1-926 0 0,1-1 0 0 0,0-1 1 0 0,-1-1-1 0 0,-7-3-170 0 0,3 2-389 0 0,0 0 1 0 0,-9 0 388 0 0,23 4-145 0 0,0 1-1 0 0,0-1 1 0 0,0 2 0 0 0,1-1-1 0 0,-1 1 1 0 0,0 1-1 0 0,0-1 1 0 0,-4 3 145 0 0,10-3-15 0 0,-1 0 0 0 0,0 1 0 0 0,1 0 0 0 0,-1 0 0 0 0,1 0 0 0 0,-1 0 0 0 0,1 1 0 0 0,0-1 0 0 0,0 1 0 0 0,0 0 0 0 0,0 0 0 0 0,1 0 0 0 0,-1 0 0 0 0,1 0 0 0 0,0 1 0 0 0,0-1 0 0 0,0 1 0 0 0,0-1 0 0 0,-1 5 15 0 0,0 0 21 0 0,1 0-1 0 0,0 1 1 0 0,1-1-1 0 0,0 0 0 0 0,0 1 1 0 0,1-1-1 0 0,0 1 0 0 0,0-1 1 0 0,2 8-21 0 0,2 7 16 0 0,0 0 0 0 0,8 21-16 0 0,-3-17-298 0 0,1-1-1 0 0,1 0 0 0 0,1-1 1 0 0,1 0-1 0 0,2-1 0 0 0,13 17 299 0 0,-3-4-890 0 0,-23-34 480 0 0,-1 0 1 0 0,1 0 0 0 0,-1 1 0 0 0,0-1 0 0 0,0 0 0 0 0,0 1-1 0 0,0-1 1 0 0,0 1 0 0 0,-1-1 0 0 0,1 2 409 0 0,-3-2-1692 0 0,-10 4-17 0 0</inkml:trace>
+</inkml:ink>
+</file>
+
+<file path=word/ink/ink38.xml><?xml version="1.0" encoding="utf-8"?>
+<inkml:ink xmlns:inkml="http://www.w3.org/2003/InkML">
+  <inkml:definitions>
+    <inkml:context xml:id="ctx0">
+      <inkml:inkSource xml:id="inkSrc0">
+        <inkml:traceFormat>
+          <inkml:channel name="X" type="integer" min="-2.14748E9" max="2.14748E9" units="cm"/>
+          <inkml:channel name="Y" type="integer" min="-2.14748E9" max="2.14748E9" units="cm"/>
+          <inkml:channel name="F" type="integer" max="32767" units="dev"/>
+          <inkml:channel name="OA" type="integer" max="360" units="deg"/>
+          <inkml:channel name="OE" type="integer" max="90" units="deg"/>
+        </inkml:traceFormat>
+        <inkml:channelProperties>
+          <inkml:channelProperty channel="X" name="resolution" value="1000" units="1/cm"/>
+          <inkml:channelProperty channel="Y" name="resolution" value="1000" units="1/cm"/>
+          <inkml:channelProperty channel="F" name="resolution" value="0" units="1/dev"/>
+          <inkml:channelProperty channel="OA" name="resolution" value="1000" units="1/deg"/>
+          <inkml:channelProperty channel="OE" name="resolution" value="1000" units="1/deg"/>
+        </inkml:channelProperties>
+      </inkml:inkSource>
+      <inkml:timestamp xml:id="ts0" timeString="2019-01-19T01:11:51.789"/>
+    </inkml:context>
+    <inkml:brush xml:id="br0">
+      <inkml:brushProperty name="width" value="0.05" units="cm"/>
+      <inkml:brushProperty name="height" value="0.05" units="cm"/>
+    </inkml:brush>
+  </inkml:definitions>
+  <inkml:trace contextRef="#ctx0" brushRef="#br0">6 116 11792 0 0,'-1'-10'810'0'0,"1"9"-760"0"0,-1 0 0 0 0,0 0 0 0 0,1 0-1 0 0,-1 0 1 0 0,1 0 0 0 0,0-1 0 0 0,-1 1-1 0 0,1 0 1 0 0,0 0 0 0 0,0-1 0 0 0,0 1-1 0 0,-1 0 1 0 0,1 0 0 0 0,1-1 0 0 0,-1 1-1 0 0,0 0 1 0 0,0 0 0 0 0,0-1 0 0 0,1 1-50 0 0,0-2 249 0 0,1 1 1 0 0,-1-1 0 0 0,1 1-1 0 0,0 0 1 0 0,0-1 0 0 0,0 1-1 0 0,0 0 1 0 0,2-1-250 0 0,0-1 72 0 0,1 1 0 0 0,0-1-1 0 0,1 1 1 0 0,-1 0 0 0 0,0 0 0 0 0,1 1 0 0 0,0 0 0 0 0,-1 0-1 0 0,5-1-71 0 0,13-2-12 0 0,-1 0 0 0 0,1 2 12 0 0,8-2 11 0 0,-4 2-37 0 0,8-2-4508 0 0,-21 1-460 0 0</inkml:trace>
+</inkml:ink>
+</file>
+
+<file path=word/ink/ink39.xml><?xml version="1.0" encoding="utf-8"?>
+<inkml:ink xmlns:inkml="http://www.w3.org/2003/InkML">
+  <inkml:definitions>
+    <inkml:context xml:id="ctx0">
+      <inkml:inkSource xml:id="inkSrc0">
+        <inkml:traceFormat>
+          <inkml:channel name="X" type="integer" min="-2.14748E9" max="2.14748E9" units="cm"/>
+          <inkml:channel name="Y" type="integer" min="-2.14748E9" max="2.14748E9" units="cm"/>
+          <inkml:channel name="F" type="integer" max="32767" units="dev"/>
+          <inkml:channel name="OA" type="integer" max="360" units="deg"/>
+          <inkml:channel name="OE" type="integer" max="90" units="deg"/>
+        </inkml:traceFormat>
+        <inkml:channelProperties>
+          <inkml:channelProperty channel="X" name="resolution" value="1000" units="1/cm"/>
+          <inkml:channelProperty channel="Y" name="resolution" value="1000" units="1/cm"/>
+          <inkml:channelProperty channel="F" name="resolution" value="0" units="1/dev"/>
+          <inkml:channelProperty channel="OA" name="resolution" value="1000" units="1/deg"/>
+          <inkml:channelProperty channel="OE" name="resolution" value="1000" units="1/deg"/>
+        </inkml:channelProperties>
+      </inkml:inkSource>
+      <inkml:timestamp xml:id="ts0" timeString="2019-01-19T01:11:52.136"/>
+    </inkml:context>
+    <inkml:brush xml:id="br0">
+      <inkml:brushProperty name="width" value="0.05" units="cm"/>
+      <inkml:brushProperty name="height" value="0.05" units="cm"/>
+    </inkml:brush>
+  </inkml:definitions>
+  <inkml:trace contextRef="#ctx0" brushRef="#br0">76 32 18943 0 0,'0'0'432'0'0,"-15"7"1199"0"0,13-8-1767 0 0,0 1 1 0 0,0 0-1 0 0,-1 0 0 0 0,1 0 0 0 0,0 0 1 0 0,0 0-1 0 0,-1 0 0 0 0,1 1 1 0 0,0-1-1 0 0,0 1 0 0 0,0-1 1 0 0,0 1-1 0 0,0 0 0 0 0,0 0 0 0 0,0 0 1 0 0,0 0-1 0 0,0 0 0 0 0,0 1 1 0 0,0-1-1 0 0,1 1 0 0 0,-1-1 0 0 0,0 1 1 0 0,1-1-1 0 0,-1 1 0 0 0,1 0 1 0 0,0 0-1 0 0,0 0 0 0 0,-1 0 1 0 0,1 0-1 0 0,1 0 0 0 0,-1 0 0 0 0,0 0 1 0 0,0 0-1 0 0,1 0 0 0 0,-1 0 1 0 0,1 0-1 0 0,0 1 136 0 0,-1-1 18 0 0,1 0 0 0 0,0-1 1 0 0,0 1-1 0 0,0 0 0 0 0,1-1 0 0 0,-1 1 0 0 0,0-1 1 0 0,1 1-1 0 0,-1 0 0 0 0,1-1 0 0 0,-1 1 1 0 0,1-1-1 0 0,0 1 0 0 0,0-1 0 0 0,-1 1 0 0 0,1-1 1 0 0,0 0-1 0 0,0 1 0 0 0,1-1 0 0 0,-1 0 1 0 0,0 0-1 0 0,0 0 0 0 0,1 0 0 0 0,-1 0 0 0 0,0 0 1 0 0,1 0-1 0 0,-1 0 0 0 0,1 0 0 0 0,-1-1 1 0 0,1 1-1 0 0,-1-1 0 0 0,1 1 0 0 0,0-1 0 0 0,-1 0 1 0 0,1 1-1 0 0,-1-1 0 0 0,1 0 0 0 0,0 0 1 0 0,0 0-20 0 0,2 0 79 0 0,0-1-1 0 0,0 1 1 0 0,0-1-1 0 0,0 0 0 0 0,0 0 1 0 0,0 0-1 0 0,0 0 0 0 0,0-1 1 0 0,0 0-1 0 0,-1 0 1 0 0,1 0-1 0 0,-1 0 0 0 0,1 0 1 0 0,-1-1-1 0 0,0 1 0 0 0,1-2-77 0 0,6-6-2 0 0,0-1 1 0 0,0 0-1 0 0,6-12 2 0 0,6-6 31 0 0,-16 21-31 0 0,-6 8 3 0 0,0-1 0 0 0,0 1 0 0 0,0 0-1 0 0,0-1 1 0 0,0 1 0 0 0,0 0 0 0 0,0-1 0 0 0,1 1-1 0 0,-1 0 1 0 0,0-1 0 0 0,0 1 0 0 0,0 0-1 0 0,0 0 1 0 0,1-1 0 0 0,-1 1 0 0 0,0 0-1 0 0,0 0 1 0 0,1-1 0 0 0,-1 1 0 0 0,0 0-1 0 0,0 0 1 0 0,1 0 0 0 0,-1 0 0 0 0,0-1-1 0 0,1 1 1 0 0,-1 0 0 0 0,0 0 0 0 0,0 0-1 0 0,1 0 1 0 0,-1 0 0 0 0,0 0 0 0 0,1 0 0 0 0,-1 0-1 0 0,0 0 1 0 0,1 0 0 0 0,-1 0 0 0 0,0 0-1 0 0,1 0 1 0 0,-1 0 0 0 0,1 0-3 0 0,2 7 39 0 0,-3-6-29 0 0,7 14-21 0 0,0 1-1 0 0,-1 1 0 0 0,-1-1 1 0 0,-1 1-1 0 0,0 0 0 0 0,-1 0 1 0 0,-1 1-1 0 0,0 11 12 0 0,-3-23 31 0 0,1 1 0 0 0,-1-1 0 0 0,0 0-1 0 0,0 0 1 0 0,-1 1 0 0 0,0-1 0 0 0,0 0 0 0 0,0 0 0 0 0,-1-1-1 0 0,0 1 1 0 0,0 0 0 0 0,0-1 0 0 0,-1 0 0 0 0,0 0-1 0 0,0 0 1 0 0,0 0 0 0 0,-1 0-31 0 0,-12 11 96 0 0,-10 7-95 0 0,8-10-141 0 0,-42 26-2099 0 0,38-27-3669 0 0</inkml:trace>
+</inkml:ink>
+</file>
+
+<file path=word/ink/ink4.xml><?xml version="1.0" encoding="utf-8"?>
+<inkml:ink xmlns:inkml="http://www.w3.org/2003/InkML">
+  <inkml:definitions>
+    <inkml:context xml:id="ctx0">
+      <inkml:inkSource xml:id="inkSrc0">
+        <inkml:traceFormat>
+          <inkml:channel name="X" type="integer" min="-2.14748E9" max="2.14748E9" units="cm"/>
+          <inkml:channel name="Y" type="integer" min="-2.14748E9" max="2.14748E9" units="cm"/>
+          <inkml:channel name="F" type="integer" max="32767" units="dev"/>
+          <inkml:channel name="OA" type="integer" max="360" units="deg"/>
+          <inkml:channel name="OE" type="integer" max="90" units="deg"/>
+        </inkml:traceFormat>
+        <inkml:channelProperties>
+          <inkml:channelProperty channel="X" name="resolution" value="1000" units="1/cm"/>
+          <inkml:channelProperty channel="Y" name="resolution" value="1000" units="1/cm"/>
+          <inkml:channelProperty channel="F" name="resolution" value="0" units="1/dev"/>
+          <inkml:channelProperty channel="OA" name="resolution" value="1000" units="1/deg"/>
+          <inkml:channelProperty channel="OE" name="resolution" value="1000" units="1/deg"/>
+        </inkml:channelProperties>
+      </inkml:inkSource>
+      <inkml:timestamp xml:id="ts0" timeString="2019-01-19T01:11:18.303"/>
+    </inkml:context>
+    <inkml:brush xml:id="br0">
+      <inkml:brushProperty name="width" value="0.05" units="cm"/>
+      <inkml:brushProperty name="height" value="0.05" units="cm"/>
+    </inkml:brush>
+  </inkml:definitions>
+  <inkml:trace contextRef="#ctx0" brushRef="#br0">49 1 14512 0 0,'0'0'330'0'0,"1"2"45"0"0,1 9-227 0 0,-1 1 0 0 0,1-1-1 0 0,-2 1 1 0 0,0-1 0 0 0,0 1 0 0 0,-1-1 0 0 0,-2 11-148 0 0,1-3 381 0 0,-12 65 382 0 0,5-30-626 0 0,8-50-119 0 0,0 1 1 0 0,-1-1 0 0 0,1 0-1 0 0,-1 0 1 0 0,1 0 0 0 0,-1 0-1 0 0,0-1 1 0 0,-3 5-19 0 0,4-7 97 0 0,0 1 1 0 0,-1 0-1 0 0,2-1 0 0 0,-1 1 0 0 0,0 0 0 0 0,0 0 1 0 0,0 0-1 0 0,0 1-97 0 0,1-3 488 0 0,1-8-317 0 0,-1 5-169 0 0,0-1-1 0 0,1 1 1 0 0,-1-1 0 0 0,1 1-1 0 0,0 0 1 0 0,0 0-1 0 0,0-1 1 0 0,1 1-1 0 0,-1 0 1 0 0,2-2-2 0 0,22-31-166 0 0,-9 14 242 0 0,-8 11-56 0 0,0 1-1 0 0,0 0 1 0 0,1 0 0 0 0,1 1 0 0 0,-1 0 0 0 0,1 0 0 0 0,1 1 0 0 0,0 0-1 0 0,0 1-19 0 0,-10 6 3 0 0,0 1 1 0 0,0 0-1 0 0,-1-1 0 0 0,1 1 0 0 0,0 0 0 0 0,0-1 0 0 0,0 1 0 0 0,-1 0 0 0 0,1 0 0 0 0,0 0 0 0 0,0 0 0 0 0,0 0 0 0 0,0 0 0 0 0,0 0 0 0 0,-1 0 0 0 0,1 0 0 0 0,0 0 0 0 0,0 0 0 0 0,0 1 0 0 0,0-1 0 0 0,-1 0 0 0 0,1 1 0 0 0,0-1 0 0 0,0 0 1 0 0,-1 1-1 0 0,1-1 0 0 0,0 1 0 0 0,-1-1 0 0 0,1 1 0 0 0,0 0 0 0 0,-1-1 0 0 0,1 1 0 0 0,-1-1 0 0 0,1 1 0 0 0,-1 0 0 0 0,1 0 0 0 0,-1-1 0 0 0,1 1 0 0 0,-1 0 0 0 0,0 0-3 0 0,2 3-1 0 0,0-1 0 0 0,-1 0 0 0 0,0 1 0 0 0,0-1 0 0 0,0 1 0 0 0,0 0 0 0 0,-1-1 0 0 0,1 1-1 0 0,-1 2 2 0 0,0 1 8 0 0,0-4 6 0 0,0 0 0 0 0,0 0-1 0 0,0 0 1 0 0,0 0 0 0 0,1 1 0 0 0,-1-1 0 0 0,1 0 0 0 0,0 0 0 0 0,0 0 0 0 0,0 0-1 0 0,0 0-13 0 0,-1-3 13 0 0,1 1 0 0 0,-1-1 0 0 0,0 0 0 0 0,0 1 0 0 0,1-1 0 0 0,-1 0 0 0 0,0 1 0 0 0,1-1 0 0 0,-1 0-1 0 0,0 1 1 0 0,1-1 0 0 0,-1 0 0 0 0,1 0 0 0 0,-1 0 0 0 0,0 1 0 0 0,1-1 0 0 0,-1 0 0 0 0,1 0 0 0 0,-1 0-1 0 0,1 0 1 0 0,-1 0 0 0 0,1 0 0 0 0,-1 1 0 0 0,0-1 0 0 0,1 0 0 0 0,-1-1 0 0 0,1 1-13 0 0,16-5 154 0 0,-11 2-149 0 0,0-1-1 0 0,-1 0 0 0 0,1 0 0 0 0,1-2-4 0 0,50-44-197 0 0,6 1 197 0 0,-60 47-28 0 0,1-1 0 0 0,-1 1 0 0 0,1 0 0 0 0,0 0 0 0 0,0 0 0 0 0,0 1 0 0 0,0-1 0 0 0,0 1 0 0 0,0 0 0 0 0,1 0 28 0 0,-3 1-2 0 0,-1 0 0 0 0,0-1-1 0 0,1 1 1 0 0,-1 0 0 0 0,1 0-1 0 0,-1 0 1 0 0,1 1 0 0 0,-1-1 0 0 0,0 0-1 0 0,1 0 1 0 0,-1 1 0 0 0,1-1-1 0 0,-1 1 1 0 0,0-1 0 0 0,1 1-1 0 0,-1 0 1 0 0,0 0 0 0 0,0-1 0 0 0,0 1-1 0 0,0 0 1 0 0,1 0 0 0 0,-1 0-1 0 0,0 0 1 0 0,0 0 0 0 0,-1 0-1 0 0,1 0 1 0 0,0 1 0 0 0,0-1-1 0 0,0 1 3 0 0,4 8 18 0 0,-1-3 45 0 0,-1 0-1 0 0,0 0 1 0 0,0 0 0 0 0,0 0 0 0 0,-1 0 0 0 0,0 1 0 0 0,0 4-63 0 0,11 95 524 0 0,-13-64-648 0 0,0-42-194 0 0,0-1-1288 0 0,0 0-5039 0 0</inkml:trace>
+</inkml:ink>
+</file>
+
+<file path=word/ink/ink40.xml><?xml version="1.0" encoding="utf-8"?>
+<inkml:ink xmlns:inkml="http://www.w3.org/2003/InkML">
+  <inkml:definitions>
+    <inkml:context xml:id="ctx0">
+      <inkml:inkSource xml:id="inkSrc0">
+        <inkml:traceFormat>
+          <inkml:channel name="X" type="integer" min="-2.14748E9" max="2.14748E9" units="cm"/>
+          <inkml:channel name="Y" type="integer" min="-2.14748E9" max="2.14748E9" units="cm"/>
+          <inkml:channel name="F" type="integer" max="32767" units="dev"/>
+          <inkml:channel name="OA" type="integer" max="360" units="deg"/>
+          <inkml:channel name="OE" type="integer" max="90" units="deg"/>
+        </inkml:traceFormat>
+        <inkml:channelProperties>
+          <inkml:channelProperty channel="X" name="resolution" value="1000" units="1/cm"/>
+          <inkml:channelProperty channel="Y" name="resolution" value="1000" units="1/cm"/>
+          <inkml:channelProperty channel="F" name="resolution" value="0" units="1/dev"/>
+          <inkml:channelProperty channel="OA" name="resolution" value="1000" units="1/deg"/>
+          <inkml:channelProperty channel="OE" name="resolution" value="1000" units="1/deg"/>
+        </inkml:channelProperties>
+      </inkml:inkSource>
+      <inkml:timestamp xml:id="ts0" timeString="2019-01-19T01:11:55.305"/>
+    </inkml:context>
+    <inkml:brush xml:id="br0">
+      <inkml:brushProperty name="width" value="0.05" units="cm"/>
+      <inkml:brushProperty name="height" value="0.05" units="cm"/>
+    </inkml:brush>
+  </inkml:definitions>
+  <inkml:trace contextRef="#ctx0" brushRef="#br0">41 0 10776 0 0,'0'0'316'0'0,"0"0"-3"0"0,0 0-74 0 0,0 0 434 0 0,0 0 207 0 0,0 0 44 0 0,0 0-73 0 0,0 0-353 0 0,0 0-155 0 0,0 0-30 0 0,0 0-42 0 0,0 0-143 0 0,0 0 2 0 0,-4 6 584 0 0,1 8-17 0 0,0 1 1 0 0,1-1 0 0 0,1 1-1 0 0,0 9-697 0 0,-1 32 998 0 0,-6 23-998 0 0,1-3 500 0 0,-3 340 1451 0 0,10-416-1950 0 0,2 107 501 0 0,14 93-502 0 0,34 143 0 0 0,11 5 253 0 0,-38-231 206 0 0,-13-48-169 0 0,-2 10-290 0 0,-4-36 30 0 0,0 13 88 0 0,-3 0 0 0 0,-6 49-118 0 0,0-68 494 0 0,-1 0-1 0 0,-9 29-493 0 0,5-23 201 0 0,1-10-30 0 0,9-33-167 0 0,0 1 0 0 0,0 0 0 0 0,0-1 1 0 0,0 1-1 0 0,0 0 0 0 0,0-1 0 0 0,0 1 0 0 0,-1-1 0 0 0,1 1 1 0 0,0 0-1 0 0,0-1 0 0 0,-1 1 0 0 0,1-1 0 0 0,0 1 1 0 0,-1-1-1 0 0,1 1 0 0 0,0-1 0 0 0,-1 1 0 0 0,1-1 0 0 0,-1 1 1 0 0,1-1-1 0 0,-1 1-4 0 0,-1 2 15 0 0,-10 45 67 0 0,10-40-3056 0 0,4-18-3562 0 0,1-9-969 0 0</inkml:trace>
+</inkml:ink>
+</file>
+
+<file path=word/ink/ink41.xml><?xml version="1.0" encoding="utf-8"?>
+<inkml:ink xmlns:inkml="http://www.w3.org/2003/InkML">
+  <inkml:definitions>
+    <inkml:context xml:id="ctx0">
+      <inkml:inkSource xml:id="inkSrc0">
+        <inkml:traceFormat>
+          <inkml:channel name="X" type="integer" min="-2.14748E9" max="2.14748E9" units="cm"/>
+          <inkml:channel name="Y" type="integer" min="-2.14748E9" max="2.14748E9" units="cm"/>
+          <inkml:channel name="F" type="integer" max="32767" units="dev"/>
+          <inkml:channel name="OA" type="integer" max="360" units="deg"/>
+          <inkml:channel name="OE" type="integer" max="90" units="deg"/>
+        </inkml:traceFormat>
+        <inkml:channelProperties>
+          <inkml:channelProperty channel="X" name="resolution" value="1000" units="1/cm"/>
+          <inkml:channelProperty channel="Y" name="resolution" value="1000" units="1/cm"/>
+          <inkml:channelProperty channel="F" name="resolution" value="0" units="1/dev"/>
+          <inkml:channelProperty channel="OA" name="resolution" value="1000" units="1/deg"/>
+          <inkml:channelProperty channel="OE" name="resolution" value="1000" units="1/deg"/>
+        </inkml:channelProperties>
+      </inkml:inkSource>
+      <inkml:timestamp xml:id="ts0" timeString="2019-01-19T01:11:56.353"/>
+    </inkml:context>
+    <inkml:brush xml:id="br0">
+      <inkml:brushProperty name="width" value="0.05" units="cm"/>
+      <inkml:brushProperty name="height" value="0.05" units="cm"/>
+    </inkml:brush>
+  </inkml:definitions>
+  <inkml:trace contextRef="#ctx0" brushRef="#br0">1 7 14600 0 0,'0'0'330'0'0,"0"0"45"0"0,0 0 20 0 0,0 0-38 0 0,0 0-166 0 0,0 0 146 0 0,0 0 88 0 0,0 0 20 0 0,0 0-57 0 0,1 0-254 0 0,9 2-119 0 0,-7-2 37 0 0,-1 1 0 0 0,0-1 0 0 0,0 0 0 0 0,0 1 0 0 0,1-1 0 0 0,-1 0-1 0 0,0 0 1 0 0,1-1-52 0 0,7 0 375 0 0,-1 0 0 0 0,1 1 0 0 0,6 0-375 0 0,24 0 1227 0 0,0-3 531 0 0,30 4-1758 0 0,-31 0 231 0 0,0-2 0 0 0,0-2-231 0 0,7 1 86 0 0,-1 1 0 0 0,0 3 0 0 0,29 4-86 0 0,10 1 2 0 0,62 2 0 0 0,133 6-92 0 0,-127-7 144 0 0,58 15-54 0 0,-154-16-43 0 0,-4 0 32 0 0,45 11 11 0 0,48 14 0 0 0,-94-22 0 0 0,27 5 206 0 0,35 7 746 0 0,-68-11-738 0 0,-20-5-32 0 0,1 1 0 0 0,12 5-182 0 0,-35-10 30 0 0,1-1-1 0 0,-1 1 0 0 0,0 0 0 0 0,0 0 1 0 0,0 0-1 0 0,-1 0 0 0 0,1 1 1 0 0,0-1-1 0 0,-1 1 0 0 0,0-1 1 0 0,1 1-1 0 0,-1 0 0 0 0,0 0 1 0 0,-1 0-1 0 0,1 0 0 0 0,0 1 1 0 0,-1-1-1 0 0,1 1-29 0 0,2 8 161 0 0,0 1 0 0 0,-1 0 0 0 0,-1 0 0 0 0,1 3-161 0 0,-2-5 20 0 0,5 50-22 0 0,-3-26 15 0 0,1 99 40 0 0,6-23-53 0 0,13 40 0 0 0,-21-135 0 0 0,52 273 0 0 0,-53-286 0 0 0,50 216 0 0 0,19 24 0 0 0,9 12 0 0 0,-52-174-129 0 0,-4 0-1 0 0,-4 2 0 0 0,-3 0 1 0 0,-4 1-1 0 0,-2 33 130 0 0,-11-46-212 0 0,-1-23 168 0 0,1-24 173 0 0,0 0 1 0 0,-2 0-1 0 0,-1-1 0 0 0,0 1 0 0 0,-2-1 0 0 0,-1 0 0 0 0,-8 19-129 0 0,13-39 1 0 0,0 1 0 0 0,1-1-1 0 0,-2 1 1 0 0,1-1 0 0 0,0 0 0 0 0,-1 0-1 0 0,1 0 1 0 0,-1 0 0 0 0,0-1-1 0 0,0 1 1 0 0,0-1 0 0 0,0 0 0 0 0,0 0-1 0 0,-1 0 1 0 0,1 0 0 0 0,-1 0 0 0 0,1-1-1 0 0,-2 1 0 0 0,-8 2 5 0 0,-1 0-1 0 0,0-1 0 0 0,0-1 1 0 0,-5 1-5 0 0,-1-1 1 0 0,-5 1-1 0 0,1-2 0 0 0,0-1 0 0 0,-4-1 0 0 0,-19 0 0 0 0,-13-1 0 0 0,-25 0 0 0 0,-16 4 62 0 0,-86-12-62 0 0,-101-22 120 0 0,-51-4-38 0 0,297 33-62 0 0,-102-4 316 0 0,113 7-174 0 0,1 2-1 0 0,0 1 0 0 0,-23 5-161 0 0,-14 4 117 0 0,37-8-295 0 0,1 2-1 0 0,-24 8 179 0 0,8-1-407 0 0,20-6 287 0 0,0 1 0 0 0,1 2-1 0 0,-22 11 121 0 0,15-9-132 0 0,30-11-545 0 0,1-1-204 0 0,0 0-949 0 0,0-1-3867 0 0,0-6-1661 0 0</inkml:trace>
+</inkml:ink>
+</file>
+
+<file path=word/ink/ink42.xml><?xml version="1.0" encoding="utf-8"?>
+<inkml:ink xmlns:inkml="http://www.w3.org/2003/InkML">
+  <inkml:definitions>
+    <inkml:context xml:id="ctx0">
+      <inkml:inkSource xml:id="inkSrc0">
+        <inkml:traceFormat>
+          <inkml:channel name="X" type="integer" min="-2.14748E9" max="2.14748E9" units="cm"/>
+          <inkml:channel name="Y" type="integer" min="-2.14748E9" max="2.14748E9" units="cm"/>
+          <inkml:channel name="F" type="integer" max="32767" units="dev"/>
+          <inkml:channel name="OA" type="integer" max="360" units="deg"/>
+          <inkml:channel name="OE" type="integer" max="90" units="deg"/>
+        </inkml:traceFormat>
+        <inkml:channelProperties>
+          <inkml:channelProperty channel="X" name="resolution" value="1000" units="1/cm"/>
+          <inkml:channelProperty channel="Y" name="resolution" value="1000" units="1/cm"/>
+          <inkml:channelProperty channel="F" name="resolution" value="0" units="1/dev"/>
+          <inkml:channelProperty channel="OA" name="resolution" value="1000" units="1/deg"/>
+          <inkml:channelProperty channel="OE" name="resolution" value="1000" units="1/deg"/>
+        </inkml:channelProperties>
+      </inkml:inkSource>
+      <inkml:timestamp xml:id="ts0" timeString="2019-01-19T01:11:59.037"/>
+    </inkml:context>
+    <inkml:brush xml:id="br0">
+      <inkml:brushProperty name="width" value="0.05" units="cm"/>
+      <inkml:brushProperty name="height" value="0.05" units="cm"/>
+    </inkml:brush>
+  </inkml:definitions>
+  <inkml:trace contextRef="#ctx0" brushRef="#br0">404 149 7800 0 0,'0'-21'778'0'0,"0"16"-556"0"0,0-1 0 0 0,-1 0 0 0 0,0 0 0 0 0,0 1 0 0 0,0-1 0 0 0,-1 1 0 0 0,0-2-222 0 0,-3-6 1127 0 0,0 1-1 0 0,0 0 1 0 0,-1 1 0 0 0,-1 0 0 0 0,-1-3-1127 0 0,8 14 3 0 0,-1-1 0 0 0,1 1 0 0 0,0-1 0 0 0,-1 0 0 0 0,1 1 0 0 0,-1-1 0 0 0,1 1 0 0 0,-1 0 0 0 0,1-1 0 0 0,-1 1 0 0 0,1-1 0 0 0,-1 1 0 0 0,1 0 0 0 0,-1-1-1 0 0,1 1 1 0 0,-1 0 0 0 0,1-1 0 0 0,-1 1 0 0 0,0 0 0 0 0,1 0 0 0 0,-1 0 0 0 0,0 0 0 0 0,1 0 0 0 0,-1-1 0 0 0,0 1 0 0 0,1 0 0 0 0,-1 0 0 0 0,1 1 0 0 0,-1-1 0 0 0,0 0 0 0 0,1 0 0 0 0,-1 0 0 0 0,0 0-3 0 0,-2 1 41 0 0,-8-1 279 0 0,0 1 1 0 0,0 1 0 0 0,0 0-1 0 0,0 0 1 0 0,0 1-1 0 0,0 0 1 0 0,-5 4-321 0 0,-6 2 499 0 0,1 1-1 0 0,1 1 1 0 0,-3 3-499 0 0,15-8 38 0 0,1-1 0 0 0,-1 1 0 0 0,1 1 1 0 0,0 0-1 0 0,1 0 0 0 0,-6 7-38 0 0,-6 11-83 0 0,-7 13 83 0 0,19-27-12 0 0,0 1 0 0 0,1-1 0 0 0,0 1 0 0 0,1 0 0 0 0,-1 3 12 0 0,-13 63-42 0 0,14-58 12 0 0,1-1 37 0 0,1 1 0 0 0,0-1 0 0 0,2 1 0 0 0,0 0-1 0 0,2-1 1 0 0,0 1 0 0 0,1-1 0 0 0,1 1 0 0 0,5 17-7 0 0,-4-25-11 0 0,-1 0-1 0 0,1 0 1 0 0,1-1 0 0 0,0 0 0 0 0,1 0 0 0 0,0-1 0 0 0,1 1-1 0 0,6 6 12 0 0,-11-14 20 0 0,1 0 0 0 0,0-1-1 0 0,0 1 1 0 0,-1-1-1 0 0,1 0 1 0 0,1 0-1 0 0,-1 0 1 0 0,0 0 0 0 0,0-1-1 0 0,1 0 1 0 0,-1 0-1 0 0,1 0 1 0 0,-1 0 0 0 0,1-1-1 0 0,3 0-19 0 0,5 1 27 0 0,0-1-1 0 0,0-1 1 0 0,0 0-1 0 0,11-3-26 0 0,-5-1-1403 0 0,0-1-1 0 0,0 0 1 0 0,15-8 1403 0 0,-12 5-1525 0 0</inkml:trace>
+</inkml:ink>
+</file>
+
+<file path=word/ink/ink43.xml><?xml version="1.0" encoding="utf-8"?>
+<inkml:ink xmlns:inkml="http://www.w3.org/2003/InkML">
+  <inkml:definitions>
+    <inkml:context xml:id="ctx0">
+      <inkml:inkSource xml:id="inkSrc0">
+        <inkml:traceFormat>
+          <inkml:channel name="X" type="integer" min="-2.14748E9" max="2.14748E9" units="cm"/>
+          <inkml:channel name="Y" type="integer" min="-2.14748E9" max="2.14748E9" units="cm"/>
+          <inkml:channel name="F" type="integer" max="32767" units="dev"/>
+          <inkml:channel name="OA" type="integer" max="360" units="deg"/>
+          <inkml:channel name="OE" type="integer" max="90" units="deg"/>
+        </inkml:traceFormat>
+        <inkml:channelProperties>
+          <inkml:channelProperty channel="X" name="resolution" value="1000" units="1/cm"/>
+          <inkml:channelProperty channel="Y" name="resolution" value="1000" units="1/cm"/>
+          <inkml:channelProperty channel="F" name="resolution" value="0" units="1/dev"/>
+          <inkml:channelProperty channel="OA" name="resolution" value="1000" units="1/deg"/>
+          <inkml:channelProperty channel="OE" name="resolution" value="1000" units="1/deg"/>
+        </inkml:channelProperties>
+      </inkml:inkSource>
+      <inkml:timestamp xml:id="ts0" timeString="2019-01-19T01:11:59.422"/>
+    </inkml:context>
+    <inkml:brush xml:id="br0">
+      <inkml:brushProperty name="width" value="0.05" units="cm"/>
+      <inkml:brushProperty name="height" value="0.05" units="cm"/>
+    </inkml:brush>
+  </inkml:definitions>
+  <inkml:trace contextRef="#ctx0" brushRef="#br0">1 381 10448 0 0,'0'0'301'0'0,"0"0"4"0"0,0 0-102 0 0,0 0 292 0 0,0 0 147 0 0,0 0 29 0 0,0 0-83 0 0,0 0-337 0 0,0 0 9 0 0,0 0 41 0 0,1-7 328 0 0,6-10-247 0 0,2 1 0 0 0,0 0-1 0 0,1 1 1 0 0,0 0 0 0 0,1 0-1 0 0,7-6-381 0 0,2-3 263 0 0,2-4-37 0 0,1-2-1516 0 0,24-23 1290 0 0,-27 29-1066 0 0,-15 19 883 0 0,-1-1 1 0 0,0 1-1 0 0,1 1 1 0 0,0-1 0 0 0,0 1-1 0 0,0 0 1 0 0,5-3 182 0 0,65-39-3850 0 0,-52 32 2572 0 0</inkml:trace>
+</inkml:ink>
+</file>
+
+<file path=word/ink/ink44.xml><?xml version="1.0" encoding="utf-8"?>
+<inkml:ink xmlns:inkml="http://www.w3.org/2003/InkML">
+  <inkml:definitions>
+    <inkml:context xml:id="ctx0">
+      <inkml:inkSource xml:id="inkSrc0">
+        <inkml:traceFormat>
+          <inkml:channel name="X" type="integer" min="-2.14748E9" max="2.14748E9" units="cm"/>
+          <inkml:channel name="Y" type="integer" min="-2.14748E9" max="2.14748E9" units="cm"/>
+          <inkml:channel name="F" type="integer" max="32767" units="dev"/>
+          <inkml:channel name="OA" type="integer" max="360" units="deg"/>
+          <inkml:channel name="OE" type="integer" max="90" units="deg"/>
+        </inkml:traceFormat>
+        <inkml:channelProperties>
+          <inkml:channelProperty channel="X" name="resolution" value="1000" units="1/cm"/>
+          <inkml:channelProperty channel="Y" name="resolution" value="1000" units="1/cm"/>
+          <inkml:channelProperty channel="F" name="resolution" value="0" units="1/dev"/>
+          <inkml:channelProperty channel="OA" name="resolution" value="1000" units="1/deg"/>
+          <inkml:channelProperty channel="OE" name="resolution" value="1000" units="1/deg"/>
+        </inkml:channelProperties>
+      </inkml:inkSource>
+      <inkml:timestamp xml:id="ts0" timeString="2019-01-19T01:11:59.749"/>
+    </inkml:context>
+    <inkml:brush xml:id="br0">
+      <inkml:brushProperty name="width" value="0.05" units="cm"/>
+      <inkml:brushProperty name="height" value="0.05" units="cm"/>
+    </inkml:brush>
+  </inkml:definitions>
+  <inkml:trace contextRef="#ctx0" brushRef="#br0">5 294 13880 0 0,'0'0'314'0'0,"0"0"46"0"0,0 0 22 0 0,0 0-49 0 0,0 0-188 0 0,14 3 393 0 0,-10-3-507 0 0,0 0 1 0 0,-1-1 0 0 0,1 0 0 0 0,-1 0 0 0 0,1 0 0 0 0,-1 0 0 0 0,0 0-1 0 0,1 0 1 0 0,-1-1 0 0 0,3-1-32 0 0,1-1 29 0 0,10-4 29 0 0,-1 0 0 0 0,0-2 0 0 0,-1 0 0 0 0,0 0 0 0 0,0-1 0 0 0,0-2-58 0 0,20-15 125 0 0,-23 20-59 0 0,-1-1-1 0 0,6-6-65 0 0,8-9 62 0 0,-8 8-61 0 0,0-1 0 0 0,-1-1-1 0 0,-12 13 0 0 0,0-1 0 0 0,0 1 0 0 0,0-1 0 0 0,-1 1 0 0 0,0-1 0 0 0,2-5 0 0 0,-5 3 0 0 0,-1 6 17 0 0,0 0 0 0 0,0 1-1 0 0,0-1 1 0 0,-1 1 0 0 0,1 0-1 0 0,0-1 1 0 0,-1 1-1 0 0,1 0 1 0 0,0 0 0 0 0,-1 0-1 0 0,0 0 1 0 0,1 0 0 0 0,-1 0-1 0 0,0 0 1 0 0,1 0-1 0 0,-1 1 1 0 0,0-1 0 0 0,0 1-1 0 0,0-1 1 0 0,1 1 0 0 0,-1 0-1 0 0,0 0 1 0 0,0 0-1 0 0,0 0-16 0 0,-6-1 90 0 0,0 1 0 0 0,1 0 0 0 0,-1 0 0 0 0,0 1-1 0 0,-3 0-89 0 0,2 2 22 0 0,-1-1 0 0 0,1 2 0 0 0,0-1-1 0 0,0 1 1 0 0,0 0 0 0 0,1 1 0 0 0,-1 0-1 0 0,-3 3-21 0 0,-5 5-4 0 0,1 0-1 0 0,0 1 0 0 0,-7 9 5 0 0,11-10-24 0 0,1 0 0 0 0,0 1 0 0 0,1 0 0 0 0,1 1-1 0 0,0 0 1 0 0,1 0 0 0 0,0 1 0 0 0,2 0-1 0 0,0 0 1 0 0,0 1 0 0 0,2 0 0 0 0,-2 11 24 0 0,5-23 11 0 0,1-1-1 0 0,-1 1 1 0 0,1 0 0 0 0,0 0 0 0 0,1-1 0 0 0,-1 1 0 0 0,1 0-1 0 0,0-1 1 0 0,0 1 0 0 0,1-1 0 0 0,-1 1 0 0 0,1-1-1 0 0,0 1-10 0 0,-1-3-52 0 0,1 0 0 0 0,-1 0 0 0 0,0 0-1 0 0,1-1 1 0 0,-1 1 0 0 0,1 0-1 0 0,0-1 1 0 0,-1 1 0 0 0,1-1-1 0 0,0 0 1 0 0,0 1 0 0 0,0-1-1 0 0,0 0 1 0 0,0 0 0 0 0,0 0 0 0 0,0-1-1 0 0,0 1 1 0 0,1 0 0 0 0,-1-1-1 0 0,0 1 1 0 0,0-1 0 0 0,1 0-1 0 0,-1 0 1 0 0,0 0 0 0 0,1 0-1 0 0,-1 0 1 0 0,0 0 0 0 0,1-1 52 0 0,15-2-3983 0 0,0-1-1339 0 0</inkml:trace>
+</inkml:ink>
+</file>
+
+<file path=word/ink/ink45.xml><?xml version="1.0" encoding="utf-8"?>
+<inkml:ink xmlns:inkml="http://www.w3.org/2003/InkML">
+  <inkml:definitions>
+    <inkml:context xml:id="ctx0">
+      <inkml:inkSource xml:id="inkSrc0">
+        <inkml:traceFormat>
+          <inkml:channel name="X" type="integer" min="-2.14748E9" max="2.14748E9" units="cm"/>
+          <inkml:channel name="Y" type="integer" min="-2.14748E9" max="2.14748E9" units="cm"/>
+          <inkml:channel name="F" type="integer" max="32767" units="dev"/>
+          <inkml:channel name="OA" type="integer" max="360" units="deg"/>
+          <inkml:channel name="OE" type="integer" max="90" units="deg"/>
+        </inkml:traceFormat>
+        <inkml:channelProperties>
+          <inkml:channelProperty channel="X" name="resolution" value="1000" units="1/cm"/>
+          <inkml:channelProperty channel="Y" name="resolution" value="1000" units="1/cm"/>
+          <inkml:channelProperty channel="F" name="resolution" value="0" units="1/dev"/>
+          <inkml:channelProperty channel="OA" name="resolution" value="1000" units="1/deg"/>
+          <inkml:channelProperty channel="OE" name="resolution" value="1000" units="1/deg"/>
+        </inkml:channelProperties>
+      </inkml:inkSource>
+      <inkml:timestamp xml:id="ts0" timeString="2019-01-19T01:12:00.131"/>
+    </inkml:context>
+    <inkml:brush xml:id="br0">
+      <inkml:brushProperty name="width" value="0.05" units="cm"/>
+      <inkml:brushProperty name="height" value="0.05" units="cm"/>
+    </inkml:brush>
+  </inkml:definitions>
+  <inkml:trace contextRef="#ctx0" brushRef="#br0">275 0 14024 0 0,'0'0'314'0'0,"-5"4"430"0"0,-5 2-377 0 0,2-1-321 0 0,-1 0 0 0 0,1 1 1 0 0,-6 5-47 0 0,-18 17 454 0 0,-8 7-1114 0 0,-7 10 660 0 0,28-22-179 0 0,14-16 136 0 0,0-1 0 0 0,0 0 0 0 0,0 0 1 0 0,-1-1 42 0 0,-1 3-1 0 0,0 0 0 0 0,0 1 0 0 0,0 0 1 0 0,1 0-1 0 0,1 0 0 0 0,-3 4 1 0 0,2-1 189 0 0,5-12-154 0 0,1 1 0 0 0,0 0 0 0 0,-1 0 0 0 0,1-1 0 0 0,0 1 1 0 0,-1 0-1 0 0,1 0 0 0 0,0 0 0 0 0,0-1 0 0 0,-1 1 0 0 0,1 0 1 0 0,0 0-1 0 0,0 0 0 0 0,0 0 0 0 0,0 0 0 0 0,0 0-35 0 0,1-1 25 0 0,-1 1-1 0 0,0-1 1 0 0,0 1-1 0 0,0-1 1 0 0,1 0-1 0 0,-1 1 1 0 0,0-1 0 0 0,0 1-1 0 0,1-1 1 0 0,-1 0-1 0 0,0 1 1 0 0,1-1-1 0 0,-1 0 1 0 0,0 0-1 0 0,1 1 1 0 0,-1-1-1 0 0,0 0 1 0 0,1 0 0 0 0,-1 1-1 0 0,1-1 1 0 0,-1 0-1 0 0,1 0-24 0 0,0 0 38 0 0,1 1 0 0 0,0-1 0 0 0,0 0 0 0 0,0 0-1 0 0,0 0 1 0 0,-1 0 0 0 0,1 0 0 0 0,0 0 0 0 0,0 0 0 0 0,0-1-1 0 0,-1 1 1 0 0,1-1 0 0 0,2 0-38 0 0,20-10 17 0 0,-1-2 0 0 0,1-1 0 0 0,-2-1 0 0 0,0 0 0 0 0,8-9-17 0 0,-11 9-56 0 0,18-17-312 0 0,-25 20 216 0 0,0 2 1 0 0,8-6 151 0 0,-19 15-4 0 0,0 0 1 0 0,0 1 0 0 0,1-1-1 0 0,-1 0 1 0 0,0 0 0 0 0,0 1 0 0 0,1-1-1 0 0,-1 1 1 0 0,1-1 0 0 0,-1 1 0 0 0,1 0-1 0 0,-1 0 1 0 0,0-1 0 0 0,1 1 0 0 0,-1 0-1 0 0,1 0 1 0 0,0 0 3 0 0,-1 1 3 0 0,-1-1-1 0 0,1 0 1 0 0,0 1-1 0 0,0-1 1 0 0,0 1-1 0 0,-1-1 1 0 0,1 1-1 0 0,0-1 1 0 0,0 1-1 0 0,-1 0 1 0 0,1-1-1 0 0,-1 1 1 0 0,1 0-1 0 0,0-1 0 0 0,-1 1 1 0 0,1 0-1 0 0,-1 0 1 0 0,0 0-1 0 0,1 0 1 0 0,-1-1-1 0 0,0 1 1 0 0,1 0-1 0 0,-1 0 1 0 0,0 0-1 0 0,0 0 1 0 0,0 0-3 0 0,3 17 370 0 0,-1 0 0 0 0,0 10-370 0 0,-1-9 159 0 0,1 0-1 0 0,2 6-158 0 0,0-4 50 0 0,-2-5-365 0 0,2 0 1 0 0,0 1 0 0 0,1-2-1 0 0,3 7 315 0 0,-7-17-2202 0 0,-1-5-2870 0 0</inkml:trace>
+</inkml:ink>
+</file>
+
+<file path=word/ink/ink46.xml><?xml version="1.0" encoding="utf-8"?>
+<inkml:ink xmlns:inkml="http://www.w3.org/2003/InkML">
+  <inkml:definitions>
+    <inkml:context xml:id="ctx0">
+      <inkml:inkSource xml:id="inkSrc0">
+        <inkml:traceFormat>
+          <inkml:channel name="X" type="integer" min="-2.14748E9" max="2.14748E9" units="cm"/>
+          <inkml:channel name="Y" type="integer" min="-2.14748E9" max="2.14748E9" units="cm"/>
+          <inkml:channel name="F" type="integer" max="32767" units="dev"/>
+          <inkml:channel name="OA" type="integer" max="360" units="deg"/>
+          <inkml:channel name="OE" type="integer" max="90" units="deg"/>
+        </inkml:traceFormat>
+        <inkml:channelProperties>
+          <inkml:channelProperty channel="X" name="resolution" value="1000" units="1/cm"/>
+          <inkml:channelProperty channel="Y" name="resolution" value="1000" units="1/cm"/>
+          <inkml:channelProperty channel="F" name="resolution" value="0" units="1/dev"/>
+          <inkml:channelProperty channel="OA" name="resolution" value="1000" units="1/deg"/>
+          <inkml:channelProperty channel="OE" name="resolution" value="1000" units="1/deg"/>
+        </inkml:channelProperties>
+      </inkml:inkSource>
+      <inkml:timestamp xml:id="ts0" timeString="2019-01-19T01:12:00.486"/>
+    </inkml:context>
+    <inkml:brush xml:id="br0">
+      <inkml:brushProperty name="width" value="0.05" units="cm"/>
+      <inkml:brushProperty name="height" value="0.05" units="cm"/>
+    </inkml:brush>
+  </inkml:definitions>
+  <inkml:trace contextRef="#ctx0" brushRef="#br0">98 0 18367 0 0,'0'0'422'0'0,"4"5"564"0"0,-3-1-884 0 0,-1 0 1 0 0,1 0-1 0 0,-1 0 0 0 0,0-1 0 0 0,0 1 0 0 0,0 2-102 0 0,0 16-5 0 0,1 4 47 0 0,-1-1-1 0 0,-1 1 0 0 0,-2 14-41 0 0,-1 5-206 0 0,2-29-51 0 0,0-1-1 0 0,-3 11 258 0 0,-3 17-443 0 0,3-7-299 0 0,-1 0 0 0 0,-4 7 742 0 0,7-29-1015 0 0,-1-1 0 0 0,-1 0 0 0 0,0 0 0 0 0,-1 0 0 0 0,-1-1 0 0 0,1 0 0 0 0,-4 4 1015 0 0,-3 1-4650 0 0</inkml:trace>
+</inkml:ink>
+</file>
+
+<file path=word/ink/ink47.xml><?xml version="1.0" encoding="utf-8"?>
+<inkml:ink xmlns:inkml="http://www.w3.org/2003/InkML">
+  <inkml:definitions>
+    <inkml:context xml:id="ctx0">
+      <inkml:inkSource xml:id="inkSrc0">
+        <inkml:traceFormat>
+          <inkml:channel name="X" type="integer" min="-2.14748E9" max="2.14748E9" units="cm"/>
+          <inkml:channel name="Y" type="integer" min="-2.14748E9" max="2.14748E9" units="cm"/>
+          <inkml:channel name="F" type="integer" max="32767" units="dev"/>
+          <inkml:channel name="OA" type="integer" max="360" units="deg"/>
+          <inkml:channel name="OE" type="integer" max="90" units="deg"/>
+        </inkml:traceFormat>
+        <inkml:channelProperties>
+          <inkml:channelProperty channel="X" name="resolution" value="1000" units="1/cm"/>
+          <inkml:channelProperty channel="Y" name="resolution" value="1000" units="1/cm"/>
+          <inkml:channelProperty channel="F" name="resolution" value="0" units="1/dev"/>
+          <inkml:channelProperty channel="OA" name="resolution" value="1000" units="1/deg"/>
+          <inkml:channelProperty channel="OE" name="resolution" value="1000" units="1/deg"/>
+        </inkml:channelProperties>
+      </inkml:inkSource>
+      <inkml:timestamp xml:id="ts0" timeString="2019-01-19T01:12:00.817"/>
+    </inkml:context>
+    <inkml:brush xml:id="br0">
+      <inkml:brushProperty name="width" value="0.05" units="cm"/>
+      <inkml:brushProperty name="height" value="0.05" units="cm"/>
+    </inkml:brush>
+  </inkml:definitions>
+  <inkml:trace contextRef="#ctx0" brushRef="#br0">0 225 13344 0 0,'0'0'390'0'0,"1"2"-2"0"0,2 1-335 0 0,-1 1 1 0 0,1-1-1 0 0,0 0 0 0 0,1 0 0 0 0,-1 0 1 0 0,0-1-1 0 0,1 1 0 0 0,0-1 0 0 0,0 0 0 0 0,0 1-53 0 0,44 17 1336 0 0,-32-14-1097 0 0,-11-4-223 0 0,0-1-1 0 0,0 0 1 0 0,1 0 0 0 0,-1 0-1 0 0,0 0 1 0 0,0-1 0 0 0,1 0 0 0 0,-1 0-1 0 0,0 0 1 0 0,2-1-16 0 0,11-2-11 0 0,0-1 1 0 0,5-2 10 0 0,-5 2 11 0 0,-3-1-21 0 0,1-1 0 0 0,-1 0 0 0 0,0-1 0 0 0,-1-1 1 0 0,0 0-1 0 0,0-1 0 0 0,0-1 0 0 0,-1 0 0 0 0,8-9 11 0 0,-11 11-21 0 0,-1 0 0 0 0,0-1 0 0 0,-1 0 0 0 0,6-8 20 0 0,-1 0 1 0 0,-4 6-40 0 0,-1 1 0 0 0,-1-1 0 0 0,5-9 39 0 0,-11 18-78 0 0,1 0 0 0 0,-1 0 0 0 0,0-1 1 0 0,0 1-1 0 0,0-1 0 0 0,-1 1 0 0 0,1 0 0 0 0,-1-1 0 0 0,1 1 0 0 0,-1-1 0 0 0,0 0 0 0 0,0 1 0 0 0,0-1 0 0 0,0 1 0 0 0,0-1 0 0 0,-1 1 0 0 0,1-1 0 0 0,-1 1 0 0 0,0-1 0 0 0,0-1 78 0 0,0 2-197 0 0,1 2 6 0 0,-1-1 63 0 0,0 0 208 0 0,-1 0 0 0 0,1 0 0 0 0,0 1 0 0 0,0-1 1 0 0,0 0-1 0 0,-1 1 0 0 0,1-1 0 0 0,0 0 0 0 0,-1 1 0 0 0,1 0 0 0 0,0-1 0 0 0,-1 1 1 0 0,1 0-1 0 0,0 0 0 0 0,-1-1 0 0 0,1 1 0 0 0,-1 0 0 0 0,1 0 0 0 0,-1 1 0 0 0,1-1 1 0 0,0 0-1 0 0,-1 0 0 0 0,1 1 0 0 0,0-1 0 0 0,-1 1 0 0 0,1-1 0 0 0,0 1 0 0 0,-1 0 1 0 0,1-1-1 0 0,0 1 0 0 0,0 0 0 0 0,0 0 0 0 0,0 0 0 0 0,0 0 0 0 0,0 0 0 0 0,0 0 1 0 0,0 0-1 0 0,0 0 0 0 0,0 0 0 0 0,0 0 0 0 0,1 1 0 0 0,-1-1-80 0 0,-10 19 134 0 0,1 0 1 0 0,1 0-1 0 0,1 1 0 0 0,0 0 1 0 0,-3 19-135 0 0,0-5-23 0 0,9-26 25 0 0,0-1-1 0 0,0 0 1 0 0,1 0-1 0 0,0 1 1 0 0,1-1-1 0 0,0 8-1 0 0,0-11 23 0 0,0-1-1 0 0,1 0 1 0 0,-1 1-1 0 0,1-1 1 0 0,0 0-1 0 0,1 0 1 0 0,-1 1-1 0 0,1-1 1 0 0,0 0-1 0 0,0-1 1 0 0,0 1-1 0 0,0 0 1 0 0,0 0-1 0 0,1-1-22 0 0,0 0 47 0 0,0 0 0 0 0,0 0 0 0 0,1-1 0 0 0,-1 0 0 0 0,1 1 0 0 0,-1-1-1 0 0,1 0 1 0 0,0-1 0 0 0,-1 1 0 0 0,1-1 0 0 0,3 1-47 0 0,0 0 47 0 0,1 0 1 0 0,0-1 0 0 0,0 0-1 0 0,-1 0 1 0 0,5-1-48 0 0,-5 0-203 0 0,0 0 1 0 0,1-1-1 0 0,-1 0 1 0 0,0 0 0 0 0,0 0-1 0 0,7-3 203 0 0,12-8-6382 0 0</inkml:trace>
+</inkml:ink>
+</file>
+
+<file path=word/ink/ink48.xml><?xml version="1.0" encoding="utf-8"?>
+<inkml:ink xmlns:inkml="http://www.w3.org/2003/InkML">
+  <inkml:definitions>
+    <inkml:context xml:id="ctx0">
+      <inkml:inkSource xml:id="inkSrc0">
+        <inkml:traceFormat>
+          <inkml:channel name="X" type="integer" min="-2.14748E9" max="2.14748E9" units="cm"/>
+          <inkml:channel name="Y" type="integer" min="-2.14748E9" max="2.14748E9" units="cm"/>
+          <inkml:channel name="F" type="integer" max="32767" units="dev"/>
+          <inkml:channel name="OA" type="integer" max="360" units="deg"/>
+          <inkml:channel name="OE" type="integer" max="90" units="deg"/>
+        </inkml:traceFormat>
+        <inkml:channelProperties>
+          <inkml:channelProperty channel="X" name="resolution" value="1000" units="1/cm"/>
+          <inkml:channelProperty channel="Y" name="resolution" value="1000" units="1/cm"/>
+          <inkml:channelProperty channel="F" name="resolution" value="0" units="1/dev"/>
+          <inkml:channelProperty channel="OA" name="resolution" value="1000" units="1/deg"/>
+          <inkml:channelProperty channel="OE" name="resolution" value="1000" units="1/deg"/>
+        </inkml:channelProperties>
+      </inkml:inkSource>
+      <inkml:timestamp xml:id="ts0" timeString="2019-01-19T01:12:01.487"/>
+    </inkml:context>
+    <inkml:brush xml:id="br0">
+      <inkml:brushProperty name="width" value="0.05" units="cm"/>
+      <inkml:brushProperty name="height" value="0.05" units="cm"/>
+    </inkml:brush>
+  </inkml:definitions>
+  <inkml:trace contextRef="#ctx0" brushRef="#br0">380 55 11072 0 0,'0'0'324'0'0,"0"0"-3"0"0,0 0-120 0 0,-6-9 1931 0 0,4 7-2145 0 0,-1 1 0 0 0,1-1-1 0 0,-1 0 1 0 0,1 1 0 0 0,0-1-1 0 0,0-1 1 0 0,-1 1 0 0 0,0-2 13 0 0,-8-6 1 0 0,7 9 10 0 0,2 0 10 0 0,-5-1 157 0 0,1-1-1 0 0,-1 1 1 0 0,1 0 0 0 0,-1 0 0 0 0,0 1-1 0 0,1 0 1 0 0,-1 0 0 0 0,0 0 0 0 0,0 1-1 0 0,0 0 1 0 0,0 1 0 0 0,1-1 0 0 0,-5 2-178 0 0,-4 2 124 0 0,1 0 1 0 0,-1 1-1 0 0,1 0 1 0 0,1 1-1 0 0,-1 1 1 0 0,1 0-1 0 0,-9 7-124 0 0,5 2 0 0 0,16-16-19 0 0,1 1-1 0 0,-1-1 0 0 0,1 0 1 0 0,-1 1-1 0 0,1-1 0 0 0,-1 1 1 0 0,1-1-1 0 0,0 1 0 0 0,-1 0 1 0 0,1-1-1 0 0,0 1 0 0 0,0-1 0 0 0,-1 1 1 0 0,1-1-1 0 0,0 1 0 0 0,0 0 1 0 0,0-1-1 0 0,0 1 0 0 0,0 0 1 0 0,0-1-1 0 0,0 1 0 0 0,0-1 0 0 0,0 1 1 0 0,0 0-1 0 0,0-1 0 0 0,0 1 1 0 0,0 0-1 0 0,0-1 0 0 0,1 1 1 0 0,-1-1-1 0 0,0 1 0 0 0,0-1 1 0 0,1 1-1 0 0,-1-1 0 0 0,0 1 0 0 0,1 0 1 0 0,-1-1-1 0 0,1 0 0 0 0,-1 1 1 0 0,1-1-1 0 0,-1 1 0 0 0,1-1 1 0 0,-1 0-1 0 0,1 1 0 0 0,-1-1 1 0 0,1 0-1 0 0,-1 1 0 0 0,1-1 0 0 0,-1 0 1 0 0,1 0-1 0 0,0 0 0 0 0,-1 1 1 0 0,1-1-1 0 0,0 0 0 0 0,-1 0 1 0 0,1 0-1 0 0,-1 0 0 0 0,1 0 20 0 0,2 1 55 0 0,4 1-74 0 0,0 0 0 0 0,0 0 0 0 0,1 0 0 0 0,-1-1 1 0 0,0 0-1 0 0,1-1 0 0 0,1 1 19 0 0,15 1-4 0 0,-17-1-6 0 0,-1 2 1 0 0,0-1-1 0 0,0 0 1 0 0,0 1 0 0 0,0 0-1 0 0,0 1 1 0 0,-1-1 0 0 0,1 1-1 0 0,0 2 10 0 0,2-1 15 0 0,-3-2-10 0 0,-1 1-1 0 0,1 0 1 0 0,-1 0 0 0 0,0 0-1 0 0,0 1 1 0 0,0 0-1 0 0,0-1 1 0 0,-1 1 0 0 0,0 0-1 0 0,0 1 1 0 0,0 0-5 0 0,-1-3 3 0 0,-1-1 1 0 0,0 1 0 0 0,-1 0-1 0 0,1-1 1 0 0,0 1 0 0 0,-1 0-1 0 0,1 0 1 0 0,-1-1-1 0 0,0 1 1 0 0,0 0 0 0 0,0 0-1 0 0,0-1 1 0 0,-1 1-1 0 0,1 0 1 0 0,-1 0 0 0 0,1-1-1 0 0,-1 1 1 0 0,0 0-1 0 0,0-1 1 0 0,0 1 0 0 0,-1-1-1 0 0,1 1 1 0 0,-1-1 0 0 0,0 1-4 0 0,-2 2 63 0 0,0-1 0 0 0,0 0 1 0 0,-1 0-1 0 0,1 0 0 0 0,-1 0 1 0 0,0-1-1 0 0,0 0 0 0 0,0 0 1 0 0,0 0-1 0 0,-1 0 1 0 0,-2 0-64 0 0,-3 1 269 0 0,-1-1 0 0 0,0 0 1 0 0,0 0-1 0 0,0-1 0 0 0,-2-1-269 0 0,-16-2 677 0 0,10-1-234 0 0,6 1-14 0 0,0 0-1 0 0,0-1 0 0 0,-9-3-428 0 0,3 1 259 0 0,16 3-285 0 0,1 1-1 0 0,-1-1 0 0 0,1-1 1 0 0,0 1-1 0 0,-1 0 0 0 0,1-1 1 0 0,0 0-1 0 0,0 1 0 0 0,-2-3 27 0 0,4 4-233 0 0,1 0-343 0 0,0 0-155 0 0,0 0-729 0 0,0 0-2927 0 0,0 0-1257 0 0</inkml:trace>
+</inkml:ink>
+</file>
+
+<file path=word/ink/ink49.xml><?xml version="1.0" encoding="utf-8"?>
+<inkml:ink xmlns:inkml="http://www.w3.org/2003/InkML">
+  <inkml:definitions>
+    <inkml:context xml:id="ctx0">
+      <inkml:inkSource xml:id="inkSrc0">
+        <inkml:traceFormat>
+          <inkml:channel name="X" type="integer" min="-2.14748E9" max="2.14748E9" units="cm"/>
+          <inkml:channel name="Y" type="integer" min="-2.14748E9" max="2.14748E9" units="cm"/>
+          <inkml:channel name="F" type="integer" max="32767" units="dev"/>
+          <inkml:channel name="OA" type="integer" max="360" units="deg"/>
+          <inkml:channel name="OE" type="integer" max="90" units="deg"/>
+        </inkml:traceFormat>
+        <inkml:channelProperties>
+          <inkml:channelProperty channel="X" name="resolution" value="1000" units="1/cm"/>
+          <inkml:channelProperty channel="Y" name="resolution" value="1000" units="1/cm"/>
+          <inkml:channelProperty channel="F" name="resolution" value="0" units="1/dev"/>
+          <inkml:channelProperty channel="OA" name="resolution" value="1000" units="1/deg"/>
+          <inkml:channelProperty channel="OE" name="resolution" value="1000" units="1/deg"/>
+        </inkml:channelProperties>
+      </inkml:inkSource>
+      <inkml:timestamp xml:id="ts0" timeString="2019-01-19T01:12:01.910"/>
+    </inkml:context>
+    <inkml:brush xml:id="br0">
+      <inkml:brushProperty name="width" value="0.05" units="cm"/>
+      <inkml:brushProperty name="height" value="0.05" units="cm"/>
+    </inkml:brush>
+  </inkml:definitions>
+  <inkml:trace contextRef="#ctx0" brushRef="#br0">58 159 16208 0 0,'0'0'365'0'0,"0"0"56"0"0,0 0 26 0 0,0 0-53 0 0,18 0-238 0 0,-15 0-220 0 0,0-1-1 0 0,-1 1 0 0 0,1-1 0 0 0,0 1 1 0 0,-1-1-1 0 0,1 0 0 0 0,0 0 0 0 0,-1 0 1 0 0,1 0-1 0 0,-1 0 0 0 0,0-1 0 0 0,1 1 0 0 0,-1-1 1 0 0,0 0-1 0 0,0 1 0 0 0,0-1 0 0 0,0 0 1 0 0,0 0-1 0 0,0-1 0 0 0,-1 1 0 0 0,1 0 0 0 0,-1 0 1 0 0,1-1 64 0 0,-1 0 28 0 0,1 1 1 0 0,-1-1 0 0 0,0 0 0 0 0,0 0-1 0 0,0 1 1 0 0,0-1 0 0 0,0 0-1 0 0,-1 0 1 0 0,1 0 0 0 0,-1 0 0 0 0,0 0-1 0 0,0 0 1 0 0,0 0 0 0 0,0 0-1 0 0,-1 0 1 0 0,1 0 0 0 0,-1 0 0 0 0,0 1-1 0 0,1-1 1 0 0,-1 0 0 0 0,-1 0-29 0 0,-3-8 543 0 0,2 5-376 0 0,0 0 1 0 0,0 0-1 0 0,0 1 0 0 0,-5-6-167 0 0,7 9 0 0 0,0 1 0 0 0,-1 0 0 0 0,1-1 0 0 0,0 1 1 0 0,-1 0-1 0 0,1 0 0 0 0,-1 0 0 0 0,1 0 0 0 0,-1 0 0 0 0,0 0 0 0 0,1 1 0 0 0,-1-1 0 0 0,0 0 0 0 0,0 1 0 0 0,0-1 0 0 0,1 1 0 0 0,-1 0 0 0 0,0 0 0 0 0,-2 0 0 0 0,2 0-14 0 0,-1 0 1 0 0,1 0-1 0 0,-1 1 0 0 0,0 0 0 0 0,1-1 0 0 0,-1 1 1 0 0,1 0-1 0 0,-1 0 0 0 0,1 0 0 0 0,-1 1 0 0 0,1-1 1 0 0,0 0-1 0 0,0 1 0 0 0,0 0 0 0 0,0-1 0 0 0,0 1 1 0 0,0 0-1 0 0,0 0 0 0 0,0 0 0 0 0,1 0 0 0 0,-1 1 1 0 0,1-1-1 0 0,-1 0 0 0 0,1 1 14 0 0,-2 3-34 0 0,0 0 0 0 0,1 0 0 0 0,0 0 0 0 0,0 0 0 0 0,1 0 0 0 0,-1 0 0 0 0,1 0 0 0 0,1 1 0 0 0,-1-1 0 0 0,1 2 34 0 0,-2 9-101 0 0,1-13 67 0 0,0 0 0 0 0,1-1 1 0 0,-1 1-1 0 0,1 0 0 0 0,0 0 0 0 0,0 2 34 0 0,1-1-119 0 0,1 5 11 0 0,0 0 0 0 0,0 0-1 0 0,1 0 1 0 0,0 0 0 0 0,3 5 108 0 0,-6-13-63 0 0,1 0 1 0 0,0-1-1 0 0,0 1 1 0 0,-1-1 0 0 0,1 1-1 0 0,0-1 1 0 0,0 0-1 0 0,0 1 1 0 0,1-1-1 0 0,-1 0 1 0 0,0 0-1 0 0,0 1 1 0 0,1-1-1 0 0,-1 0 1 0 0,0 0-1 0 0,1-1 1 0 0,-1 1-1 0 0,1 0 1 0 0,0 0 0 0 0,-1-1-1 0 0,1 1 1 0 0,0-1-1 0 0,-1 1 1 0 0,1-1-1 0 0,0 0 1 0 0,-1 0-1 0 0,1 1 1 0 0,0-1-1 0 0,-1-1 1 0 0,1 1-1 0 0,0 0 1 0 0,0 0-1 0 0,-1 0 1 0 0,1-1 0 0 0,0 1-1 0 0,-1-1 1 0 0,1 0 62 0 0,11-5-892 0 0</inkml:trace>
+</inkml:ink>
+</file>
+
+<file path=word/ink/ink5.xml><?xml version="1.0" encoding="utf-8"?>
+<inkml:ink xmlns:inkml="http://www.w3.org/2003/InkML">
+  <inkml:definitions>
+    <inkml:context xml:id="ctx0">
+      <inkml:inkSource xml:id="inkSrc0">
+        <inkml:traceFormat>
+          <inkml:channel name="X" type="integer" min="-2.14748E9" max="2.14748E9" units="cm"/>
+          <inkml:channel name="Y" type="integer" min="-2.14748E9" max="2.14748E9" units="cm"/>
+          <inkml:channel name="F" type="integer" max="32767" units="dev"/>
+          <inkml:channel name="OA" type="integer" max="360" units="deg"/>
+          <inkml:channel name="OE" type="integer" max="90" units="deg"/>
+        </inkml:traceFormat>
+        <inkml:channelProperties>
+          <inkml:channelProperty channel="X" name="resolution" value="1000" units="1/cm"/>
+          <inkml:channelProperty channel="Y" name="resolution" value="1000" units="1/cm"/>
+          <inkml:channelProperty channel="F" name="resolution" value="0" units="1/dev"/>
+          <inkml:channelProperty channel="OA" name="resolution" value="1000" units="1/deg"/>
+          <inkml:channelProperty channel="OE" name="resolution" value="1000" units="1/deg"/>
+        </inkml:channelProperties>
+      </inkml:inkSource>
+      <inkml:timestamp xml:id="ts0" timeString="2019-01-19T01:11:18.682"/>
+    </inkml:context>
+    <inkml:brush xml:id="br0">
+      <inkml:brushProperty name="width" value="0.05" units="cm"/>
+      <inkml:brushProperty name="height" value="0.05" units="cm"/>
+    </inkml:brush>
+  </inkml:definitions>
+  <inkml:trace contextRef="#ctx0" brushRef="#br0">41 1 19895 0 0,'0'0'455'0'0,"0"0"61"0"0,0 0 28 0 0,0 0-61 0 0,1 1-315 0 0,2 4-135 0 0,0 1 0 0 0,0-1 0 0 0,-1 1 0 0 0,0 0 0 0 0,0-1 0 0 0,0 1 0 0 0,-1 0 1 0 0,1 0-1 0 0,-2 0 0 0 0,1 0 0 0 0,0 4-33 0 0,-1 12 135 0 0,-2-1 1 0 0,-2 16-136 0 0,0 9 31 0 0,-11 101-31 0 0,-1 26 0 0 0,6-63 3 0 0,4-56 190 0 0,1 36-193 0 0,4-59-157 0 0,1 6-518 0 0,1-11-5092 0 0,3-9-1245 0 0</inkml:trace>
+</inkml:ink>
+</file>
+
+<file path=word/ink/ink50.xml><?xml version="1.0" encoding="utf-8"?>
+<inkml:ink xmlns:inkml="http://www.w3.org/2003/InkML">
+  <inkml:definitions>
+    <inkml:context xml:id="ctx0">
+      <inkml:inkSource xml:id="inkSrc0">
+        <inkml:traceFormat>
+          <inkml:channel name="X" type="integer" min="-2.14748E9" max="2.14748E9" units="cm"/>
+          <inkml:channel name="Y" type="integer" min="-2.14748E9" max="2.14748E9" units="cm"/>
+          <inkml:channel name="F" type="integer" max="32767" units="dev"/>
+          <inkml:channel name="OA" type="integer" max="360" units="deg"/>
+          <inkml:channel name="OE" type="integer" max="90" units="deg"/>
+        </inkml:traceFormat>
+        <inkml:channelProperties>
+          <inkml:channelProperty channel="X" name="resolution" value="1000" units="1/cm"/>
+          <inkml:channelProperty channel="Y" name="resolution" value="1000" units="1/cm"/>
+          <inkml:channelProperty channel="F" name="resolution" value="0" units="1/dev"/>
+          <inkml:channelProperty channel="OA" name="resolution" value="1000" units="1/deg"/>
+          <inkml:channelProperty channel="OE" name="resolution" value="1000" units="1/deg"/>
+        </inkml:channelProperties>
+      </inkml:inkSource>
+      <inkml:timestamp xml:id="ts0" timeString="2019-01-19T01:12:02.314"/>
+    </inkml:context>
+    <inkml:brush xml:id="br0">
+      <inkml:brushProperty name="width" value="0.05" units="cm"/>
+      <inkml:brushProperty name="height" value="0.05" units="cm"/>
+    </inkml:brush>
+  </inkml:definitions>
+  <inkml:trace contextRef="#ctx0" brushRef="#br0">145 0 12328 0 0,'0'0'364'0'0,"-1"2"-8"0"0,-15 32 1 0 0,13-27-115 0 0,-1 1 0 0 0,1-1-1 0 0,-1 0 1 0 0,-1 1 0 0 0,0-1-242 0 0,-29 41-190 0 0,-20 36 190 0 0,51-80 186 0 0,1 0 1 0 0,0 0-1 0 0,0 0 0 0 0,1 0 1 0 0,-1 1-1 0 0,1-1 1 0 0,0 1-187 0 0,1-5 348 0 0,0 0-177 0 0,-1 1-163 0 0,1-1 0 0 0,0 0 0 0 0,0 0 0 0 0,0 1 0 0 0,0-1 0 0 0,0 0 0 0 0,0 1 1 0 0,0-1-1 0 0,0 0 0 0 0,0 0 0 0 0,0 1 0 0 0,0-1 0 0 0,0 0 0 0 0,0 0 1 0 0,0 1-1 0 0,0-1 0 0 0,0 0 0 0 0,0 1 0 0 0,1-1 0 0 0,-1 0 0 0 0,0 0 1 0 0,0 1-1 0 0,0-1 0 0 0,0 0 0 0 0,0 0 0 0 0,1 0 0 0 0,-1 1 0 0 0,0-1-8 0 0,12-7-45 0 0,0 0-1 0 0,-1-1 0 0 0,0 0 1 0 0,0-1-1 0 0,7-8 46 0 0,8-6-575 0 0,-2-3-103 0 0,-21 22 605 0 0,1 0-1 0 0,-1 0 0 0 0,1 0 1 0 0,0 1-1 0 0,0-1 0 0 0,0 1 1 0 0,0 0-1 0 0,0 0 1 0 0,3-1 73 0 0,-6 4 11 0 0,-1 0 1 0 0,1 0-1 0 0,-1 0 1 0 0,1-1 0 0 0,0 1-1 0 0,-1 0 1 0 0,1 0 0 0 0,-1 0-1 0 0,1 0 1 0 0,0 0-1 0 0,-1 1 1 0 0,1-1 0 0 0,-1 0-1 0 0,1 0 1 0 0,-1 0 0 0 0,1 0-1 0 0,0 1 1 0 0,-1-1-1 0 0,1 0 1 0 0,-1 1 0 0 0,1-1-1 0 0,-1 0 1 0 0,1 1-1 0 0,-1-1 1 0 0,0 0 0 0 0,1 1-1 0 0,-1-1 1 0 0,1 1 0 0 0,-1-1-1 0 0,0 1 1 0 0,1-1-1 0 0,-1 1 1 0 0,0-1 0 0 0,0 1-1 0 0,0-1 1 0 0,1 1 0 0 0,-1 0-1 0 0,0-1 1 0 0,0 1-12 0 0,1 2 37 0 0,-1-1-1 0 0,1 0 1 0 0,-1 0 0 0 0,0 1 0 0 0,0-1-1 0 0,0 0 1 0 0,0 1 0 0 0,0-1 0 0 0,0 2-37 0 0,-13 42 406 0 0,-2 0 1 0 0,-18 38-407 0 0,32-82 7 0 0,-3 8-23 0 0,-48 125-211 0 0,50-127-28 0 0,2-6-7 0 0</inkml:trace>
+</inkml:ink>
+</file>
+
+<file path=word/ink/ink51.xml><?xml version="1.0" encoding="utf-8"?>
+<inkml:ink xmlns:inkml="http://www.w3.org/2003/InkML">
+  <inkml:definitions>
+    <inkml:context xml:id="ctx0">
+      <inkml:inkSource xml:id="inkSrc0">
+        <inkml:traceFormat>
+          <inkml:channel name="X" type="integer" min="-2.14748E9" max="2.14748E9" units="cm"/>
+          <inkml:channel name="Y" type="integer" min="-2.14748E9" max="2.14748E9" units="cm"/>
+          <inkml:channel name="F" type="integer" max="32767" units="dev"/>
+          <inkml:channel name="OA" type="integer" max="360" units="deg"/>
+          <inkml:channel name="OE" type="integer" max="90" units="deg"/>
+        </inkml:traceFormat>
+        <inkml:channelProperties>
+          <inkml:channelProperty channel="X" name="resolution" value="1000" units="1/cm"/>
+          <inkml:channelProperty channel="Y" name="resolution" value="1000" units="1/cm"/>
+          <inkml:channelProperty channel="F" name="resolution" value="0" units="1/dev"/>
+          <inkml:channelProperty channel="OA" name="resolution" value="1000" units="1/deg"/>
+          <inkml:channelProperty channel="OE" name="resolution" value="1000" units="1/deg"/>
+        </inkml:channelProperties>
+      </inkml:inkSource>
+      <inkml:timestamp xml:id="ts0" timeString="2019-01-19T01:12:02.896"/>
+    </inkml:context>
+    <inkml:brush xml:id="br0">
+      <inkml:brushProperty name="width" value="0.05" units="cm"/>
+      <inkml:brushProperty name="height" value="0.05" units="cm"/>
+    </inkml:brush>
+  </inkml:definitions>
+  <inkml:trace contextRef="#ctx0" brushRef="#br0">22 111 16927 0 0,'0'0'388'0'0,"-8"14"930"0"0,6-10-1313 0 0,0 1 0 0 0,0-1 1 0 0,0 1-1 0 0,1 0 1 0 0,0 0-1 0 0,0 0 0 0 0,0 0 1 0 0,0 4-6 0 0,0 44-1593 0 0,2-33 290 0 0,-1-19 1028 0 0,0-1 10 0 0,0 0 69 0 0,0 0 285 0 0,0 0 126 0 0,0 0 29 0 0,8 0 317 0 0,2-4-384 0 0,0 0 0 0 0,0 0 1 0 0,-1-1-1 0 0,1 0 0 0 0,-1 0 0 0 0,0-1 0 0 0,-1-1 1 0 0,1 1-1 0 0,7-9-177 0 0,22-15-717 0 0,-16 13-638 0 0,-2 0-1 0 0,18-19 1356 0 0,-37 35-108 0 0,-1 1 250 0 0,0 0 108 0 0,0 0 26 0 0,0 0-245 0 0,0 0 1 0 0,1 1-1 0 0,-1-1 1 0 0,0 0-1 0 0,0 0 1 0 0,1 1 0 0 0,-1-1-1 0 0,0 0 1 0 0,0 0-1 0 0,0 1 1 0 0,1-1-1 0 0,-1 0 1 0 0,0 0 0 0 0,0 1-1 0 0,0-1 1 0 0,0 0-1 0 0,1 1 1 0 0,-1-1-1 0 0,0 0 1 0 0,0 1 0 0 0,0-1-1 0 0,0 0 1 0 0,0 1-1 0 0,0-1 1 0 0,0 1-1 0 0,0-1 1 0 0,0 0-32 0 0,0 13 283 0 0,0-11-170 0 0,-1 27 466 0 0,1 29-23 0 0,0-52-557 0 0,1-1-1 0 0,0 0 1 0 0,0 1-1 0 0,0-1 0 0 0,1 0 1 0 0,0 0-1 0 0,0 0 0 0 0,0 0 1 0 0,0 0 1 0 0,-1-3 7 0 0,1 0 1 0 0,-1 0 0 0 0,0-1-1 0 0,1 1 1 0 0,-1-1 0 0 0,0 1-1 0 0,1-1 1 0 0,0 1 0 0 0,-1-1-1 0 0,1 0 1 0 0,0 0 0 0 0,0 0-1 0 0,0 0 1 0 0,-1 0 0 0 0,1 0-1 0 0,0-1 1 0 0,0 1 0 0 0,0 0-1 0 0,1-1 1 0 0,-1 0-1 0 0,0 1 1 0 0,0-1 0 0 0,0 0-1 0 0,0 0 1 0 0,0 0 0 0 0,0 0-1 0 0,0-1 1 0 0,0 1 0 0 0,0-1-1 0 0,0 1 1 0 0,0-1 0 0 0,0 0-1 0 0,0 1 1 0 0,1-2-8 0 0,2 0 49 0 0,1-1-1 0 0,0 0 1 0 0,-1 0-1 0 0,0 0 1 0 0,0-1-1 0 0,0 0 1 0 0,0 0 0 0 0,0 0-1 0 0,-1-1 1 0 0,0 0-1 0 0,2-3-48 0 0,-4 6 22 0 0,2-3-24 0 0,0 0 1 0 0,-1 0-1 0 0,1-1 0 0 0,-1 1 1 0 0,0-1-1 0 0,-1 0 1 0 0,1 0-1 0 0,-1 0 0 0 0,0 0 1 0 0,0-6 1 0 0,0 3-72 0 0,-1 0-1 0 0,0 0 1 0 0,-1-1 0 0 0,0 1 0 0 0,0-1 0 0 0,-1 1 0 0 0,0 0 0 0 0,-1 0-1 0 0,-1-3 73 0 0,1 9-23 0 0,1-1 0 0 0,-1 1 0 0 0,0 1 0 0 0,0-1-1 0 0,0 0 1 0 0,0 0 0 0 0,-1 1 0 0 0,1-1 0 0 0,-1 1-1 0 0,1 0 1 0 0,-1 0 0 0 0,0-1 23 0 0,-11-8 377 0 0,13 10-343 0 0,0 1-1 0 0,0-1 0 0 0,0 0 1 0 0,0 1-1 0 0,0 0 1 0 0,0-1-1 0 0,0 1 0 0 0,0 0 1 0 0,0-1-1 0 0,0 1 1 0 0,0 0-1 0 0,0 0 1 0 0,0 0-1 0 0,0 0 0 0 0,0 0 1 0 0,0 0-1 0 0,0 0 1 0 0,0 0-1 0 0,0 0 0 0 0,0 1 1 0 0,0-1-1 0 0,0 0 1 0 0,0 1-1 0 0,0-1 0 0 0,0 1-33 0 0,-23 11 303 0 0,24-11-276 0 0,-5 2-3 0 0,0 1-1 0 0,1 0 1 0 0,0 0 0 0 0,-1 0-1 0 0,2 1 1 0 0,-1-1-1 0 0,0 1 1 0 0,1 0-1 0 0,-1 3-23 0 0,-25 50-42 0 0,23-44 50 0 0,1-3-28 0 0,0 0 1 0 0,1 0 0 0 0,1 0-1 0 0,-1 0 1 0 0,2 1-1 0 0,0-1 1 0 0,0 1 0 0 0,1-1-1 0 0,1 1 1 0 0,0 0 0 0 0,0 0-1 0 0,1-1 1 0 0,1 1-1 0 0,0-1 1 0 0,2 8 19 0 0,-3-17-24 0 0,-1-1-1 0 0,1 1 1 0 0,0-1 0 0 0,-1 0-1 0 0,1 1 1 0 0,0-1-1 0 0,0 0 1 0 0,0 1 0 0 0,0-1-1 0 0,0 0 1 0 0,0 0 0 0 0,0 0-1 0 0,1 0 1 0 0,-1 0-1 0 0,0 0 1 0 0,1 0 0 0 0,-1-1-1 0 0,0 1 1 0 0,1 0 0 0 0,-1-1-1 0 0,1 1 1 0 0,-1-1-1 0 0,1 1 1 0 0,-1-1 0 0 0,1 0-1 0 0,0 0 1 0 0,-1 1 0 0 0,1-1-1 0 0,-1 0 1 0 0,1-1-1 0 0,-1 1 1 0 0,1 0 0 0 0,0 0 24 0 0,4-1-395 0 0,-1 0 0 0 0,1-1 0 0 0,0 1 1 0 0,-1-1-1 0 0,1 0 0 0 0,-1 0 0 0 0,1-1 1 0 0,1 0 394 0 0,-3 0-461 0 0,-1 0 1 0 0,1 0-1 0 0,0 0 1 0 0,-1-1 0 0 0,1 1-1 0 0,-1-1 1 0 0,1-2 460 0 0,4-3-773 0 0,11-13-1275 0 0</inkml:trace>
+</inkml:ink>
+</file>
+
+<file path=word/ink/ink52.xml><?xml version="1.0" encoding="utf-8"?>
+<inkml:ink xmlns:inkml="http://www.w3.org/2003/InkML">
+  <inkml:definitions>
+    <inkml:context xml:id="ctx0">
+      <inkml:inkSource xml:id="inkSrc0">
+        <inkml:traceFormat>
+          <inkml:channel name="X" type="integer" min="-2.14748E9" max="2.14748E9" units="cm"/>
+          <inkml:channel name="Y" type="integer" min="-2.14748E9" max="2.14748E9" units="cm"/>
+          <inkml:channel name="F" type="integer" max="32767" units="dev"/>
+          <inkml:channel name="OA" type="integer" max="360" units="deg"/>
+          <inkml:channel name="OE" type="integer" max="90" units="deg"/>
+        </inkml:traceFormat>
+        <inkml:channelProperties>
+          <inkml:channelProperty channel="X" name="resolution" value="1000" units="1/cm"/>
+          <inkml:channelProperty channel="Y" name="resolution" value="1000" units="1/cm"/>
+          <inkml:channelProperty channel="F" name="resolution" value="0" units="1/dev"/>
+          <inkml:channelProperty channel="OA" name="resolution" value="1000" units="1/deg"/>
+          <inkml:channelProperty channel="OE" name="resolution" value="1000" units="1/deg"/>
+        </inkml:channelProperties>
+      </inkml:inkSource>
+      <inkml:timestamp xml:id="ts0" timeString="2019-01-19T01:12:03.240"/>
+    </inkml:context>
+    <inkml:brush xml:id="br0">
+      <inkml:brushProperty name="width" value="0.05" units="cm"/>
+      <inkml:brushProperty name="height" value="0.05" units="cm"/>
+    </inkml:brush>
+  </inkml:definitions>
+  <inkml:trace contextRef="#ctx0" brushRef="#br0">10 0 10136 0 0,'0'0'230'0'0,"12"4"596"0"0,-11-3-786 0 0,-1 0 0 0 0,1 0 1 0 0,0 0-1 0 0,-1 0 1 0 0,1 0-1 0 0,-1 0 0 0 0,1 0 1 0 0,-1 0-1 0 0,1 0 1 0 0,-1 0-1 0 0,0 0 0 0 0,0 0 1 0 0,1 0-1 0 0,-1 1 0 0 0,0-1 1 0 0,0 0-1 0 0,0 0 1 0 0,0 0-1 0 0,-1 1-40 0 0,-3 25 1250 0 0,1-16-939 0 0,-7 23 339 0 0,8-28-468 0 0,0 1 1 0 0,0-1-1 0 0,0 1 1 0 0,1-1-1 0 0,0 1 1 0 0,0 4-183 0 0,14-15 663 0 0,10-8 189 0 0,-2 0 1 0 0,5-4-853 0 0,2-2 186 0 0,-27 17-187 0 0,0 0 0 0 0,-1 1 0 0 0,1-1-1 0 0,0 1 1 0 0,0-1 0 0 0,-1 1-1 0 0,1 0 1 0 0,0-1 0 0 0,0 1 0 0 0,0 0-1 0 0,-1-1 1 0 0,1 1 0 0 0,0 0-1 0 0,0 0 1 0 0,0 0 0 0 0,0 0 0 0 0,0 0-1 0 0,-1 0 1 0 0,1 0 0 0 0,0 0-1 0 0,0 0 1 0 0,0 0 0 0 0,0 0 0 0 0,0 0-1 0 0,-1 1 1 0 0,1-1 0 0 0,0 0-1 0 0,0 1 1 0 0,0-1 0 0 0,-1 1 0 0 0,1-1-1 0 0,0 1 2 0 0,0 0-3 0 0,0 1 1 0 0,0-1-1 0 0,0 1 0 0 0,0-1 0 0 0,-1 1 0 0 0,1 0 1 0 0,-1-1-1 0 0,1 1 0 0 0,-1 0 0 0 0,1-1 0 0 0,-1 1 3 0 0,1 3 50 0 0,3 15-1400 0 0,-3-8-4545 0 0</inkml:trace>
+</inkml:ink>
+</file>
+
+<file path=word/ink/ink53.xml><?xml version="1.0" encoding="utf-8"?>
+<inkml:ink xmlns:inkml="http://www.w3.org/2003/InkML">
+  <inkml:definitions>
+    <inkml:context xml:id="ctx0">
+      <inkml:inkSource xml:id="inkSrc0">
+        <inkml:traceFormat>
+          <inkml:channel name="X" type="integer" min="-2.14748E9" max="2.14748E9" units="cm"/>
+          <inkml:channel name="Y" type="integer" min="-2.14748E9" max="2.14748E9" units="cm"/>
+          <inkml:channel name="F" type="integer" max="32767" units="dev"/>
+          <inkml:channel name="OA" type="integer" max="360" units="deg"/>
+          <inkml:channel name="OE" type="integer" max="90" units="deg"/>
+        </inkml:traceFormat>
+        <inkml:channelProperties>
+          <inkml:channelProperty channel="X" name="resolution" value="1000" units="1/cm"/>
+          <inkml:channelProperty channel="Y" name="resolution" value="1000" units="1/cm"/>
+          <inkml:channelProperty channel="F" name="resolution" value="0" units="1/dev"/>
+          <inkml:channelProperty channel="OA" name="resolution" value="1000" units="1/deg"/>
+          <inkml:channelProperty channel="OE" name="resolution" value="1000" units="1/deg"/>
+        </inkml:channelProperties>
+      </inkml:inkSource>
+      <inkml:timestamp xml:id="ts0" timeString="2019-01-19T01:12:03.606"/>
+    </inkml:context>
+    <inkml:brush xml:id="br0">
+      <inkml:brushProperty name="width" value="0.05" units="cm"/>
+      <inkml:brushProperty name="height" value="0.05" units="cm"/>
+    </inkml:brush>
+  </inkml:definitions>
+  <inkml:trace contextRef="#ctx0" brushRef="#br0">318 0 17567 0 0,'0'0'399'0'0,"-1"1"60"0"0,-9 4-191 0 0,1 0 1 0 0,0 1-1 0 0,0 1 1 0 0,-2 1-269 0 0,-16 12-37 0 0,2-3-363 0 0,0 1 1 0 0,1 1-1 0 0,2 1 0 0 0,0 2 0 0 0,-16 19 400 0 0,37-40-24 0 0,-18 23-526 0 0,-8 13 550 0 0,21-27 51 0 0,0-1 0 0 0,1 1 1 0 0,1 0-1 0 0,-1 1 0 0 0,-1 9-51 0 0,4-15 109 0 0,1 0 0 0 0,-1 1 1 0 0,2-1-1 0 0,-1 1 0 0 0,0-1 0 0 0,1 1 0 0 0,0 0 1 0 0,1-1-1 0 0,-1 1 0 0 0,2 3-109 0 0,-2-7 26 0 0,1 0 0 0 0,-1 0 0 0 0,1 0 0 0 0,0-1 1 0 0,0 1-1 0 0,0 0 0 0 0,0-1 0 0 0,0 1 0 0 0,0 0 0 0 0,0-1 0 0 0,1 1 0 0 0,-1-1 0 0 0,1 0 0 0 0,-1 0 0 0 0,1 1 0 0 0,-1-1 0 0 0,1 0 0 0 0,0 0 0 0 0,-1 0 1 0 0,1 0-1 0 0,0-1 0 0 0,0 1 0 0 0,0 0 0 0 0,-1-1 0 0 0,1 1 0 0 0,0-1 0 0 0,0 0 0 0 0,0 0 0 0 0,0 0 0 0 0,0 0 0 0 0,0 0 0 0 0,0 0-26 0 0,16-2-62 0 0,-1 0-1 0 0,-1-1 0 0 0,1-1 0 0 0,0-1 0 0 0,-1 0 0 0 0,0-2 0 0 0,9-4 63 0 0,14-8-412 0 0,-1-3 0 0 0,-1-1 0 0 0,30-25 412 0 0,-23 17-572 0 0,-23 16 260 0 0</inkml:trace>
+</inkml:ink>
+</file>
+
+<file path=word/ink/ink6.xml><?xml version="1.0" encoding="utf-8"?>
+<inkml:ink xmlns:inkml="http://www.w3.org/2003/InkML">
+  <inkml:definitions>
+    <inkml:context xml:id="ctx0">
+      <inkml:inkSource xml:id="inkSrc0">
+        <inkml:traceFormat>
+          <inkml:channel name="X" type="integer" min="-2.14748E9" max="2.14748E9" units="cm"/>
+          <inkml:channel name="Y" type="integer" min="-2.14748E9" max="2.14748E9" units="cm"/>
+          <inkml:channel name="F" type="integer" max="32767" units="dev"/>
+          <inkml:channel name="OA" type="integer" max="360" units="deg"/>
+          <inkml:channel name="OE" type="integer" max="90" units="deg"/>
+        </inkml:traceFormat>
+        <inkml:channelProperties>
+          <inkml:channelProperty channel="X" name="resolution" value="1000" units="1/cm"/>
+          <inkml:channelProperty channel="Y" name="resolution" value="1000" units="1/cm"/>
+          <inkml:channelProperty channel="F" name="resolution" value="0" units="1/dev"/>
+          <inkml:channelProperty channel="OA" name="resolution" value="1000" units="1/deg"/>
+          <inkml:channelProperty channel="OE" name="resolution" value="1000" units="1/deg"/>
+        </inkml:channelProperties>
+      </inkml:inkSource>
+      <inkml:timestamp xml:id="ts0" timeString="2019-01-19T01:11:20.430"/>
+    </inkml:context>
+    <inkml:brush xml:id="br0">
+      <inkml:brushProperty name="width" value="0.05" units="cm"/>
+      <inkml:brushProperty name="height" value="0.05" units="cm"/>
+    </inkml:brush>
+  </inkml:definitions>
+  <inkml:trace contextRef="#ctx0" brushRef="#br0">22 104 6912 0 0,'-6'5'528'0'0,"-2"6"-326"0"0,4-5-148 0 0,3-2-14 0 0,1-3-104 0 0,0-1-59 0 0,0 0-18 0 0,-3 6-277 0 0,3-5 4380 0 0,23-10-2654 0 0,0 1 0 0 0,0 2 0 0 0,1 0 0 0 0,13-1-1308 0 0,98-8 1267 0 0,-27 4-763 0 0,-100 10-485 0 0,56-8 166 0 0,0-2-1 0 0,50-16-184 0 0,-96 22-59 0 0,-2 0-1064 0 0,-1 0-1 0 0,7-4 1124 0 0,-12 6-5821 0 0</inkml:trace>
+</inkml:ink>
+</file>
+
+<file path=word/ink/ink7.xml><?xml version="1.0" encoding="utf-8"?>
+<inkml:ink xmlns:inkml="http://www.w3.org/2003/InkML">
+  <inkml:definitions>
+    <inkml:context xml:id="ctx0">
+      <inkml:inkSource xml:id="inkSrc0">
+        <inkml:traceFormat>
+          <inkml:channel name="X" type="integer" min="-2.14748E9" max="2.14748E9" units="cm"/>
+          <inkml:channel name="Y" type="integer" min="-2.14748E9" max="2.14748E9" units="cm"/>
+          <inkml:channel name="F" type="integer" max="32767" units="dev"/>
+          <inkml:channel name="OA" type="integer" max="360" units="deg"/>
+          <inkml:channel name="OE" type="integer" max="90" units="deg"/>
+        </inkml:traceFormat>
+        <inkml:channelProperties>
+          <inkml:channelProperty channel="X" name="resolution" value="1000" units="1/cm"/>
+          <inkml:channelProperty channel="Y" name="resolution" value="1000" units="1/cm"/>
+          <inkml:channelProperty channel="F" name="resolution" value="0" units="1/dev"/>
+          <inkml:channelProperty channel="OA" name="resolution" value="1000" units="1/deg"/>
+          <inkml:channelProperty channel="OE" name="resolution" value="1000" units="1/deg"/>
+        </inkml:channelProperties>
+      </inkml:inkSource>
+      <inkml:timestamp xml:id="ts0" timeString="2019-01-19T01:11:20.869"/>
+    </inkml:context>
+    <inkml:brush xml:id="br0">
+      <inkml:brushProperty name="width" value="0.05" units="cm"/>
+      <inkml:brushProperty name="height" value="0.05" units="cm"/>
+    </inkml:brush>
+  </inkml:definitions>
+  <inkml:trace contextRef="#ctx0" brushRef="#br0">430 0 15632 0 0,'0'0'356'0'0,"-1"1"49"0"0,-6 5 21 0 0,6-5-42 0 0,5 4-8 0 0,8 11 193 0 0,-8-10-522 0 0,0 0 0 0 0,0 0 0 0 0,1-1-1 0 0,2 3-46 0 0,3 1-77 0 0,0 0 0 0 0,0 2 0 0 0,-1-1 0 0 0,-1 1 0 0 0,1 0 0 0 0,-2 1 0 0 0,0 0 0 0 0,0 0-1 0 0,-1 1 1 0 0,-1 0 0 0 0,0-1 0 0 0,0 3 77 0 0,-3-6-35 0 0,3 6-56 0 0,0 0-1 0 0,-2 1 0 0 0,0-1 1 0 0,-1 1-1 0 0,1 14 92 0 0,-3-15 85 0 0,-1 0 0 0 0,0 0-1 0 0,0 0 1 0 0,-2-1 0 0 0,0 1 0 0 0,0-1 0 0 0,-1 0 0 0 0,-1 0 0 0 0,-1 2-85 0 0,2-7 221 0 0,-1-1 1 0 0,1 1 0 0 0,-1 0-1 0 0,-1-1 1 0 0,1 0 0 0 0,-2-1-1 0 0,1 1 1 0 0,-1-1 0 0 0,0 0-1 0 0,0-1 1 0 0,-1 0 0 0 0,-7 5-222 0 0,8-6 126 0 0,0 0 0 0 0,0 0 0 0 0,-1-1 0 0 0,1 0 1 0 0,-1-1-1 0 0,0 0 0 0 0,0 0 0 0 0,0-1 0 0 0,0 1 1 0 0,0-2-1 0 0,-1 1 0 0 0,1-1 0 0 0,-1-1 0 0 0,1 1 1 0 0,-1-2-1 0 0,1 1 0 0 0,-8-2-126 0 0,-34-5 395 0 0,22 4-114 0 0,-1-1 0 0 0,1-1 0 0 0,0-2 0 0 0,1-1 0 0 0,-3-2-281 0 0,24 7 23 0 0,0-1 0 0 0,0 1-1 0 0,0-1 1 0 0,0-1 0 0 0,0 1 0 0 0,1-1 0 0 0,-1-1-23 0 0,-22-17-263 0 0,7 14-298 0 0,19 8-520 0 0,2 1-315 0 0,0-2-1155 0 0,0-8-4379 0 0</inkml:trace>
+</inkml:ink>
+</file>
+
+<file path=word/ink/ink8.xml><?xml version="1.0" encoding="utf-8"?>
+<inkml:ink xmlns:inkml="http://www.w3.org/2003/InkML">
+  <inkml:definitions>
+    <inkml:context xml:id="ctx0">
+      <inkml:inkSource xml:id="inkSrc0">
+        <inkml:traceFormat>
+          <inkml:channel name="X" type="integer" min="-2.14748E9" max="2.14748E9" units="cm"/>
+          <inkml:channel name="Y" type="integer" min="-2.14748E9" max="2.14748E9" units="cm"/>
+          <inkml:channel name="F" type="integer" max="32767" units="dev"/>
+          <inkml:channel name="OA" type="integer" max="360" units="deg"/>
+          <inkml:channel name="OE" type="integer" max="90" units="deg"/>
+        </inkml:traceFormat>
+        <inkml:channelProperties>
+          <inkml:channelProperty channel="X" name="resolution" value="1000" units="1/cm"/>
+          <inkml:channelProperty channel="Y" name="resolution" value="1000" units="1/cm"/>
+          <inkml:channelProperty channel="F" name="resolution" value="0" units="1/dev"/>
+          <inkml:channelProperty channel="OA" name="resolution" value="1000" units="1/deg"/>
+          <inkml:channelProperty channel="OE" name="resolution" value="1000" units="1/deg"/>
+        </inkml:channelProperties>
+      </inkml:inkSource>
+      <inkml:timestamp xml:id="ts0" timeString="2019-01-19T01:11:21.431"/>
+    </inkml:context>
+    <inkml:brush xml:id="br0">
+      <inkml:brushProperty name="width" value="0.05" units="cm"/>
+      <inkml:brushProperty name="height" value="0.05" units="cm"/>
+    </inkml:brush>
+  </inkml:definitions>
+  <inkml:trace contextRef="#ctx0" brushRef="#br0">536 0 12528 0 0,'0'0'281'0'0,"0"0"40"0"0,0 0 22 0 0,0 0-39 0 0,-8 0 572 0 0,-3 1-456 0 0,0 0 0 0 0,1 0-1 0 0,-1 1 1 0 0,0 0 0 0 0,1 1 0 0 0,0 0 0 0 0,-1 1 0 0 0,1 0 0 0 0,-6 4-420 0 0,-14 8-128 0 0,2 2 1 0 0,-12 9 127 0 0,26-17 134 0 0,1 0-134 0 0,-1 0 0 0 0,2 0 0 0 0,-1 1 0 0 0,1 1 0 0 0,1 0 0 0 0,0 1 0 0 0,1 0 0 0 0,1 1 0 0 0,0 0 0 0 0,0 0 0 0 0,2 1 0 0 0,-6 12 0 0 0,11-20-26 0 0,-1 0 0 0 0,1-1 0 0 0,1 1 0 0 0,-1 0 0 0 0,1 0-1 0 0,0 0 1 0 0,1 3 26 0 0,0-8-4 0 0,0 0 0 0 0,0 1 0 0 0,0-1-1 0 0,0 0 1 0 0,1 1 0 0 0,-1-1 0 0 0,1 0 0 0 0,0 0-1 0 0,-1 1 1 0 0,1-1 0 0 0,0 0 0 0 0,0 0 0 0 0,1 0-1 0 0,-1 0 1 0 0,0 0 0 0 0,1 0 0 0 0,-1-1-1 0 0,1 1 1 0 0,-1 0 0 0 0,1-1 0 0 0,0 1 0 0 0,0-1-1 0 0,1 2 5 0 0,19 8-426 0 0,0 0 0 0 0,1-2 0 0 0,7 2 426 0 0,42 18-322 0 0,-53-19 284 0 0,1 0 0 0 0,-2 2-1 0 0,1 0 1 0 0,-2 1 0 0 0,15 13 38 0 0,-28-22 53 0 0,-1 0 1 0 0,1 0 0 0 0,-1 1 0 0 0,0-1 0 0 0,0 1 0 0 0,0 0 0 0 0,-1 0-1 0 0,0 0 1 0 0,0 0 0 0 0,0 0 0 0 0,-1 0 0 0 0,1 1 0 0 0,-1-1 0 0 0,0 0-1 0 0,-1 1 1 0 0,0-1 0 0 0,1 1 0 0 0,-2-1 0 0 0,1 1 0 0 0,-1-1 0 0 0,1 1 0 0 0,-1-1-1 0 0,-1 0 1 0 0,1 1 0 0 0,-1-1 0 0 0,0 0 0 0 0,0 0 0 0 0,-1 0 0 0 0,1 0-1 0 0,-3 2-53 0 0,0 1 209 0 0,0-1 0 0 0,-1 0 0 0 0,1 0 0 0 0,-2 0 0 0 0,1-1 0 0 0,-1 0 0 0 0,0 0 0 0 0,-1 0-209 0 0,-23 18 514 0 0,21-15-434 0 0,0-2-1 0 0,0 1 1 0 0,-1-1-1 0 0,1-1 1 0 0,-1 0 0 0 0,-1-1-1 0 0,-3 1-79 0 0,-14 4 231 0 0,-2-2 0 0 0,-5 0-231 0 0,23-6 124 0 0,1 0-1 0 0,-1-1 0 0 0,0-1 0 0 0,0 0 0 0 0,0 0 0 0 0,-9-3-123 0 0,2 0-40 0 0,0 1 0 0 0,0 0 0 0 0,-1 1 40 0 0,4 1-344 0 0,3-4-800 0 0</inkml:trace>
+</inkml:ink>
+</file>
+
+<file path=word/ink/ink9.xml><?xml version="1.0" encoding="utf-8"?>
+<inkml:ink xmlns:inkml="http://www.w3.org/2003/InkML">
+  <inkml:definitions>
+    <inkml:context xml:id="ctx0">
+      <inkml:inkSource xml:id="inkSrc0">
+        <inkml:traceFormat>
+          <inkml:channel name="X" type="integer" min="-2.14748E9" max="2.14748E9" units="cm"/>
+          <inkml:channel name="Y" type="integer" min="-2.14748E9" max="2.14748E9" units="cm"/>
+          <inkml:channel name="F" type="integer" max="32767" units="dev"/>
+          <inkml:channel name="OA" type="integer" max="360" units="deg"/>
+          <inkml:channel name="OE" type="integer" max="90" units="deg"/>
+        </inkml:traceFormat>
+        <inkml:channelProperties>
+          <inkml:channelProperty channel="X" name="resolution" value="1000" units="1/cm"/>
+          <inkml:channelProperty channel="Y" name="resolution" value="1000" units="1/cm"/>
+          <inkml:channelProperty channel="F" name="resolution" value="0" units="1/dev"/>
+          <inkml:channelProperty channel="OA" name="resolution" value="1000" units="1/deg"/>
+          <inkml:channelProperty channel="OE" name="resolution" value="1000" units="1/deg"/>
+        </inkml:channelProperties>
+      </inkml:inkSource>
+      <inkml:timestamp xml:id="ts0" timeString="2019-01-19T01:11:21.785"/>
+    </inkml:context>
+    <inkml:brush xml:id="br0">
+      <inkml:brushProperty name="width" value="0.05" units="cm"/>
+      <inkml:brushProperty name="height" value="0.05" units="cm"/>
+    </inkml:brush>
+  </inkml:definitions>
+  <inkml:trace contextRef="#ctx0" brushRef="#br0">309 33 20127 0 0,'-5'3'159'0'0,"-34"17"913"0"0,0 2 0 0 0,-22 18-1072 0 0,48-31-10 0 0,1 1 0 0 0,1 0 1 0 0,0 1-1 0 0,0 1 0 0 0,1 0 0 0 0,0 0 0 0 0,1 1 0 0 0,1 0 0 0 0,-4 6 10 0 0,3 2-319 0 0,0 0 1 0 0,1 0-1 0 0,1 0 1 0 0,1 1-1 0 0,1 0 1 0 0,0 0-1 0 0,1 8 319 0 0,1 2-495 0 0,2-1 0 0 0,1 1 0 0 0,1-1 0 0 0,2 0-1 0 0,1 2 496 0 0,-3-24-31 0 0,1 1-1 0 0,0 0 0 0 0,1-1 0 0 0,0 0 0 0 0,1 1 0 0 0,0-1 0 0 0,2 4 32 0 0,-4-9 1 0 0,0-1 0 0 0,1 1 0 0 0,-1-1 0 0 0,1 1 0 0 0,0-1 0 0 0,0 0-1 0 0,0 0 1 0 0,0 0 0 0 0,1-1 0 0 0,-1 1 0 0 0,1-1 0 0 0,-1 0 0 0 0,1 0 0 0 0,0 0 0 0 0,0 0 0 0 0,0-1 0 0 0,0 1 0 0 0,3 0-1 0 0,-3-2 56 0 0,0 0-1 0 0,0 0 1 0 0,0-1 0 0 0,0 1 0 0 0,0-1-1 0 0,0 0 1 0 0,0 0 0 0 0,0 0 0 0 0,-1 0-1 0 0,1-1 1 0 0,0 1 0 0 0,-1-1 0 0 0,1 0-1 0 0,-1 0 1 0 0,1 0 0 0 0,-1-1 0 0 0,2-1-56 0 0,4-3 297 0 0,-1 0 1 0 0,1-1 0 0 0,-1-1 0 0 0,-1 1 0 0 0,6-8-298 0 0,-2-1 236 0 0,0-1 0 0 0,-1-1 0 0 0,-1 0 0 0 0,-1-1 0 0 0,0 1 0 0 0,-2-1 0 0 0,0-2-236 0 0,6-29 589 0 0,-2-2 1 0 0,-1-10-590 0 0,-8 47 31 0 0,0 0 0 0 0,-2 0 0 0 0,1 0 0 0 0,-2 0 0 0 0,0 0 0 0 0,-1 1 0 0 0,-1-1 0 0 0,0 1 0 0 0,-1-1 0 0 0,-1 2 0 0 0,-1-3-31 0 0,2 5-83 0 0,0 1-1 0 0,-1 0 0 0 0,-1 0 1 0 0,0 0-1 0 0,-1 1 0 0 0,1 0 1 0 0,-2 0-1 0 0,0 1 1 0 0,0 0-1 0 0,0 0 0 0 0,-1 1 1 0 0,-1 1-1 0 0,1-1 0 0 0,-2 1 84 0 0,10 6-121 0 0,0 0 0 0 0,0 0 0 0 0,0 1 0 0 0,0-1 0 0 0,0 1 0 0 0,0-1 0 0 0,0 1 0 0 0,0 0 0 0 0,0-1 0 0 0,0 1 0 0 0,-1 0 0 0 0,0 1 121 0 0,-14 3-5509 0 0,3 4-917 0 0</inkml:trace>
+</inkml:ink>
+</file>
+
 <file path=word/theme/theme1.xml><?xml version="1.0" encoding="utf-8"?>
 <a:theme xmlns:a="http://schemas.openxmlformats.org/drawingml/2006/main" name="Office Theme">
   <a:themeElements>
@@ -3019,7 +5517,7 @@
 </file>
 
 <file path=customXml/itemProps1.xml><?xml version="1.0" encoding="utf-8"?>
-<ds:datastoreItem xmlns:ds="http://schemas.openxmlformats.org/officeDocument/2006/customXml" ds:itemID="{CF101933-7F05-4052-9167-848048A3CA82}">
+<ds:datastoreItem xmlns:ds="http://schemas.openxmlformats.org/officeDocument/2006/customXml" ds:itemID="{CB0EEA56-1869-4DC5-B413-4417965C7748}">
   <ds:schemaRefs>
     <ds:schemaRef ds:uri="http://schemas.openxmlformats.org/officeDocument/2006/bibliography"/>
   </ds:schemaRefs>

</xml_diff>